<commit_message>
Submission for HOS08 - Jocelyn Jeriah
</commit_message>
<xml_diff>
--- a/HOS08 Greedy Algorithm.docx
+++ b/HOS08 Greedy Algorithm.docx
@@ -1,54 +1,54 @@
 
 <file path=word/document.xml><?xml version="1.0" encoding="utf-8"?>
-<w:document xmlns:wpc="http://schemas.microsoft.com/office/word/2010/wordprocessingCanvas" xmlns:cx="http://schemas.microsoft.com/office/drawing/2014/chartex" xmlns:cx1="http://schemas.microsoft.com/office/drawing/2015/9/8/chartex" xmlns:cx2="http://schemas.microsoft.com/office/drawing/2015/10/21/chartex" xmlns:cx3="http://schemas.microsoft.com/office/drawing/2016/5/9/chartex" xmlns:cx4="http://schemas.microsoft.com/office/drawing/2016/5/10/chartex" xmlns:cx5="http://schemas.microsoft.com/office/drawing/2016/5/11/chartex" xmlns:cx6="http://schemas.microsoft.com/office/drawing/2016/5/12/chartex" xmlns:cx7="http://schemas.microsoft.com/office/drawing/2016/5/13/chartex" xmlns:cx8="http://schemas.microsoft.com/office/drawing/2016/5/14/chartex" xmlns:mc="http://schemas.openxmlformats.org/markup-compatibility/2006" xmlns:aink="http://schemas.microsoft.com/office/drawing/2016/ink" xmlns:am3d="http://schemas.microsoft.com/office/drawing/2017/model3d" xmlns:o="urn:schemas-microsoft-com:office:office" xmlns:oel="http://schemas.microsoft.com/office/2019/extlst" xmlns:r="http://schemas.openxmlformats.org/officeDocument/2006/relationships" xmlns:m="http://schemas.openxmlformats.org/officeDocument/2006/math" xmlns:v="urn:schemas-microsoft-com:vml" xmlns:wp14="http://schemas.microsoft.com/office/word/2010/wordprocessingDrawing" xmlns:wp="http://schemas.openxmlformats.org/drawingml/2006/wordprocessingDrawing" xmlns:w10="urn:schemas-microsoft-com:office:word" xmlns:w="http://schemas.openxmlformats.org/wordprocessingml/2006/main" xmlns:w14="http://schemas.microsoft.com/office/word/2010/wordml" xmlns:w15="http://schemas.microsoft.com/office/word/2012/wordml" xmlns:w16cex="http://schemas.microsoft.com/office/word/2018/wordml/cex" xmlns:w16cid="http://schemas.microsoft.com/office/word/2016/wordml/cid" xmlns:w16="http://schemas.microsoft.com/office/word/2018/wordml" xmlns:w16sdtdh="http://schemas.microsoft.com/office/word/2020/wordml/sdtdatahash" xmlns:w16se="http://schemas.microsoft.com/office/word/2015/wordml/symex" xmlns:wpg="http://schemas.microsoft.com/office/word/2010/wordprocessingGroup" xmlns:wpi="http://schemas.microsoft.com/office/word/2010/wordprocessingInk" xmlns:wne="http://schemas.microsoft.com/office/word/2006/wordml" xmlns:wps="http://schemas.microsoft.com/office/word/2010/wordprocessingShape" xmlns:a="http://schemas.openxmlformats.org/drawingml/2006/main" xmlns:pic="http://schemas.openxmlformats.org/drawingml/2006/picture" mc:Ignorable="w14 w15 w16se w16cid w16 w16cex w16sdtdh wp14">
+<w:document xmlns:wpc="http://schemas.microsoft.com/office/word/2010/wordprocessingCanvas" xmlns:cx="http://schemas.microsoft.com/office/drawing/2014/chartex" xmlns:cx1="http://schemas.microsoft.com/office/drawing/2015/9/8/chartex" xmlns:cx2="http://schemas.microsoft.com/office/drawing/2015/10/21/chartex" xmlns:cx3="http://schemas.microsoft.com/office/drawing/2016/5/9/chartex" xmlns:cx4="http://schemas.microsoft.com/office/drawing/2016/5/10/chartex" xmlns:cx5="http://schemas.microsoft.com/office/drawing/2016/5/11/chartex" xmlns:cx6="http://schemas.microsoft.com/office/drawing/2016/5/12/chartex" xmlns:cx7="http://schemas.microsoft.com/office/drawing/2016/5/13/chartex" xmlns:cx8="http://schemas.microsoft.com/office/drawing/2016/5/14/chartex" xmlns:mc="http://schemas.openxmlformats.org/markup-compatibility/2006" xmlns:aink="http://schemas.microsoft.com/office/drawing/2016/ink" xmlns:am3d="http://schemas.microsoft.com/office/drawing/2017/model3d" xmlns:o="urn:schemas-microsoft-com:office:office" xmlns:oel="http://schemas.microsoft.com/office/2019/extlst" xmlns:r="http://schemas.openxmlformats.org/officeDocument/2006/relationships" xmlns:m="http://schemas.openxmlformats.org/officeDocument/2006/math" xmlns:v="urn:schemas-microsoft-com:vml" xmlns:wp14="http://schemas.microsoft.com/office/word/2010/wordprocessingDrawing" xmlns:wp="http://schemas.openxmlformats.org/drawingml/2006/wordprocessingDrawing" xmlns:w10="urn:schemas-microsoft-com:office:word" xmlns:w="http://schemas.openxmlformats.org/wordprocessingml/2006/main" xmlns:w14="http://schemas.microsoft.com/office/word/2010/wordml" xmlns:w15="http://schemas.microsoft.com/office/word/2012/wordml" xmlns:w16cex="http://schemas.microsoft.com/office/word/2018/wordml/cex" xmlns:w16cid="http://schemas.microsoft.com/office/word/2016/wordml/cid" xmlns:w16="http://schemas.microsoft.com/office/word/2018/wordml" xmlns:w16du="http://schemas.microsoft.com/office/word/2023/wordml/word16du" xmlns:w16sdtdh="http://schemas.microsoft.com/office/word/2020/wordml/sdtdatahash" xmlns:w16se="http://schemas.microsoft.com/office/word/2015/wordml/symex" xmlns:wpg="http://schemas.microsoft.com/office/word/2010/wordprocessingGroup" xmlns:wpi="http://schemas.microsoft.com/office/word/2010/wordprocessingInk" xmlns:wne="http://schemas.microsoft.com/office/word/2006/wordml" xmlns:wps="http://schemas.microsoft.com/office/word/2010/wordprocessingShape" mc:Ignorable="w14 w15 w16se w16cid w16 w16cex w16sdtdh w16du wp14">
   <w:body>
     <w:p>
       <w:pPr>
         <w:jc w:val="center"/>
         <w:rPr>
-          <w:b w:val="1"/>
-          <w:bCs w:val="1"/>
-        </w:rPr>
-      </w:pPr>
-      <w:r>
-        <w:rPr>
-          <w:b w:val="1"/>
-          <w:bCs w:val="1"/>
+          <w:b/>
+          <w:bCs/>
+        </w:rPr>
+      </w:pPr>
+      <w:r>
+        <w:rPr>
+          <w:b/>
+          <w:bCs/>
         </w:rPr>
         <w:t>CS469</w:t>
       </w:r>
       <w:r>
         <w:rPr>
-          <w:b w:val="1"/>
-          <w:bCs w:val="1"/>
+          <w:b/>
+          <w:bCs/>
         </w:rPr>
         <w:t xml:space="preserve"> </w:t>
       </w:r>
       <w:r>
         <w:rPr>
-          <w:b w:val="1"/>
-          <w:bCs w:val="1"/>
+          <w:b/>
+          <w:bCs/>
         </w:rPr>
         <w:t>Data Structure</w:t>
       </w:r>
       <w:r>
         <w:rPr>
-          <w:b w:val="1"/>
-          <w:bCs w:val="1"/>
+          <w:b/>
+          <w:bCs/>
         </w:rPr>
         <w:t>s</w:t>
       </w:r>
       <w:r>
         <w:rPr>
-          <w:b w:val="1"/>
-          <w:bCs w:val="1"/>
+          <w:b/>
+          <w:bCs/>
         </w:rPr>
         <w:t xml:space="preserve"> and Algorithm</w:t>
       </w:r>
       <w:r>
         <w:rPr>
-          <w:b w:val="1"/>
-          <w:bCs w:val="1"/>
+          <w:b/>
+          <w:bCs/>
         </w:rPr>
         <w:t>s</w:t>
       </w:r>
@@ -57,94 +57,69 @@
       <w:pPr>
         <w:jc w:val="center"/>
         <w:rPr>
-          <w:b w:val="1"/>
-          <w:bCs w:val="1"/>
-          <w:lang w:eastAsia="zh-CN"/>
-        </w:rPr>
-      </w:pPr>
-      <w:r>
-        <w:rPr>
-          <w:b w:val="1"/>
-          <w:bCs w:val="1"/>
+          <w:b/>
+          <w:bCs/>
+          <w:lang w:eastAsia="zh-CN"/>
+        </w:rPr>
+      </w:pPr>
+      <w:r>
+        <w:rPr>
+          <w:b/>
+          <w:bCs/>
         </w:rPr>
         <w:t>HO</w:t>
       </w:r>
       <w:r>
         <w:rPr>
-          <w:b w:val="1"/>
-          <w:bCs w:val="1"/>
+          <w:b/>
+          <w:bCs/>
         </w:rPr>
         <w:t>S</w:t>
       </w:r>
       <w:r>
         <w:rPr>
-          <w:b w:val="1"/>
-          <w:bCs w:val="1"/>
+          <w:b/>
+          <w:bCs/>
         </w:rPr>
         <w:t>0</w:t>
       </w:r>
       <w:r>
         <w:rPr>
-          <w:b w:val="1"/>
-          <w:bCs w:val="1"/>
+          <w:b/>
+          <w:bCs/>
         </w:rPr>
         <w:t>8 Greedy Algorithm</w:t>
       </w:r>
     </w:p>
     <w:p>
       <w:pPr>
-        <w:pStyle w:val="Normal"/>
         <w:jc w:val="center"/>
       </w:pPr>
       <w:r>
-        <w:rPr/>
         <w:t>05/17/2023 Updated by Christopher Sharp</w:t>
       </w:r>
     </w:p>
     <w:p>
       <w:pPr>
-        <w:pStyle w:val="Normal"/>
         <w:jc w:val="center"/>
       </w:pPr>
       <w:r>
-        <w:rPr/>
         <w:t>02/20/2024 Reviewed by Anh Nguyen</w:t>
       </w:r>
     </w:p>
     <w:p>
       <w:pPr>
-        <w:spacing w:after="0" w:line="240" w:lineRule="auto"/>
-        <w:ind w:left="0"/>
         <w:jc w:val="center"/>
-        <w:rPr>
-          <w:rFonts w:ascii="Times New Roman" w:hAnsi="Times New Roman" w:eastAsia="Times New Roman" w:cs="Times New Roman"/>
-          <w:noProof w:val="0"/>
-          <w:sz w:val="24"/>
-          <w:szCs w:val="24"/>
-          <w:lang w:val="en-US"/>
-        </w:rPr>
-      </w:pPr>
-      <w:r>
-        <w:rPr>
-          <w:rFonts w:ascii="Times New Roman" w:hAnsi="Times New Roman" w:eastAsia="Times New Roman" w:cs="Times New Roman"/>
-          <w:b w:val="0"/>
-          <w:bCs w:val="0"/>
-          <w:i w:val="0"/>
-          <w:iCs w:val="0"/>
-          <w:caps w:val="0"/>
-          <w:smallCaps w:val="0"/>
-          <w:noProof w:val="0"/>
-          <w:color w:val="000000" w:themeColor="text1" w:themeTint="FF" w:themeShade="FF"/>
-          <w:sz w:val="24"/>
-          <w:szCs w:val="24"/>
-          <w:lang w:val="en-US"/>
+      </w:pPr>
+      <w:r>
+        <w:rPr>
+          <w:color w:val="000000" w:themeColor="text1"/>
         </w:rPr>
         <w:t>09/29/2024 Reviewed by Shahid Khan</w:t>
       </w:r>
     </w:p>
     <w:p>
       <w:pPr>
-        <w:pStyle w:val="Normal"/>
         <w:jc w:val="center"/>
       </w:pPr>
     </w:p>
@@ -152,7 +127,7 @@
       <w:pPr>
         <w:jc w:val="center"/>
       </w:pPr>
-      <w:bookmarkStart w:name="_Hlk60671340" w:id="0"/>
+      <w:bookmarkStart w:id="0" w:name="_Hlk60671340"/>
       <w:r>
         <w:t>School of Technology and Computing (STC)</w:t>
       </w:r>
@@ -164,7 +139,15 @@
         <w:t xml:space="preserve"> </w:t>
       </w:r>
       <w:r>
-        <w:t>City University of Seattle (CityU)</w:t>
+        <w:t>City University of Seattle (</w:t>
+      </w:r>
+      <w:proofErr w:type="spellStart"/>
+      <w:r>
+        <w:t>CityU</w:t>
+      </w:r>
+      <w:proofErr w:type="spellEnd"/>
+      <w:r>
+        <w:t>)</w:t>
       </w:r>
     </w:p>
     <w:p/>
@@ -423,31 +406,7 @@
           <w:rPr>
             <w:rStyle w:val="Hyperlink"/>
           </w:rPr>
-          <w:t>https://github.com/egonSchiele/grokking_algor</w:t>
-        </w:r>
-        <w:r>
-          <w:rPr>
-            <w:rStyle w:val="Hyperlink"/>
-          </w:rPr>
-          <w:t>i</w:t>
-        </w:r>
-        <w:r>
-          <w:rPr>
-            <w:rStyle w:val="Hyperlink"/>
-          </w:rPr>
-          <w:t>t</w:t>
-        </w:r>
-        <w:r>
-          <w:rPr>
-            <w:rStyle w:val="Hyperlink"/>
-          </w:rPr>
-          <w:t>h</w:t>
-        </w:r>
-        <w:r>
-          <w:rPr>
-            <w:rStyle w:val="Hyperlink"/>
-          </w:rPr>
-          <w:t>ms</w:t>
+          <w:t>https://github.com/egonSchiele/grokking_algorithms</w:t>
         </w:r>
       </w:hyperlink>
     </w:p>
@@ -468,24 +427,12 @@
       <w:r>
         <w:t xml:space="preserve">Python Tutor. </w:t>
       </w:r>
-      <w:hyperlink w:history="1" r:id="rId9">
+      <w:hyperlink r:id="rId9" w:history="1">
         <w:r>
           <w:rPr>
             <w:rStyle w:val="Hyperlink"/>
           </w:rPr>
-          <w:t>https://pythontutor.com/</w:t>
-        </w:r>
-        <w:r>
-          <w:rPr>
-            <w:rStyle w:val="Hyperlink"/>
-          </w:rPr>
-          <w:t>v</w:t>
-        </w:r>
-        <w:r>
-          <w:rPr>
-            <w:rStyle w:val="Hyperlink"/>
-          </w:rPr>
-          <w:t>isualize.html</w:t>
+          <w:t>https://pythontutor.com/visualize.html</w:t>
         </w:r>
       </w:hyperlink>
     </w:p>
@@ -508,7 +455,7 @@
       <w:r>
         <w:t xml:space="preserve">: </w:t>
       </w:r>
-      <w:hyperlink w:history="1" r:id="rId10">
+      <w:hyperlink r:id="rId10" w:history="1">
         <w:r>
           <w:rPr>
             <w:rStyle w:val="Hyperlink"/>
@@ -529,24 +476,12 @@
       <w:r>
         <w:t xml:space="preserve">Chapter 16 Greedy Algorithms: </w:t>
       </w:r>
-      <w:hyperlink w:history="1" r:id="rId11">
+      <w:hyperlink r:id="rId11" w:history="1">
         <w:r>
           <w:rPr>
             <w:rStyle w:val="Hyperlink"/>
           </w:rPr>
-          <w:t>https://www.cs.rochester.edu/u/gildea/csc28</w:t>
-        </w:r>
-        <w:r>
-          <w:rPr>
-            <w:rStyle w:val="Hyperlink"/>
-          </w:rPr>
-          <w:t>2</w:t>
-        </w:r>
-        <w:r>
-          <w:rPr>
-            <w:rStyle w:val="Hyperlink"/>
-          </w:rPr>
-          <w:t>/slides/C16-greedy.pdf</w:t>
+          <w:t>https://www.cs.rochester.edu/u/gildea/csc282/slides/C16-greedy.pdf</w:t>
         </w:r>
       </w:hyperlink>
     </w:p>
@@ -565,7 +500,7 @@
       <w:r>
         <w:t xml:space="preserve">: </w:t>
       </w:r>
-      <w:hyperlink w:history="1" r:id="rId12">
+      <w:hyperlink r:id="rId12" w:history="1">
         <w:r>
           <w:rPr>
             <w:rStyle w:val="Hyperlink"/>
@@ -589,7 +524,7 @@
       <w:r>
         <w:t xml:space="preserve">: </w:t>
       </w:r>
-      <w:hyperlink w:history="1" r:id="rId13">
+      <w:hyperlink r:id="rId13" w:history="1">
         <w:r>
           <w:rPr>
             <w:rStyle w:val="Hyperlink"/>
@@ -613,7 +548,7 @@
       <w:r>
         <w:t xml:space="preserve">: </w:t>
       </w:r>
-      <w:hyperlink w:history="1" r:id="rId14">
+      <w:hyperlink r:id="rId14" w:history="1">
         <w:r>
           <w:rPr>
             <w:rStyle w:val="Hyperlink"/>
@@ -632,24 +567,19 @@
       <w:pPr>
         <w:pStyle w:val="Heading1"/>
         <w:rPr>
-          <w:rFonts w:ascii="Times New Roman" w:hAnsi="Times New Roman" w:eastAsia="Times New Roman" w:cs="Times New Roman"/>
-          <w:b w:val="1"/>
-          <w:bCs w:val="1"/>
-          <w:sz w:val="36"/>
-          <w:szCs w:val="36"/>
-          <w:lang w:eastAsia="zh-CN"/>
-        </w:rPr>
-      </w:pPr>
-      <w:r>
-        <w:rPr/>
+          <w:b/>
+          <w:bCs/>
+          <w:lang w:eastAsia="zh-CN"/>
+        </w:rPr>
+      </w:pPr>
+      <w:r>
+        <w:lastRenderedPageBreak/>
         <w:t xml:space="preserve">1. </w:t>
       </w:r>
       <w:r>
-        <w:rPr/>
         <w:t xml:space="preserve">What is </w:t>
       </w:r>
       <w:r>
-        <w:rPr/>
         <w:t>Greedy Algorithm</w:t>
       </w:r>
     </w:p>
@@ -664,58 +594,30 @@
     <w:p>
       <w:pPr>
         <w:rPr>
-          <w:rFonts w:eastAsia="等线" w:eastAsiaTheme="minorEastAsia"/>
-          <w:lang w:eastAsia="zh-CN"/>
-        </w:rPr>
-      </w:pPr>
-      <w:r>
-        <w:rPr>
-          <w:rFonts w:eastAsia="等线" w:eastAsiaTheme="minorEastAsia"/>
-          <w:lang w:eastAsia="zh-CN"/>
-        </w:rPr>
-        <w:t xml:space="preserve">Greedy algorithm is an algorithm that takes the best or </w:t>
-      </w:r>
-      <w:r>
-        <w:rPr>
-          <w:rFonts w:eastAsia="等线" w:eastAsiaTheme="minorEastAsia"/>
-          <w:lang w:eastAsia="zh-CN"/>
-        </w:rPr>
-        <w:t>optimal</w:t>
-      </w:r>
-      <w:r>
-        <w:rPr>
-          <w:rFonts w:eastAsia="等线" w:eastAsiaTheme="minorEastAsia"/>
-          <w:lang w:eastAsia="zh-CN"/>
-        </w:rPr>
-        <w:t xml:space="preserve"> choice in the current state in each step of the selection, </w:t>
-      </w:r>
-      <w:r>
-        <w:rPr>
-          <w:rFonts w:eastAsia="等线" w:eastAsiaTheme="minorEastAsia"/>
+          <w:rFonts w:eastAsiaTheme="minorEastAsia"/>
+          <w:lang w:eastAsia="zh-CN"/>
+        </w:rPr>
+      </w:pPr>
+      <w:r>
+        <w:rPr>
+          <w:rFonts w:eastAsiaTheme="minorEastAsia"/>
+          <w:lang w:eastAsia="zh-CN"/>
+        </w:rPr>
+        <w:t xml:space="preserve">Greedy algorithm is an algorithm that takes the best or optimal choice in the current state in each step of the selection, </w:t>
+      </w:r>
+      <w:r>
+        <w:rPr>
+          <w:rFonts w:eastAsiaTheme="minorEastAsia"/>
           <w:lang w:eastAsia="zh-CN"/>
         </w:rPr>
         <w:t xml:space="preserve">with </w:t>
       </w:r>
       <w:r>
         <w:rPr>
-          <w:rFonts w:eastAsia="等线" w:eastAsiaTheme="minorEastAsia"/>
-          <w:lang w:eastAsia="zh-CN"/>
-        </w:rPr>
-        <w:t xml:space="preserve">hope that the result is the best or </w:t>
-      </w:r>
-      <w:r>
-        <w:rPr>
-          <w:rFonts w:eastAsia="等线" w:eastAsiaTheme="minorEastAsia"/>
-          <w:lang w:eastAsia="zh-CN"/>
-        </w:rPr>
-        <w:t>optimal</w:t>
-      </w:r>
-      <w:r>
-        <w:rPr>
-          <w:rFonts w:eastAsia="等线" w:eastAsiaTheme="minorEastAsia"/>
-          <w:lang w:eastAsia="zh-CN"/>
-        </w:rPr>
-        <w:t>. Greedy algorithms need to fully explore the conditions in the problem. There is no fixed pattern. Solving greedy algorithms requires certain intuition and experience.</w:t>
+          <w:rFonts w:eastAsiaTheme="minorEastAsia"/>
+          <w:lang w:eastAsia="zh-CN"/>
+        </w:rPr>
+        <w:t>hope that the result is the best or optimal. Greedy algorithms need to fully explore the conditions in the problem. There is no fixed pattern. Solving greedy algorithms requires certain intuition and experience.</w:t>
       </w:r>
     </w:p>
     <w:p>
@@ -798,223 +700,55 @@
         </w:numPr>
         <w:ind w:left="360"/>
         <w:rPr>
-          <w:rFonts w:eastAsia="等线" w:eastAsiaTheme="minorEastAsia"/>
-          <w:lang w:eastAsia="zh-CN"/>
-        </w:rPr>
-      </w:pPr>
-      <w:r>
-        <w:rPr>
-          <w:rFonts w:eastAsia="等线" w:eastAsiaTheme="minorEastAsia"/>
-          <w:i w:val="1"/>
-          <w:iCs w:val="1"/>
+          <w:rFonts w:eastAsiaTheme="minorEastAsia"/>
+          <w:lang w:eastAsia="zh-CN"/>
+        </w:rPr>
+      </w:pPr>
+      <w:r>
+        <w:rPr>
+          <w:rFonts w:eastAsiaTheme="minorEastAsia"/>
+          <w:i/>
+          <w:iCs/>
           <w:lang w:eastAsia="zh-CN"/>
         </w:rPr>
         <w:t>greedy-choice property</w:t>
       </w:r>
       <w:r>
         <w:rPr>
-          <w:rFonts w:eastAsia="等线" w:eastAsiaTheme="minorEastAsia"/>
+          <w:rFonts w:eastAsiaTheme="minorEastAsia"/>
           <w:lang w:eastAsia="zh-CN"/>
         </w:rPr>
         <w:t xml:space="preserve">: It can be said that the problem has </w:t>
       </w:r>
       <w:r>
         <w:rPr>
-          <w:rFonts w:eastAsia="等线" w:eastAsiaTheme="minorEastAsia"/>
-          <w:i w:val="1"/>
-          <w:iCs w:val="1"/>
+          <w:rFonts w:eastAsiaTheme="minorEastAsia"/>
+          <w:i/>
+          <w:iCs/>
           <w:lang w:eastAsia="zh-CN"/>
         </w:rPr>
         <w:t>greedy-choice property</w:t>
       </w:r>
       <w:r>
         <w:rPr>
-          <w:rFonts w:eastAsia="等线" w:eastAsiaTheme="minorEastAsia"/>
-          <w:lang w:eastAsia="zh-CN"/>
-        </w:rPr>
-        <w:t xml:space="preserve"> if the overall </w:t>
-      </w:r>
-      <w:r>
-        <w:rPr>
-          <w:rFonts w:eastAsia="等线" w:eastAsiaTheme="minorEastAsia"/>
-          <w:lang w:eastAsia="zh-CN"/>
-        </w:rPr>
-        <w:t>optimal</w:t>
-      </w:r>
-      <w:r>
-        <w:rPr>
-          <w:rFonts w:eastAsia="等线" w:eastAsiaTheme="minorEastAsia"/>
-          <w:lang w:eastAsia="zh-CN"/>
-        </w:rPr>
-        <w:t xml:space="preserve"> solution of a problem can be achieved through a series of local </w:t>
-      </w:r>
-      <w:r>
-        <w:rPr>
-          <w:rFonts w:eastAsia="等线" w:eastAsiaTheme="minorEastAsia"/>
-          <w:lang w:eastAsia="zh-CN"/>
-        </w:rPr>
-        <w:t>optimal</w:t>
-      </w:r>
-      <w:r>
-        <w:rPr>
-          <w:rFonts w:eastAsia="等线" w:eastAsiaTheme="minorEastAsia"/>
-          <w:lang w:eastAsia="zh-CN"/>
-        </w:rPr>
-        <w:t xml:space="preserve"> solution choices, and each choice can depend on the choices made before, but not on the choices to be made later. The choice that </w:t>
-      </w:r>
-      <w:r>
-        <w:rPr>
-          <w:rFonts w:eastAsia="等线" w:eastAsiaTheme="minorEastAsia"/>
-          <w:lang w:eastAsia="zh-CN"/>
-        </w:rPr>
-        <w:t>appears to be</w:t>
-      </w:r>
-      <w:r>
-        <w:rPr>
-          <w:rFonts w:eastAsia="等线" w:eastAsiaTheme="minorEastAsia"/>
-          <w:lang w:eastAsia="zh-CN"/>
-        </w:rPr>
-        <w:t xml:space="preserve"> the best at that moment for all the </w:t>
-      </w:r>
-      <w:r>
-        <w:rPr>
-          <w:rFonts w:eastAsia="等线" w:eastAsiaTheme="minorEastAsia"/>
-          <w:lang w:eastAsia="zh-CN"/>
-        </w:rPr>
-        <w:t>sub</w:t>
-      </w:r>
-      <w:r>
-        <w:rPr>
-          <w:rFonts w:eastAsia="等线" w:eastAsiaTheme="minorEastAsia"/>
+          <w:rFonts w:eastAsiaTheme="minorEastAsia"/>
+          <w:lang w:eastAsia="zh-CN"/>
+        </w:rPr>
+        <w:t xml:space="preserve"> if the overall optimal solution of a problem can be achieved through a series of local optimal solution choices, and each choice can depend on the choices made before, but not on the choices to be made later. The choice that appears to be the best at that moment for all the sub</w:t>
+      </w:r>
+      <w:r>
+        <w:rPr>
+          <w:rFonts w:eastAsiaTheme="minorEastAsia"/>
           <w:lang w:eastAsia="zh-CN"/>
         </w:rPr>
         <w:t>-</w:t>
       </w:r>
       <w:r>
         <w:rPr>
-          <w:rFonts w:eastAsia="等线" w:eastAsiaTheme="minorEastAsia"/>
-          <w:lang w:eastAsia="zh-CN"/>
-        </w:rPr>
-        <w:t>problems,</w:t>
-      </w:r>
-      <w:r>
-        <w:rPr>
-          <w:rFonts w:eastAsia="等线" w:eastAsiaTheme="minorEastAsia"/>
-          <w:lang w:eastAsia="zh-CN"/>
-        </w:rPr>
-        <w:t xml:space="preserve"> leads us to an overall </w:t>
-      </w:r>
-      <w:r>
-        <w:rPr>
-          <w:rFonts w:eastAsia="等线" w:eastAsiaTheme="minorEastAsia"/>
-          <w:lang w:eastAsia="zh-CN"/>
-        </w:rPr>
-        <w:t>o</w:t>
-      </w:r>
-      <w:r>
-        <w:rPr>
-          <w:rFonts w:eastAsia="等线" w:eastAsiaTheme="minorEastAsia"/>
-          <w:lang w:eastAsia="zh-CN"/>
-        </w:rPr>
-        <w:t>ptimal</w:t>
-      </w:r>
-      <w:r>
-        <w:rPr>
-          <w:rFonts w:eastAsia="等线" w:eastAsiaTheme="minorEastAsia"/>
-          <w:lang w:eastAsia="zh-CN"/>
-        </w:rPr>
-        <w:t xml:space="preserve"> </w:t>
-      </w:r>
-      <w:r>
-        <w:rPr>
-          <w:rFonts w:eastAsia="等线" w:eastAsiaTheme="minorEastAsia"/>
-          <w:lang w:eastAsia="zh-CN"/>
-        </w:rPr>
-        <w:t xml:space="preserve">solution by never reconsidering our earlier decisions. For a specific problem, to </w:t>
-      </w:r>
-      <w:r>
-        <w:rPr>
-          <w:rFonts w:eastAsia="等线" w:eastAsiaTheme="minorEastAsia"/>
-          <w:lang w:eastAsia="zh-CN"/>
-        </w:rPr>
-        <w:t>d</w:t>
-      </w:r>
-      <w:r>
-        <w:rPr>
-          <w:rFonts w:eastAsia="等线" w:eastAsiaTheme="minorEastAsia"/>
-          <w:lang w:eastAsia="zh-CN"/>
-        </w:rPr>
-        <w:t>etermine</w:t>
-      </w:r>
-      <w:r>
-        <w:rPr>
-          <w:rFonts w:eastAsia="等线" w:eastAsiaTheme="minorEastAsia"/>
-          <w:lang w:eastAsia="zh-CN"/>
-        </w:rPr>
-        <w:t xml:space="preserve"> </w:t>
-      </w:r>
-      <w:r>
-        <w:rPr>
-          <w:rFonts w:eastAsia="等线" w:eastAsiaTheme="minorEastAsia"/>
-          <w:lang w:eastAsia="zh-CN"/>
-        </w:rPr>
-        <w:t xml:space="preserve">whether it has the nature of greedy choice, it must be proved that the greedy choice made at each step </w:t>
-      </w:r>
-      <w:r>
-        <w:rPr>
-          <w:rFonts w:eastAsia="等线" w:eastAsiaTheme="minorEastAsia"/>
-          <w:lang w:eastAsia="zh-CN"/>
-        </w:rPr>
-        <w:t>u</w:t>
-      </w:r>
-      <w:r>
-        <w:rPr>
-          <w:rFonts w:eastAsia="等线" w:eastAsiaTheme="minorEastAsia"/>
-          <w:lang w:eastAsia="zh-CN"/>
-        </w:rPr>
-        <w:t>ltimately leads</w:t>
-      </w:r>
-      <w:r>
-        <w:rPr>
-          <w:rFonts w:eastAsia="等线" w:eastAsiaTheme="minorEastAsia"/>
-          <w:lang w:eastAsia="zh-CN"/>
-        </w:rPr>
-        <w:t xml:space="preserve"> </w:t>
-      </w:r>
-      <w:r>
-        <w:rPr>
-          <w:rFonts w:eastAsia="等线" w:eastAsiaTheme="minorEastAsia"/>
-          <w:lang w:eastAsia="zh-CN"/>
-        </w:rPr>
-        <w:t xml:space="preserve">to the overall </w:t>
-      </w:r>
-      <w:r>
-        <w:rPr>
-          <w:rFonts w:eastAsia="等线" w:eastAsiaTheme="minorEastAsia"/>
-          <w:lang w:eastAsia="zh-CN"/>
-        </w:rPr>
-        <w:t>o</w:t>
-      </w:r>
-      <w:r>
-        <w:rPr>
-          <w:rFonts w:eastAsia="等线" w:eastAsiaTheme="minorEastAsia"/>
-          <w:lang w:eastAsia="zh-CN"/>
-        </w:rPr>
-        <w:t>ptimal</w:t>
-      </w:r>
-      <w:r>
-        <w:rPr>
-          <w:rFonts w:eastAsia="等线" w:eastAsiaTheme="minorEastAsia"/>
-          <w:lang w:eastAsia="zh-CN"/>
-        </w:rPr>
-        <w:t xml:space="preserve"> </w:t>
-      </w:r>
-      <w:r>
-        <w:rPr>
-          <w:rFonts w:eastAsia="等线" w:eastAsiaTheme="minorEastAsia"/>
-          <w:lang w:eastAsia="zh-CN"/>
-        </w:rPr>
-        <w:t>solution of the problem.</w:t>
+          <w:rFonts w:eastAsiaTheme="minorEastAsia"/>
+          <w:lang w:eastAsia="zh-CN"/>
+        </w:rPr>
+        <w:t>problems, leads us to an overall optimal solution by never reconsidering our earlier decisions. For a specific problem, to determine whether it has the nature of greedy choice, it must be proved that the greedy choice made at each step ultimately leads to the overall optimal solution of the problem.</w:t>
       </w:r>
     </w:p>
     <w:p>
@@ -1026,64 +760,36 @@
         </w:numPr>
         <w:ind w:left="360"/>
         <w:rPr>
-          <w:rFonts w:eastAsia="等线" w:eastAsiaTheme="minorEastAsia"/>
-          <w:lang w:eastAsia="zh-CN"/>
-        </w:rPr>
-      </w:pPr>
-      <w:r>
-        <w:rPr>
-          <w:rFonts w:eastAsia="等线" w:eastAsiaTheme="minorEastAsia"/>
-          <w:i w:val="1"/>
-          <w:iCs w:val="1"/>
+          <w:rFonts w:eastAsiaTheme="minorEastAsia"/>
+          <w:lang w:eastAsia="zh-CN"/>
+        </w:rPr>
+      </w:pPr>
+      <w:r>
+        <w:rPr>
+          <w:rFonts w:eastAsiaTheme="minorEastAsia"/>
+          <w:i/>
+          <w:iCs/>
           <w:lang w:eastAsia="zh-CN"/>
         </w:rPr>
         <w:t>Non-aftereffect property</w:t>
       </w:r>
       <w:r>
         <w:rPr>
-          <w:rFonts w:eastAsia="等线" w:eastAsiaTheme="minorEastAsia"/>
-          <w:lang w:eastAsia="zh-CN"/>
-        </w:rPr>
-        <w:t xml:space="preserve">: Once the state of a certain stage is </w:t>
-      </w:r>
-      <w:r>
-        <w:rPr>
-          <w:rFonts w:eastAsia="等线" w:eastAsiaTheme="minorEastAsia"/>
-          <w:lang w:eastAsia="zh-CN"/>
-        </w:rPr>
-        <w:t>determined</w:t>
-      </w:r>
-      <w:r>
-        <w:rPr>
-          <w:rFonts w:eastAsia="等线" w:eastAsiaTheme="minorEastAsia"/>
-          <w:lang w:eastAsia="zh-CN"/>
-        </w:rPr>
-        <w:t xml:space="preserve">, it is not affected by the state of the future decision-making, that is, the process after a state will not affect the </w:t>
-      </w:r>
-      <w:r>
-        <w:rPr>
-          <w:rFonts w:eastAsia="等线" w:eastAsiaTheme="minorEastAsia"/>
-          <w:lang w:eastAsia="zh-CN"/>
-        </w:rPr>
-        <w:t>previous</w:t>
-      </w:r>
-      <w:r>
-        <w:rPr>
-          <w:rFonts w:eastAsia="等线" w:eastAsiaTheme="minorEastAsia"/>
-          <w:lang w:eastAsia="zh-CN"/>
-        </w:rPr>
-        <w:t xml:space="preserve"> state, but only related </w:t>
-      </w:r>
-      <w:r>
-        <w:rPr>
-          <w:rFonts w:eastAsia="等线" w:eastAsiaTheme="minorEastAsia"/>
+          <w:rFonts w:eastAsiaTheme="minorEastAsia"/>
+          <w:lang w:eastAsia="zh-CN"/>
+        </w:rPr>
+        <w:t xml:space="preserve">: Once the state of a certain stage is determined, it is not affected by the state of the future decision-making, that is, the process after a state will not affect the previous state, but only related </w:t>
+      </w:r>
+      <w:r>
+        <w:rPr>
+          <w:rFonts w:eastAsiaTheme="minorEastAsia"/>
           <w:lang w:eastAsia="zh-CN"/>
         </w:rPr>
         <w:t>to</w:t>
       </w:r>
       <w:r>
         <w:rPr>
-          <w:rFonts w:eastAsia="等线" w:eastAsiaTheme="minorEastAsia"/>
+          <w:rFonts w:eastAsiaTheme="minorEastAsia"/>
           <w:lang w:eastAsia="zh-CN"/>
         </w:rPr>
         <w:t xml:space="preserve"> the current state.</w:t>
@@ -1098,74 +804,46 @@
         </w:numPr>
         <w:ind w:left="360"/>
         <w:rPr>
-          <w:rFonts w:eastAsia="等线" w:eastAsiaTheme="minorEastAsia"/>
-          <w:lang w:eastAsia="zh-CN"/>
-        </w:rPr>
-      </w:pPr>
-      <w:r>
-        <w:rPr>
-          <w:rFonts w:eastAsia="等线" w:eastAsiaTheme="minorEastAsia"/>
+          <w:rFonts w:eastAsiaTheme="minorEastAsia"/>
+          <w:lang w:eastAsia="zh-CN"/>
+        </w:rPr>
+      </w:pPr>
+      <w:r>
+        <w:rPr>
+          <w:rFonts w:eastAsiaTheme="minorEastAsia"/>
           <w:lang w:eastAsia="zh-CN"/>
         </w:rPr>
         <w:t xml:space="preserve">A given </w:t>
       </w:r>
       <w:r>
         <w:rPr>
-          <w:rFonts w:eastAsia="等线" w:eastAsiaTheme="minorEastAsia"/>
+          <w:rFonts w:eastAsiaTheme="minorEastAsia"/>
           <w:lang w:eastAsia="zh-CN"/>
         </w:rPr>
         <w:t>problem</w:t>
       </w:r>
       <w:r>
         <w:rPr>
-          <w:rFonts w:eastAsia="等线" w:eastAsiaTheme="minorEastAsia"/>
+          <w:rFonts w:eastAsiaTheme="minorEastAsia"/>
           <w:lang w:eastAsia="zh-CN"/>
         </w:rPr>
         <w:t xml:space="preserve"> has </w:t>
       </w:r>
       <w:r>
         <w:rPr>
-          <w:rFonts w:eastAsia="等线" w:eastAsiaTheme="minorEastAsia"/>
-          <w:i w:val="1"/>
-          <w:iCs w:val="1"/>
+          <w:rFonts w:eastAsiaTheme="minorEastAsia"/>
+          <w:i/>
+          <w:iCs/>
           <w:lang w:eastAsia="zh-CN"/>
         </w:rPr>
         <w:t>Optimal Substructure Property</w:t>
       </w:r>
       <w:r>
         <w:rPr>
-          <w:rFonts w:eastAsia="等线" w:eastAsiaTheme="minorEastAsia"/>
-          <w:lang w:eastAsia="zh-CN"/>
-        </w:rPr>
-        <w:t xml:space="preserve"> if </w:t>
-      </w:r>
-      <w:r>
-        <w:rPr>
-          <w:rFonts w:eastAsia="等线" w:eastAsiaTheme="minorEastAsia"/>
-          <w:lang w:eastAsia="zh-CN"/>
-        </w:rPr>
-        <w:t>optimal</w:t>
-      </w:r>
-      <w:r>
-        <w:rPr>
-          <w:rFonts w:eastAsia="等线" w:eastAsiaTheme="minorEastAsia"/>
-          <w:lang w:eastAsia="zh-CN"/>
-        </w:rPr>
-        <w:t xml:space="preserve"> solution of the given problem can be obtained by using </w:t>
-      </w:r>
-      <w:r>
-        <w:rPr>
-          <w:rFonts w:eastAsia="等线" w:eastAsiaTheme="minorEastAsia"/>
-          <w:lang w:eastAsia="zh-CN"/>
-        </w:rPr>
-        <w:t>optimal</w:t>
-      </w:r>
-      <w:r>
-        <w:rPr>
-          <w:rFonts w:eastAsia="等线" w:eastAsiaTheme="minorEastAsia"/>
-          <w:lang w:eastAsia="zh-CN"/>
-        </w:rPr>
-        <w:t xml:space="preserve"> solutions of its subproblems.</w:t>
+          <w:rFonts w:eastAsiaTheme="minorEastAsia"/>
+          <w:lang w:eastAsia="zh-CN"/>
+        </w:rPr>
+        <w:t xml:space="preserve"> if optimal solution of the given problem can be obtained by using optimal solutions of its subproblems.</w:t>
       </w:r>
     </w:p>
     <w:p>
@@ -1218,20 +896,17 @@
       <w:pPr>
         <w:pStyle w:val="Heading1"/>
         <w:rPr>
-          <w:rFonts w:eastAsia="等线" w:eastAsiaTheme="minorEastAsia"/>
-          <w:b w:val="1"/>
-          <w:bCs w:val="1"/>
-          <w:sz w:val="36"/>
-          <w:szCs w:val="36"/>
-          <w:lang w:eastAsia="zh-CN"/>
-        </w:rPr>
-      </w:pPr>
-      <w:r>
-        <w:rPr/>
+          <w:rFonts w:eastAsiaTheme="minorEastAsia"/>
+          <w:b/>
+          <w:bCs/>
+          <w:lang w:eastAsia="zh-CN"/>
+        </w:rPr>
+      </w:pPr>
+      <w:r>
+        <w:lastRenderedPageBreak/>
         <w:t xml:space="preserve">2. </w:t>
       </w:r>
       <w:r>
-        <w:rPr/>
         <w:t>Program for Maximizing Number of Tasks</w:t>
       </w:r>
     </w:p>
@@ -1322,16 +997,12 @@
       <w:pPr>
         <w:pStyle w:val="Heading2"/>
         <w:rPr>
-          <w:rFonts w:ascii="Times New Roman" w:hAnsi="Times New Roman" w:eastAsia="Times New Roman" w:cs="Times New Roman"/>
-          <w:b w:val="1"/>
-          <w:bCs w:val="1"/>
-          <w:sz w:val="28"/>
-          <w:szCs w:val="28"/>
-          <w:lang w:eastAsia="zh-CN"/>
-        </w:rPr>
-      </w:pPr>
-      <w:r>
-        <w:rPr/>
+          <w:b/>
+          <w:bCs/>
+          <w:lang w:eastAsia="zh-CN"/>
+        </w:rPr>
+      </w:pPr>
+      <w:r>
         <w:t>Analysis</w:t>
       </w:r>
     </w:p>
@@ -1346,48 +1017,34 @@
     <w:p>
       <w:pPr>
         <w:rPr>
-          <w:rFonts w:eastAsia="等线" w:eastAsiaTheme="minorEastAsia"/>
-          <w:lang w:eastAsia="zh-CN"/>
-        </w:rPr>
-      </w:pPr>
-      <w:r>
-        <w:rPr>
-          <w:rFonts w:eastAsia="等线" w:eastAsiaTheme="minorEastAsia"/>
-          <w:lang w:eastAsia="zh-CN"/>
-        </w:rPr>
-        <w:t xml:space="preserve">By carefully </w:t>
-      </w:r>
-      <w:r>
-        <w:rPr>
-          <w:rFonts w:eastAsia="等线" w:eastAsiaTheme="minorEastAsia"/>
-          <w:lang w:eastAsia="zh-CN"/>
-        </w:rPr>
-        <w:t>observing</w:t>
-      </w:r>
-      <w:r>
-        <w:rPr>
-          <w:rFonts w:eastAsia="等线" w:eastAsiaTheme="minorEastAsia"/>
-          <w:lang w:eastAsia="zh-CN"/>
-        </w:rPr>
-        <w:t xml:space="preserve"> the problem, we can say that this problem requires nothing but a simple application of </w:t>
-      </w:r>
-      <w:r>
-        <w:rPr>
-          <w:rFonts w:eastAsia="等线" w:eastAsiaTheme="minorEastAsia"/>
+          <w:rFonts w:eastAsiaTheme="minorEastAsia"/>
+          <w:lang w:eastAsia="zh-CN"/>
+        </w:rPr>
+      </w:pPr>
+      <w:r>
+        <w:rPr>
+          <w:rFonts w:eastAsiaTheme="minorEastAsia"/>
+          <w:lang w:eastAsia="zh-CN"/>
+        </w:rPr>
+        <w:t xml:space="preserve">By carefully observing the problem, we can say that this problem requires nothing but a simple application of </w:t>
+      </w:r>
+      <w:r>
+        <w:rPr>
+          <w:rFonts w:eastAsiaTheme="minorEastAsia"/>
           <w:lang w:eastAsia="zh-CN"/>
         </w:rPr>
         <w:t>the Greedy</w:t>
       </w:r>
       <w:r>
         <w:rPr>
-          <w:rFonts w:eastAsia="等线" w:eastAsiaTheme="minorEastAsia"/>
+          <w:rFonts w:eastAsiaTheme="minorEastAsia"/>
           <w:lang w:eastAsia="zh-CN"/>
         </w:rPr>
         <w:t xml:space="preserve"> algorithm. </w:t>
       </w:r>
       <w:r>
         <w:rPr>
-          <w:rFonts w:eastAsia="等线" w:eastAsiaTheme="minorEastAsia"/>
+          <w:rFonts w:eastAsiaTheme="minorEastAsia"/>
           <w:lang w:eastAsia="zh-CN"/>
         </w:rPr>
         <w:t>Our natural greedy instinct says that to accomplish maximum tasks, we must do the tasks that require minimum amount of time.</w:t>
@@ -1404,83 +1061,73 @@
     <w:p>
       <w:pPr>
         <w:rPr>
-          <w:rFonts w:eastAsia="等线" w:eastAsiaTheme="minorEastAsia"/>
-          <w:lang w:eastAsia="zh-CN"/>
-        </w:rPr>
-      </w:pPr>
-      <w:r>
-        <w:rPr>
-          <w:rFonts w:eastAsia="等线" w:eastAsiaTheme="minorEastAsia"/>
+          <w:rFonts w:eastAsiaTheme="minorEastAsia"/>
+          <w:lang w:eastAsia="zh-CN"/>
+        </w:rPr>
+      </w:pPr>
+      <w:r>
+        <w:rPr>
+          <w:rFonts w:eastAsiaTheme="minorEastAsia"/>
           <w:lang w:eastAsia="zh-CN"/>
         </w:rPr>
         <w:t xml:space="preserve">In every iteration, we greedily select the tasks which </w:t>
       </w:r>
       <w:r>
         <w:rPr>
-          <w:rFonts w:eastAsia="等线" w:eastAsiaTheme="minorEastAsia"/>
+          <w:rFonts w:eastAsiaTheme="minorEastAsia"/>
           <w:lang w:eastAsia="zh-CN"/>
         </w:rPr>
         <w:t>take</w:t>
       </w:r>
       <w:r>
         <w:rPr>
-          <w:rFonts w:eastAsia="等线" w:eastAsiaTheme="minorEastAsia"/>
-          <w:lang w:eastAsia="zh-CN"/>
-        </w:rPr>
-        <w:t xml:space="preserve"> minimum completion time. This is achieved by </w:t>
-      </w:r>
-      <w:r>
-        <w:rPr>
-          <w:rFonts w:eastAsia="等线" w:eastAsiaTheme="minorEastAsia"/>
-          <w:lang w:eastAsia="zh-CN"/>
-        </w:rPr>
-        <w:t>maintaining</w:t>
-      </w:r>
-      <w:r>
-        <w:rPr>
-          <w:rFonts w:eastAsia="等线" w:eastAsiaTheme="minorEastAsia"/>
-          <w:lang w:eastAsia="zh-CN"/>
-        </w:rPr>
-        <w:t xml:space="preserve"> two variables </w:t>
-      </w:r>
-      <w:r>
-        <w:rPr>
-          <w:rFonts w:ascii="Consolas" w:hAnsi="Consolas" w:eastAsia="等线" w:eastAsiaTheme="minorEastAsia"/>
+          <w:rFonts w:eastAsiaTheme="minorEastAsia"/>
+          <w:lang w:eastAsia="zh-CN"/>
+        </w:rPr>
+        <w:t xml:space="preserve"> minimum completion time. This is achieved by maintaining two variables </w:t>
+      </w:r>
+      <w:proofErr w:type="spellStart"/>
+      <w:r>
+        <w:rPr>
+          <w:rFonts w:ascii="Consolas" w:eastAsiaTheme="minorEastAsia" w:hAnsi="Consolas"/>
           <w:lang w:eastAsia="zh-CN"/>
         </w:rPr>
         <w:t>currentTime</w:t>
       </w:r>
-      <w:r>
-        <w:rPr>
-          <w:rFonts w:eastAsia="等线" w:eastAsiaTheme="minorEastAsia"/>
+      <w:proofErr w:type="spellEnd"/>
+      <w:r>
+        <w:rPr>
+          <w:rFonts w:eastAsiaTheme="minorEastAsia"/>
           <w:lang w:eastAsia="zh-CN"/>
         </w:rPr>
         <w:t xml:space="preserve"> and </w:t>
       </w:r>
-      <w:r>
-        <w:rPr>
-          <w:rFonts w:ascii="Consolas" w:hAnsi="Consolas" w:eastAsia="等线" w:eastAsiaTheme="minorEastAsia"/>
+      <w:proofErr w:type="spellStart"/>
+      <w:r>
+        <w:rPr>
+          <w:rFonts w:ascii="Consolas" w:eastAsiaTheme="minorEastAsia" w:hAnsi="Consolas"/>
           <w:lang w:eastAsia="zh-CN"/>
         </w:rPr>
         <w:t>numberOfTasks</w:t>
       </w:r>
-      <w:r>
-        <w:rPr>
-          <w:rFonts w:eastAsia="等线" w:eastAsiaTheme="minorEastAsia"/>
+      <w:proofErr w:type="spellEnd"/>
+      <w:r>
+        <w:rPr>
+          <w:rFonts w:eastAsiaTheme="minorEastAsia"/>
           <w:lang w:eastAsia="zh-CN"/>
         </w:rPr>
         <w:t xml:space="preserve">. </w:t>
       </w:r>
       <w:r>
         <w:rPr>
-          <w:rFonts w:eastAsia="等线" w:eastAsiaTheme="minorEastAsia"/>
+          <w:rFonts w:eastAsiaTheme="minorEastAsia"/>
           <w:lang w:eastAsia="zh-CN"/>
         </w:rPr>
         <w:t>To</w:t>
       </w:r>
       <w:r>
         <w:rPr>
-          <w:rFonts w:eastAsia="等线" w:eastAsiaTheme="minorEastAsia"/>
+          <w:rFonts w:eastAsiaTheme="minorEastAsia"/>
           <w:lang w:eastAsia="zh-CN"/>
         </w:rPr>
         <w:t xml:space="preserve"> solve this problem, we follow the below steps:</w:t>
@@ -1569,7 +1216,7 @@
       <w:proofErr w:type="spellStart"/>
       <w:r>
         <w:rPr>
-          <w:rFonts w:ascii="Consolas" w:hAnsi="Consolas" w:eastAsiaTheme="minorEastAsia"/>
+          <w:rFonts w:ascii="Consolas" w:eastAsiaTheme="minorEastAsia" w:hAnsi="Consolas"/>
           <w:color w:val="auto"/>
           <w:lang w:eastAsia="zh-CN"/>
         </w:rPr>
@@ -1613,7 +1260,7 @@
       <w:proofErr w:type="spellStart"/>
       <w:r>
         <w:rPr>
-          <w:rFonts w:ascii="Consolas" w:hAnsi="Consolas" w:eastAsiaTheme="minorEastAsia"/>
+          <w:rFonts w:ascii="Consolas" w:eastAsiaTheme="minorEastAsia" w:hAnsi="Consolas"/>
           <w:lang w:eastAsia="zh-CN"/>
         </w:rPr>
         <w:t>currentTime</w:t>
@@ -1621,7 +1268,7 @@
       <w:proofErr w:type="spellEnd"/>
       <w:r>
         <w:rPr>
-          <w:rFonts w:ascii="Consolas" w:hAnsi="Consolas" w:eastAsiaTheme="minorEastAsia"/>
+          <w:rFonts w:ascii="Consolas" w:eastAsiaTheme="minorEastAsia" w:hAnsi="Consolas"/>
           <w:lang w:eastAsia="zh-CN"/>
         </w:rPr>
         <w:t xml:space="preserve"> &gt; T</w:t>
@@ -1656,7 +1303,7 @@
       <w:proofErr w:type="spellStart"/>
       <w:r>
         <w:rPr>
-          <w:rFonts w:ascii="Consolas" w:hAnsi="Consolas" w:eastAsiaTheme="minorEastAsia"/>
+          <w:rFonts w:ascii="Consolas" w:eastAsiaTheme="minorEastAsia" w:hAnsi="Consolas"/>
           <w:color w:val="auto"/>
           <w:lang w:eastAsia="zh-CN"/>
         </w:rPr>
@@ -1683,16 +1330,13 @@
       <w:pPr>
         <w:pStyle w:val="Heading2"/>
         <w:rPr>
-          <w:rFonts w:eastAsia="等线" w:eastAsiaTheme="minorEastAsia"/>
-          <w:b w:val="1"/>
-          <w:bCs w:val="1"/>
-          <w:sz w:val="28"/>
-          <w:szCs w:val="28"/>
-          <w:lang w:eastAsia="zh-CN"/>
-        </w:rPr>
-      </w:pPr>
-      <w:r>
-        <w:rPr/>
+          <w:rFonts w:eastAsiaTheme="minorEastAsia"/>
+          <w:b/>
+          <w:bCs/>
+          <w:lang w:eastAsia="zh-CN"/>
+        </w:rPr>
+      </w:pPr>
+      <w:r>
         <w:t>Implement</w:t>
       </w:r>
     </w:p>
@@ -1729,48 +1373,34 @@
     <w:p>
       <w:pPr>
         <w:rPr>
-          <w:rFonts w:eastAsia="等线" w:eastAsiaTheme="minorEastAsia"/>
-          <w:lang w:eastAsia="zh-CN"/>
-        </w:rPr>
-      </w:pPr>
-      <w:r>
-        <w:rPr>
-          <w:rFonts w:eastAsia="等线" w:eastAsiaTheme="minorEastAsia"/>
+          <w:rFonts w:eastAsiaTheme="minorEastAsia"/>
+          <w:lang w:eastAsia="zh-CN"/>
+        </w:rPr>
+      </w:pPr>
+      <w:r>
+        <w:rPr>
+          <w:rFonts w:eastAsiaTheme="minorEastAsia"/>
           <w:lang w:eastAsia="zh-CN"/>
         </w:rPr>
         <w:t>In the</w:t>
       </w:r>
       <w:r>
         <w:rPr>
-          <w:rFonts w:eastAsia="等线" w:eastAsiaTheme="minorEastAsia"/>
-          <w:lang w:eastAsia="zh-CN"/>
-        </w:rPr>
-        <w:t xml:space="preserve"> </w:t>
-      </w:r>
-      <w:r>
-        <w:rPr>
-          <w:rFonts w:eastAsia="等线" w:eastAsiaTheme="minorEastAsia"/>
-          <w:lang w:eastAsia="zh-CN"/>
-        </w:rPr>
-        <w:t>repository</w:t>
-      </w:r>
-      <w:r>
-        <w:rPr>
-          <w:rFonts w:eastAsia="等线" w:eastAsiaTheme="minorEastAsia"/>
-          <w:lang w:eastAsia="zh-CN"/>
-        </w:rPr>
-        <w:t>,</w:t>
-      </w:r>
-      <w:r>
-        <w:rPr>
-          <w:rFonts w:eastAsia="等线" w:eastAsiaTheme="minorEastAsia"/>
-          <w:lang w:eastAsia="zh-CN"/>
-        </w:rPr>
-        <w:t xml:space="preserve"> create a file called </w:t>
-      </w:r>
-      <w:r>
-        <w:rPr>
-          <w:rFonts w:ascii="Consolas" w:hAnsi="Consolas" w:eastAsia="等线" w:eastAsiaTheme="minorEastAsia"/>
+          <w:rFonts w:eastAsiaTheme="minorEastAsia"/>
+          <w:lang w:eastAsia="zh-CN"/>
+        </w:rPr>
+        <w:t xml:space="preserve"> repository</w:t>
+      </w:r>
+      <w:r>
+        <w:rPr>
+          <w:rFonts w:eastAsiaTheme="minorEastAsia"/>
+          <w:lang w:eastAsia="zh-CN"/>
+        </w:rPr>
+        <w:t xml:space="preserve">, create a file called </w:t>
+      </w:r>
+      <w:r>
+        <w:rPr>
+          <w:rFonts w:ascii="Consolas" w:eastAsiaTheme="minorEastAsia" w:hAnsi="Consolas"/>
           <w:color w:val="0070C0"/>
           <w:lang w:eastAsia="zh-CN"/>
         </w:rPr>
@@ -1778,7 +1408,7 @@
       </w:r>
       <w:r>
         <w:rPr>
-          <w:rFonts w:eastAsia="等线" w:eastAsiaTheme="minorEastAsia"/>
+          <w:rFonts w:eastAsiaTheme="minorEastAsia"/>
           <w:lang w:eastAsia="zh-CN"/>
         </w:rPr>
         <w:t>.</w:t>
@@ -1819,6 +1449,7 @@
         <w:rPr>
           <w:noProof/>
         </w:rPr>
+        <w:lastRenderedPageBreak/>
         <w:drawing>
           <wp:inline distT="0" distB="0" distL="0" distR="0" wp14:anchorId="26DDD150" wp14:editId="4057A5E5">
             <wp:extent cx="5274310" cy="5642610"/>
@@ -1859,9 +1490,9 @@
     <w:p>
       <w:pPr>
         <w:rPr>
-          <w:rFonts w:eastAsia="等线" w:eastAsiaTheme="minorEastAsia"/>
-          <w:b w:val="1"/>
-          <w:bCs w:val="1"/>
+          <w:rFonts w:eastAsiaTheme="minorEastAsia"/>
+          <w:b/>
+          <w:bCs/>
           <w:sz w:val="28"/>
           <w:szCs w:val="28"/>
           <w:highlight w:val="yellow"/>
@@ -1870,9 +1501,9 @@
       </w:pPr>
       <w:r>
         <w:rPr>
-          <w:rFonts w:eastAsia="等线" w:eastAsiaTheme="minorEastAsia"/>
-          <w:b w:val="1"/>
-          <w:bCs w:val="1"/>
+          <w:rFonts w:eastAsiaTheme="minorEastAsia"/>
+          <w:b/>
+          <w:bCs/>
           <w:sz w:val="28"/>
           <w:szCs w:val="28"/>
           <w:highlight w:val="yellow"/>
@@ -1882,6 +1513,64 @@
       </w:r>
     </w:p>
     <w:p>
+      <w:pPr>
+        <w:rPr>
+          <w:rFonts w:eastAsiaTheme="minorEastAsia"/>
+          <w:b/>
+          <w:bCs/>
+          <w:sz w:val="28"/>
+          <w:szCs w:val="28"/>
+          <w:highlight w:val="yellow"/>
+          <w:lang w:eastAsia="zh-CN"/>
+        </w:rPr>
+      </w:pPr>
+      <w:r>
+        <w:rPr>
+          <w:rFonts w:eastAsiaTheme="minorEastAsia"/>
+          <w:b/>
+          <w:bCs/>
+          <w:sz w:val="28"/>
+          <w:szCs w:val="28"/>
+          <w:lang w:eastAsia="zh-CN"/>
+        </w:rPr>
+        <w:drawing>
+          <wp:inline distT="0" distB="0" distL="0" distR="0" wp14:anchorId="10B59BE3" wp14:editId="25D9C851">
+            <wp:extent cx="5274310" cy="515620"/>
+            <wp:effectExtent l="0" t="0" r="0" b="5080"/>
+            <wp:docPr id="1230220616" name="Picture 1"/>
+            <wp:cNvGraphicFramePr>
+              <a:graphicFrameLocks xmlns:a="http://schemas.openxmlformats.org/drawingml/2006/main" noChangeAspect="1"/>
+            </wp:cNvGraphicFramePr>
+            <a:graphic xmlns:a="http://schemas.openxmlformats.org/drawingml/2006/main">
+              <a:graphicData uri="http://schemas.openxmlformats.org/drawingml/2006/picture">
+                <pic:pic xmlns:pic="http://schemas.openxmlformats.org/drawingml/2006/picture">
+                  <pic:nvPicPr>
+                    <pic:cNvPr id="1230220616" name=""/>
+                    <pic:cNvPicPr/>
+                  </pic:nvPicPr>
+                  <pic:blipFill>
+                    <a:blip r:embed="rId16"/>
+                    <a:stretch>
+                      <a:fillRect/>
+                    </a:stretch>
+                  </pic:blipFill>
+                  <pic:spPr>
+                    <a:xfrm>
+                      <a:off x="0" y="0"/>
+                      <a:ext cx="5274310" cy="515620"/>
+                    </a:xfrm>
+                    <a:prstGeom prst="rect">
+                      <a:avLst/>
+                    </a:prstGeom>
+                  </pic:spPr>
+                </pic:pic>
+              </a:graphicData>
+            </a:graphic>
+          </wp:inline>
+        </w:drawing>
+      </w:r>
+    </w:p>
+    <w:p>
       <w:r>
         <w:br w:type="page"/>
       </w:r>
@@ -1889,23 +1578,18 @@
     <w:p>
       <w:pPr>
         <w:pStyle w:val="Heading1"/>
-        <w:ind w:left="0"/>
-        <w:rPr>
-          <w:rFonts w:eastAsia="等线" w:eastAsiaTheme="minorEastAsia"/>
-          <w:b w:val="1"/>
-          <w:bCs w:val="1"/>
+        <w:rPr>
+          <w:rFonts w:eastAsiaTheme="minorEastAsia"/>
+          <w:b/>
+          <w:bCs/>
           <w:sz w:val="24"/>
           <w:szCs w:val="24"/>
           <w:lang w:eastAsia="zh-CN"/>
         </w:rPr>
       </w:pPr>
       <w:r>
-        <w:rPr/>
-        <w:t>P</w:t>
-      </w:r>
-      <w:r>
-        <w:rPr/>
-        <w:t>rogram for Activity Selection Problem</w:t>
+        <w:lastRenderedPageBreak/>
+        <w:t>Program for Activity Selection Problem</w:t>
       </w:r>
     </w:p>
     <w:p>
@@ -1948,25 +1632,25 @@
       </w:pPr>
       <w:r>
         <w:rPr>
-          <w:rFonts w:eastAsia="等线" w:eastAsiaTheme="minorEastAsia"/>
+          <w:rFonts w:eastAsiaTheme="minorEastAsia"/>
           <w:lang w:eastAsia="zh-CN"/>
         </w:rPr>
         <w:t xml:space="preserve">Let </w:t>
       </w:r>
-      <m:oMath xmlns:m="http://schemas.openxmlformats.org/officeDocument/2006/math">
+      <m:oMath>
         <m:r>
           <m:rPr>
             <m:sty m:val="p"/>
           </m:rPr>
-          <w:rPr xmlns:w="http://schemas.openxmlformats.org/wordprocessingml/2006/main">
-            <w:rFonts w:ascii="Cambria Math" w:hAnsi="Cambria Math" w:eastAsiaTheme="minorEastAsia"/>
+          <w:rPr>
+            <w:rFonts w:ascii="Cambria Math" w:eastAsiaTheme="minorEastAsia" w:hAnsi="Cambria Math"/>
             <w:lang w:eastAsia="zh-CN"/>
           </w:rPr>
           <m:t>S</m:t>
         </m:r>
         <m:r>
-          <w:rPr xmlns:w="http://schemas.openxmlformats.org/wordprocessingml/2006/main">
-            <w:rFonts w:ascii="Cambria Math" w:hAnsi="Cambria Math" w:eastAsiaTheme="minorEastAsia"/>
+          <w:rPr>
+            <w:rFonts w:ascii="Cambria Math" w:eastAsiaTheme="minorEastAsia" w:hAnsi="Cambria Math"/>
             <w:lang w:eastAsia="zh-CN"/>
           </w:rPr>
           <m:t>=</m:t>
@@ -1976,8 +1660,8 @@
             <m:begChr m:val="{"/>
             <m:endChr m:val="}"/>
             <m:ctrlPr>
-              <w:rPr xmlns:w="http://schemas.openxmlformats.org/wordprocessingml/2006/main">
-                <w:rFonts w:ascii="Cambria Math" w:hAnsi="Cambria Math" w:eastAsiaTheme="minorEastAsia"/>
+              <w:rPr>
+                <w:rFonts w:ascii="Cambria Math" w:eastAsiaTheme="minorEastAsia" w:hAnsi="Cambria Math"/>
                 <w:i/>
                 <w:lang w:eastAsia="zh-CN"/>
               </w:rPr>
@@ -1985,8 +1669,8 @@
           </m:dPr>
           <m:e>
             <m:r>
-              <w:rPr xmlns:w="http://schemas.openxmlformats.org/wordprocessingml/2006/main">
-                <w:rFonts w:ascii="Cambria Math" w:hAnsi="Cambria Math" w:eastAsiaTheme="minorEastAsia"/>
+              <w:rPr>
+                <w:rFonts w:ascii="Cambria Math" w:eastAsiaTheme="minorEastAsia" w:hAnsi="Cambria Math"/>
                 <w:lang w:eastAsia="zh-CN"/>
               </w:rPr>
               <m:t>1, 2, …, n</m:t>
@@ -1996,45 +1680,31 @@
       </m:oMath>
       <w:r>
         <w:rPr>
-          <w:rFonts w:eastAsia="等线" w:eastAsiaTheme="minorEastAsia"/>
-          <w:lang w:eastAsia="zh-CN"/>
-        </w:rPr>
-        <w:t xml:space="preserve"> </w:t>
-      </w:r>
-      <w:r>
-        <w:rPr>
-          <w:rFonts w:eastAsia="等线" w:eastAsiaTheme="minorEastAsia"/>
-          <w:lang w:eastAsia="zh-CN"/>
-        </w:rPr>
-        <w:t xml:space="preserve">be the set of </w:t>
-      </w:r>
-      <w:r>
-        <w:rPr>
-          <w:rFonts w:eastAsia="等线" w:eastAsiaTheme="minorEastAsia"/>
-          <w:b w:val="1"/>
-          <w:bCs w:val="1"/>
+          <w:rFonts w:eastAsiaTheme="minorEastAsia"/>
+          <w:lang w:eastAsia="zh-CN"/>
+        </w:rPr>
+        <w:t xml:space="preserve"> be the set of </w:t>
+      </w:r>
+      <w:r>
+        <w:rPr>
+          <w:rFonts w:eastAsiaTheme="minorEastAsia"/>
+          <w:b/>
+          <w:bCs/>
           <w:lang w:eastAsia="zh-CN"/>
         </w:rPr>
         <w:t>activities</w:t>
       </w:r>
       <w:r>
         <w:rPr>
-          <w:rFonts w:eastAsia="等线" w:eastAsiaTheme="minorEastAsia"/>
-          <w:lang w:eastAsia="zh-CN"/>
-        </w:rPr>
-        <w:t xml:space="preserve"> </w:t>
-      </w:r>
-      <w:r>
-        <w:rPr>
-          <w:rFonts w:eastAsia="等线" w:eastAsiaTheme="minorEastAsia"/>
-          <w:lang w:eastAsia="zh-CN"/>
-        </w:rPr>
-        <w:t xml:space="preserve">that compete for a resource. Each activity </w:t>
-      </w:r>
-      <m:oMath xmlns:m="http://schemas.openxmlformats.org/officeDocument/2006/math">
+          <w:rFonts w:eastAsiaTheme="minorEastAsia"/>
+          <w:lang w:eastAsia="zh-CN"/>
+        </w:rPr>
+        <w:t xml:space="preserve"> that compete for a resource. Each activity </w:t>
+      </w:r>
+      <m:oMath>
         <m:r>
-          <w:rPr xmlns:w="http://schemas.openxmlformats.org/wordprocessingml/2006/main">
-            <w:rFonts w:ascii="Cambria Math" w:hAnsi="Cambria Math" w:eastAsiaTheme="minorEastAsia"/>
+          <w:rPr>
+            <w:rFonts w:ascii="Cambria Math" w:eastAsiaTheme="minorEastAsia" w:hAnsi="Cambria Math"/>
             <w:lang w:eastAsia="zh-CN"/>
           </w:rPr>
           <m:t>i</m:t>
@@ -2042,40 +1712,33 @@
       </m:oMath>
       <w:r>
         <w:rPr>
-          <w:rFonts w:eastAsia="等线" w:eastAsiaTheme="minorEastAsia"/>
+          <w:rFonts w:eastAsiaTheme="minorEastAsia"/>
+          <w:lang w:eastAsia="zh-CN"/>
+        </w:rPr>
+        <w:t xml:space="preserve"> has its </w:t>
+      </w:r>
+      <w:r>
+        <w:rPr>
+          <w:rFonts w:eastAsiaTheme="minorEastAsia"/>
+          <w:b/>
+          <w:bCs/>
+          <w:lang w:eastAsia="zh-CN"/>
+        </w:rPr>
+        <w:t>starting time</w:t>
+      </w:r>
+      <w:r>
+        <w:rPr>
+          <w:rFonts w:eastAsiaTheme="minorEastAsia"/>
           <w:lang w:eastAsia="zh-CN"/>
         </w:rPr>
         <w:t xml:space="preserve"> </w:t>
       </w:r>
-      <w:r>
-        <w:rPr>
-          <w:rFonts w:eastAsia="等线" w:eastAsiaTheme="minorEastAsia"/>
-          <w:lang w:eastAsia="zh-CN"/>
-        </w:rPr>
-        <w:t xml:space="preserve">has its </w:t>
-      </w:r>
-      <w:r>
-        <w:rPr>
-          <w:rFonts w:eastAsia="等线" w:eastAsiaTheme="minorEastAsia"/>
-          <w:b w:val="1"/>
-          <w:bCs w:val="1"/>
-          <w:lang w:eastAsia="zh-CN"/>
-        </w:rPr>
-        <w:t>starting time</w:t>
-      </w:r>
-      <w:r>
-        <w:rPr>
-          <w:rFonts w:eastAsia="等线" w:eastAsiaTheme="minorEastAsia"/>
-          <w:lang w:eastAsia="zh-CN"/>
-        </w:rPr>
-        <w:t xml:space="preserve"> </w:t>
-      </w:r>
-      <m:oMath xmlns:m="http://schemas.openxmlformats.org/officeDocument/2006/math">
+      <m:oMath>
         <m:sSub>
           <m:sSubPr>
             <m:ctrlPr>
-              <w:rPr xmlns:w="http://schemas.openxmlformats.org/wordprocessingml/2006/main">
-                <w:rFonts w:ascii="Cambria Math" w:hAnsi="Cambria Math" w:eastAsiaTheme="minorEastAsia"/>
+              <w:rPr>
+                <w:rFonts w:ascii="Cambria Math" w:eastAsiaTheme="minorEastAsia" w:hAnsi="Cambria Math"/>
                 <w:i/>
                 <w:lang w:eastAsia="zh-CN"/>
               </w:rPr>
@@ -2083,8 +1746,8 @@
           </m:sSubPr>
           <m:e>
             <m:r>
-              <w:rPr xmlns:w="http://schemas.openxmlformats.org/wordprocessingml/2006/main">
-                <w:rFonts w:ascii="Cambria Math" w:hAnsi="Cambria Math" w:eastAsiaTheme="minorEastAsia"/>
+              <w:rPr>
+                <w:rFonts w:ascii="Cambria Math" w:eastAsiaTheme="minorEastAsia" w:hAnsi="Cambria Math"/>
                 <w:lang w:eastAsia="zh-CN"/>
               </w:rPr>
               <m:t>s</m:t>
@@ -2092,8 +1755,8 @@
           </m:e>
           <m:sub>
             <m:r>
-              <w:rPr xmlns:w="http://schemas.openxmlformats.org/wordprocessingml/2006/main">
-                <w:rFonts w:ascii="Cambria Math" w:hAnsi="Cambria Math" w:eastAsiaTheme="minorEastAsia"/>
+              <w:rPr>
+                <w:rFonts w:ascii="Cambria Math" w:eastAsiaTheme="minorEastAsia" w:hAnsi="Cambria Math"/>
                 <w:lang w:eastAsia="zh-CN"/>
               </w:rPr>
               <m:t>i</m:t>
@@ -2103,33 +1766,33 @@
       </m:oMath>
       <w:r>
         <w:rPr>
-          <w:rFonts w:eastAsia="等线" w:eastAsiaTheme="minorEastAsia"/>
+          <w:rFonts w:eastAsiaTheme="minorEastAsia"/>
           <w:lang w:eastAsia="zh-CN"/>
         </w:rPr>
         <w:t xml:space="preserve"> and </w:t>
       </w:r>
       <w:r>
         <w:rPr>
-          <w:rFonts w:eastAsia="等线" w:eastAsiaTheme="minorEastAsia"/>
-          <w:b w:val="1"/>
-          <w:bCs w:val="1"/>
+          <w:rFonts w:eastAsiaTheme="minorEastAsia"/>
+          <w:b/>
+          <w:bCs/>
           <w:lang w:eastAsia="zh-CN"/>
         </w:rPr>
         <w:t>finish time</w:t>
       </w:r>
       <w:r>
         <w:rPr>
-          <w:rFonts w:eastAsia="等线" w:eastAsiaTheme="minorEastAsia"/>
+          <w:rFonts w:eastAsiaTheme="minorEastAsia"/>
           <w:lang w:eastAsia="zh-CN"/>
         </w:rPr>
         <w:t xml:space="preserve"> </w:t>
       </w:r>
-      <m:oMath xmlns:m="http://schemas.openxmlformats.org/officeDocument/2006/math">
+      <m:oMath>
         <m:sSub>
           <m:sSubPr>
             <m:ctrlPr>
-              <w:rPr xmlns:w="http://schemas.openxmlformats.org/wordprocessingml/2006/main">
-                <w:rFonts w:ascii="Cambria Math" w:hAnsi="Cambria Math" w:eastAsiaTheme="minorEastAsia"/>
+              <w:rPr>
+                <w:rFonts w:ascii="Cambria Math" w:eastAsiaTheme="minorEastAsia" w:hAnsi="Cambria Math"/>
                 <w:i/>
                 <w:lang w:eastAsia="zh-CN"/>
               </w:rPr>
@@ -2137,8 +1800,8 @@
           </m:sSubPr>
           <m:e>
             <m:r>
-              <w:rPr xmlns:w="http://schemas.openxmlformats.org/wordprocessingml/2006/main">
-                <w:rFonts w:ascii="Cambria Math" w:hAnsi="Cambria Math" w:eastAsiaTheme="minorEastAsia"/>
+              <w:rPr>
+                <w:rFonts w:ascii="Cambria Math" w:eastAsiaTheme="minorEastAsia" w:hAnsi="Cambria Math"/>
                 <w:lang w:eastAsia="zh-CN"/>
               </w:rPr>
               <m:t>f</m:t>
@@ -2146,8 +1809,8 @@
           </m:e>
           <m:sub>
             <m:r>
-              <w:rPr xmlns:w="http://schemas.openxmlformats.org/wordprocessingml/2006/main">
-                <w:rFonts w:ascii="Cambria Math" w:hAnsi="Cambria Math" w:eastAsiaTheme="minorEastAsia"/>
+              <w:rPr>
+                <w:rFonts w:ascii="Cambria Math" w:eastAsiaTheme="minorEastAsia" w:hAnsi="Cambria Math"/>
                 <w:lang w:eastAsia="zh-CN"/>
               </w:rPr>
               <m:t>i</m:t>
@@ -2157,24 +1820,17 @@
       </m:oMath>
       <w:r>
         <w:rPr>
-          <w:rFonts w:eastAsia="等线" w:eastAsiaTheme="minorEastAsia"/>
-          <w:lang w:eastAsia="zh-CN"/>
-        </w:rPr>
-        <w:t xml:space="preserve"> </w:t>
-      </w:r>
-      <w:r>
-        <w:rPr>
-          <w:rFonts w:eastAsia="等线" w:eastAsiaTheme="minorEastAsia"/>
-          <w:lang w:eastAsia="zh-CN"/>
-        </w:rPr>
-        <w:t xml:space="preserve">with </w:t>
-      </w:r>
-      <m:oMath xmlns:m="http://schemas.openxmlformats.org/officeDocument/2006/math">
+          <w:rFonts w:eastAsiaTheme="minorEastAsia"/>
+          <w:lang w:eastAsia="zh-CN"/>
+        </w:rPr>
+        <w:t xml:space="preserve"> with </w:t>
+      </w:r>
+      <m:oMath>
         <m:sSub>
           <m:sSubPr>
             <m:ctrlPr>
-              <w:rPr xmlns:w="http://schemas.openxmlformats.org/wordprocessingml/2006/main">
-                <w:rFonts w:ascii="Cambria Math" w:hAnsi="Cambria Math" w:eastAsiaTheme="minorEastAsia"/>
+              <w:rPr>
+                <w:rFonts w:ascii="Cambria Math" w:eastAsiaTheme="minorEastAsia" w:hAnsi="Cambria Math"/>
                 <w:i/>
                 <w:lang w:eastAsia="zh-CN"/>
               </w:rPr>
@@ -2182,8 +1838,8 @@
           </m:sSubPr>
           <m:e>
             <m:r>
-              <w:rPr xmlns:w="http://schemas.openxmlformats.org/wordprocessingml/2006/main">
-                <w:rFonts w:ascii="Cambria Math" w:hAnsi="Cambria Math" w:eastAsiaTheme="minorEastAsia"/>
+              <w:rPr>
+                <w:rFonts w:ascii="Cambria Math" w:eastAsiaTheme="minorEastAsia" w:hAnsi="Cambria Math"/>
                 <w:lang w:eastAsia="zh-CN"/>
               </w:rPr>
               <m:t>s</m:t>
@@ -2191,8 +1847,8 @@
           </m:e>
           <m:sub>
             <m:r>
-              <w:rPr xmlns:w="http://schemas.openxmlformats.org/wordprocessingml/2006/main">
-                <w:rFonts w:ascii="Cambria Math" w:hAnsi="Cambria Math" w:eastAsiaTheme="minorEastAsia"/>
+              <w:rPr>
+                <w:rFonts w:ascii="Cambria Math" w:eastAsiaTheme="minorEastAsia" w:hAnsi="Cambria Math"/>
                 <w:lang w:eastAsia="zh-CN"/>
               </w:rPr>
               <m:t>i</m:t>
@@ -2200,8 +1856,8 @@
           </m:sub>
         </m:sSub>
         <m:r>
-          <w:rPr xmlns:w="http://schemas.openxmlformats.org/wordprocessingml/2006/main">
-            <w:rFonts w:ascii="Cambria Math" w:hAnsi="Cambria Math" w:eastAsiaTheme="minorEastAsia"/>
+          <w:rPr>
+            <w:rFonts w:ascii="Cambria Math" w:eastAsiaTheme="minorEastAsia" w:hAnsi="Cambria Math"/>
             <w:lang w:eastAsia="zh-CN"/>
           </w:rPr>
           <m:t>≤</m:t>
@@ -2209,8 +1865,8 @@
         <m:sSub>
           <m:sSubPr>
             <m:ctrlPr>
-              <w:rPr xmlns:w="http://schemas.openxmlformats.org/wordprocessingml/2006/main">
-                <w:rFonts w:ascii="Cambria Math" w:hAnsi="Cambria Math" w:eastAsiaTheme="minorEastAsia"/>
+              <w:rPr>
+                <w:rFonts w:ascii="Cambria Math" w:eastAsiaTheme="minorEastAsia" w:hAnsi="Cambria Math"/>
                 <w:i/>
                 <w:lang w:eastAsia="zh-CN"/>
               </w:rPr>
@@ -2218,15 +1874,15 @@
           </m:sSubPr>
           <m:e>
             <m:r>
-              <w:rPr xmlns:w="http://schemas.openxmlformats.org/wordprocessingml/2006/main">
-                <w:rFonts w:ascii="Cambria Math" w:hAnsi="Cambria Math" w:eastAsiaTheme="minorEastAsia"/>
+              <w:rPr>
+                <w:rFonts w:ascii="Cambria Math" w:eastAsiaTheme="minorEastAsia" w:hAnsi="Cambria Math"/>
                 <w:lang w:eastAsia="zh-CN"/>
               </w:rPr>
               <m:t>f</m:t>
             </m:r>
             <m:ctrlPr>
-              <w:rPr xmlns:w="http://schemas.openxmlformats.org/wordprocessingml/2006/main">
-                <w:rFonts w:ascii="Cambria Math" w:hAnsi="Cambria Math" w:eastAsiaTheme="minorEastAsia"/>
+              <w:rPr>
+                <w:rFonts w:ascii="Cambria Math" w:eastAsiaTheme="minorEastAsia" w:hAnsi="Cambria Math"/>
                 <w:iCs/>
                 <w:lang w:eastAsia="zh-CN"/>
               </w:rPr>
@@ -2234,8 +1890,8 @@
           </m:e>
           <m:sub>
             <m:r>
-              <w:rPr xmlns:w="http://schemas.openxmlformats.org/wordprocessingml/2006/main">
-                <w:rFonts w:ascii="Cambria Math" w:hAnsi="Cambria Math" w:eastAsiaTheme="minorEastAsia"/>
+              <w:rPr>
+                <w:rFonts w:ascii="Cambria Math" w:eastAsiaTheme="minorEastAsia" w:hAnsi="Cambria Math"/>
                 <w:lang w:eastAsia="zh-CN"/>
               </w:rPr>
               <m:t>i</m:t>
@@ -2245,22 +1901,15 @@
       </m:oMath>
       <w:r>
         <w:rPr>
-          <w:rFonts w:eastAsia="等线" w:eastAsiaTheme="minorEastAsia"/>
-          <w:lang w:eastAsia="zh-CN"/>
-        </w:rPr>
-        <w:t xml:space="preserve"> </w:t>
-      </w:r>
-      <w:r>
-        <w:rPr>
-          <w:rFonts w:eastAsia="等线" w:eastAsiaTheme="minorEastAsia"/>
-          <w:lang w:eastAsia="zh-CN"/>
-        </w:rPr>
-        <w:t xml:space="preserve">, namely, if selected, </w:t>
-      </w:r>
-      <m:oMath xmlns:m="http://schemas.openxmlformats.org/officeDocument/2006/math">
+          <w:rFonts w:eastAsiaTheme="minorEastAsia"/>
+          <w:lang w:eastAsia="zh-CN"/>
+        </w:rPr>
+        <w:t xml:space="preserve"> , namely, if selected, </w:t>
+      </w:r>
+      <m:oMath>
         <m:r>
-          <w:rPr xmlns:w="http://schemas.openxmlformats.org/wordprocessingml/2006/main">
-            <w:rFonts w:ascii="Cambria Math" w:hAnsi="Cambria Math" w:eastAsiaTheme="minorEastAsia"/>
+          <w:rPr>
+            <w:rFonts w:ascii="Cambria Math" w:eastAsiaTheme="minorEastAsia" w:hAnsi="Cambria Math"/>
             <w:lang w:eastAsia="zh-CN"/>
           </w:rPr>
           <m:t>i</m:t>
@@ -2268,32 +1917,18 @@
       </m:oMath>
       <w:r>
         <w:rPr>
-          <w:rFonts w:eastAsia="等线" w:eastAsiaTheme="minorEastAsia"/>
-          <w:lang w:eastAsia="zh-CN"/>
-        </w:rPr>
-        <w:t xml:space="preserve"> takes place</w:t>
-      </w:r>
-      <w:r>
-        <w:rPr>
-          <w:rFonts w:eastAsia="等线" w:eastAsiaTheme="minorEastAsia"/>
-          <w:lang w:eastAsia="zh-CN"/>
-        </w:rPr>
-        <w:t xml:space="preserve"> </w:t>
-      </w:r>
-      <w:r>
-        <w:rPr>
-          <w:rFonts w:eastAsia="等线" w:eastAsiaTheme="minorEastAsia"/>
-          <w:lang w:eastAsia="zh-CN"/>
-        </w:rPr>
-        <w:t xml:space="preserve">during time </w:t>
-      </w:r>
-      <m:oMath xmlns:m="http://schemas.openxmlformats.org/officeDocument/2006/math">
+          <w:rFonts w:eastAsiaTheme="minorEastAsia"/>
+          <w:lang w:eastAsia="zh-CN"/>
+        </w:rPr>
+        <w:t xml:space="preserve"> takes place during time </w:t>
+      </w:r>
+      <m:oMath>
         <m:d>
           <m:dPr>
             <m:begChr m:val="["/>
             <m:ctrlPr>
-              <w:rPr xmlns:w="http://schemas.openxmlformats.org/wordprocessingml/2006/main">
-                <w:rFonts w:ascii="Cambria Math" w:hAnsi="Cambria Math" w:eastAsiaTheme="minorEastAsia"/>
+              <w:rPr>
+                <w:rFonts w:ascii="Cambria Math" w:eastAsiaTheme="minorEastAsia" w:hAnsi="Cambria Math"/>
                 <w:i/>
                 <w:lang w:eastAsia="zh-CN"/>
               </w:rPr>
@@ -2303,8 +1938,8 @@
             <m:sSub>
               <m:sSubPr>
                 <m:ctrlPr>
-                  <w:rPr xmlns:w="http://schemas.openxmlformats.org/wordprocessingml/2006/main">
-                    <w:rFonts w:ascii="Cambria Math" w:hAnsi="Cambria Math" w:eastAsiaTheme="minorEastAsia"/>
+                  <w:rPr>
+                    <w:rFonts w:ascii="Cambria Math" w:eastAsiaTheme="minorEastAsia" w:hAnsi="Cambria Math"/>
                     <w:i/>
                     <w:lang w:eastAsia="zh-CN"/>
                   </w:rPr>
@@ -2312,8 +1947,8 @@
               </m:sSubPr>
               <m:e>
                 <m:r>
-                  <w:rPr xmlns:w="http://schemas.openxmlformats.org/wordprocessingml/2006/main">
-                    <w:rFonts w:ascii="Cambria Math" w:hAnsi="Cambria Math" w:eastAsiaTheme="minorEastAsia"/>
+                  <w:rPr>
+                    <w:rFonts w:ascii="Cambria Math" w:eastAsiaTheme="minorEastAsia" w:hAnsi="Cambria Math"/>
                     <w:lang w:eastAsia="zh-CN"/>
                   </w:rPr>
                   <m:t>s</m:t>
@@ -2321,8 +1956,8 @@
               </m:e>
               <m:sub>
                 <m:r>
-                  <w:rPr xmlns:w="http://schemas.openxmlformats.org/wordprocessingml/2006/main">
-                    <w:rFonts w:ascii="Cambria Math" w:hAnsi="Cambria Math" w:eastAsiaTheme="minorEastAsia"/>
+                  <w:rPr>
+                    <w:rFonts w:ascii="Cambria Math" w:eastAsiaTheme="minorEastAsia" w:hAnsi="Cambria Math"/>
                     <w:lang w:eastAsia="zh-CN"/>
                   </w:rPr>
                   <m:t>i</m:t>
@@ -2330,8 +1965,8 @@
               </m:sub>
             </m:sSub>
             <m:r>
-              <w:rPr xmlns:w="http://schemas.openxmlformats.org/wordprocessingml/2006/main">
-                <w:rFonts w:ascii="Cambria Math" w:hAnsi="Cambria Math" w:eastAsiaTheme="minorEastAsia"/>
+              <w:rPr>
+                <w:rFonts w:ascii="Cambria Math" w:eastAsiaTheme="minorEastAsia" w:hAnsi="Cambria Math"/>
                 <w:lang w:eastAsia="zh-CN"/>
               </w:rPr>
               <m:t xml:space="preserve">,  </m:t>
@@ -2339,8 +1974,8 @@
             <m:sSub>
               <m:sSubPr>
                 <m:ctrlPr>
-                  <w:rPr xmlns:w="http://schemas.openxmlformats.org/wordprocessingml/2006/main">
-                    <w:rFonts w:ascii="Cambria Math" w:hAnsi="Cambria Math" w:eastAsiaTheme="minorEastAsia"/>
+                  <w:rPr>
+                    <w:rFonts w:ascii="Cambria Math" w:eastAsiaTheme="minorEastAsia" w:hAnsi="Cambria Math"/>
                     <w:i/>
                     <w:lang w:eastAsia="zh-CN"/>
                   </w:rPr>
@@ -2348,8 +1983,8 @@
               </m:sSubPr>
               <m:e>
                 <m:r>
-                  <w:rPr xmlns:w="http://schemas.openxmlformats.org/wordprocessingml/2006/main">
-                    <w:rFonts w:ascii="Cambria Math" w:hAnsi="Cambria Math" w:eastAsiaTheme="minorEastAsia"/>
+                  <w:rPr>
+                    <w:rFonts w:ascii="Cambria Math" w:eastAsiaTheme="minorEastAsia" w:hAnsi="Cambria Math"/>
                     <w:lang w:eastAsia="zh-CN"/>
                   </w:rPr>
                   <m:t>f</m:t>
@@ -2357,8 +1992,8 @@
               </m:e>
               <m:sub>
                 <m:r>
-                  <w:rPr xmlns:w="http://schemas.openxmlformats.org/wordprocessingml/2006/main">
-                    <w:rFonts w:ascii="Cambria Math" w:hAnsi="Cambria Math" w:eastAsiaTheme="minorEastAsia"/>
+                  <w:rPr>
+                    <w:rFonts w:ascii="Cambria Math" w:eastAsiaTheme="minorEastAsia" w:hAnsi="Cambria Math"/>
                     <w:lang w:eastAsia="zh-CN"/>
                   </w:rPr>
                   <m:t>i</m:t>
@@ -2370,43 +2005,15 @@
       </m:oMath>
       <w:r>
         <w:rPr>
-          <w:rFonts w:eastAsia="等线" w:eastAsiaTheme="minorEastAsia"/>
-          <w:lang w:eastAsia="zh-CN"/>
-        </w:rPr>
-        <w:t>. No two activities can</w:t>
-      </w:r>
-      <w:r>
-        <w:rPr>
-          <w:rFonts w:eastAsia="等线" w:eastAsiaTheme="minorEastAsia"/>
-          <w:lang w:eastAsia="zh-CN"/>
-        </w:rPr>
-        <w:t xml:space="preserve"> </w:t>
-      </w:r>
-      <w:r>
-        <w:rPr>
-          <w:rFonts w:eastAsia="等线" w:eastAsiaTheme="minorEastAsia"/>
-          <w:lang w:eastAsia="zh-CN"/>
-        </w:rPr>
-        <w:t>share the resource at any time point. We say</w:t>
-      </w:r>
-      <w:r>
-        <w:rPr>
-          <w:rFonts w:eastAsia="等线" w:eastAsiaTheme="minorEastAsia"/>
-          <w:lang w:eastAsia="zh-CN"/>
-        </w:rPr>
-        <w:t xml:space="preserve"> </w:t>
-      </w:r>
-      <w:r>
-        <w:rPr>
-          <w:rFonts w:eastAsia="等线" w:eastAsiaTheme="minorEastAsia"/>
-          <w:lang w:eastAsia="zh-CN"/>
-        </w:rPr>
-        <w:t xml:space="preserve">that activities </w:t>
-      </w:r>
-      <m:oMath xmlns:m="http://schemas.openxmlformats.org/officeDocument/2006/math">
+          <w:rFonts w:eastAsiaTheme="minorEastAsia"/>
+          <w:lang w:eastAsia="zh-CN"/>
+        </w:rPr>
+        <w:t xml:space="preserve">. No two activities can share the resource at any time point. We say that activities </w:t>
+      </w:r>
+      <m:oMath>
         <m:r>
-          <w:rPr xmlns:w="http://schemas.openxmlformats.org/wordprocessingml/2006/main">
-            <w:rFonts w:ascii="Cambria Math" w:hAnsi="Cambria Math" w:eastAsiaTheme="minorEastAsia"/>
+          <w:rPr>
+            <w:rFonts w:ascii="Cambria Math" w:eastAsiaTheme="minorEastAsia" w:hAnsi="Cambria Math"/>
             <w:lang w:eastAsia="zh-CN"/>
           </w:rPr>
           <m:t>i</m:t>
@@ -2414,15 +2021,15 @@
       </m:oMath>
       <w:r>
         <w:rPr>
-          <w:rFonts w:eastAsia="等线" w:eastAsiaTheme="minorEastAsia"/>
+          <w:rFonts w:eastAsiaTheme="minorEastAsia"/>
           <w:lang w:eastAsia="zh-CN"/>
         </w:rPr>
         <w:t xml:space="preserve"> and </w:t>
       </w:r>
-      <m:oMath xmlns:m="http://schemas.openxmlformats.org/officeDocument/2006/math">
+      <m:oMath>
         <m:r>
-          <w:rPr xmlns:w="http://schemas.openxmlformats.org/wordprocessingml/2006/main">
-            <w:rFonts w:ascii="Cambria Math" w:hAnsi="Cambria Math" w:eastAsiaTheme="minorEastAsia"/>
+          <w:rPr>
+            <w:rFonts w:ascii="Cambria Math" w:eastAsiaTheme="minorEastAsia" w:hAnsi="Cambria Math"/>
             <w:lang w:eastAsia="zh-CN"/>
           </w:rPr>
           <m:t>j</m:t>
@@ -2430,77 +2037,10 @@
       </m:oMath>
       <w:r>
         <w:rPr>
-          <w:rFonts w:eastAsia="等线" w:eastAsiaTheme="minorEastAsia"/>
+          <w:rFonts w:eastAsiaTheme="minorEastAsia"/>
           <w:lang w:eastAsia="zh-CN"/>
         </w:rPr>
         <w:t xml:space="preserve"> are </w:t>
-      </w:r>
-      <w:r>
-        <w:rPr>
-          <w:rFonts w:eastAsia="等线" w:eastAsiaTheme="minorEastAsia"/>
-          <w:b w:val="1"/>
-          <w:bCs w:val="1"/>
-          <w:lang w:eastAsia="zh-CN"/>
-        </w:rPr>
-        <w:t>compatible</w:t>
-      </w:r>
-      <w:r>
-        <w:rPr>
-          <w:rFonts w:eastAsia="等线" w:eastAsiaTheme="minorEastAsia"/>
-          <w:lang w:eastAsia="zh-CN"/>
-        </w:rPr>
-        <w:t xml:space="preserve"> if their</w:t>
-      </w:r>
-      <w:r>
-        <w:rPr>
-          <w:rFonts w:eastAsia="等线" w:eastAsiaTheme="minorEastAsia"/>
-          <w:lang w:eastAsia="zh-CN"/>
-        </w:rPr>
-        <w:t xml:space="preserve"> </w:t>
-      </w:r>
-      <w:r>
-        <w:rPr>
-          <w:rFonts w:eastAsia="等线" w:eastAsiaTheme="minorEastAsia"/>
-          <w:lang w:eastAsia="zh-CN"/>
-        </w:rPr>
-        <w:t>time periods are disjoint.</w:t>
-      </w:r>
-    </w:p>
-    <w:p>
-      <w:pPr>
-        <w:rPr>
-          <w:rFonts w:eastAsiaTheme="minorEastAsia"/>
-          <w:lang w:eastAsia="zh-CN"/>
-        </w:rPr>
-      </w:pPr>
-    </w:p>
-    <w:p>
-      <w:pPr>
-        <w:rPr>
-          <w:rFonts w:eastAsiaTheme="minorEastAsia"/>
-          <w:lang w:eastAsia="zh-CN"/>
-        </w:rPr>
-      </w:pPr>
-      <w:r>
-        <w:rPr>
-          <w:rFonts w:eastAsiaTheme="minorEastAsia"/>
-          <w:lang w:eastAsia="zh-CN"/>
-        </w:rPr>
-        <w:t>The activity-selection problem is the</w:t>
-      </w:r>
-      <w:r>
-        <w:rPr>
-          <w:rFonts w:eastAsiaTheme="minorEastAsia"/>
-          <w:lang w:eastAsia="zh-CN"/>
-        </w:rPr>
-        <w:t xml:space="preserve"> </w:t>
-      </w:r>
-      <w:r>
-        <w:rPr>
-          <w:rFonts w:eastAsiaTheme="minorEastAsia"/>
-          <w:lang w:eastAsia="zh-CN"/>
-        </w:rPr>
-        <w:t xml:space="preserve">problem of selecting the </w:t>
       </w:r>
       <w:r>
         <w:rPr>
@@ -2509,14 +2049,37 @@
           <w:bCs/>
           <w:lang w:eastAsia="zh-CN"/>
         </w:rPr>
-        <w:t>largest set</w:t>
-      </w:r>
-      <w:r>
-        <w:rPr>
-          <w:rFonts w:eastAsiaTheme="minorEastAsia"/>
-          <w:lang w:eastAsia="zh-CN"/>
-        </w:rPr>
-        <w:t xml:space="preserve"> of</w:t>
+        <w:t>compatible</w:t>
+      </w:r>
+      <w:r>
+        <w:rPr>
+          <w:rFonts w:eastAsiaTheme="minorEastAsia"/>
+          <w:lang w:eastAsia="zh-CN"/>
+        </w:rPr>
+        <w:t xml:space="preserve"> if their time periods are disjoint.</w:t>
+      </w:r>
+    </w:p>
+    <w:p>
+      <w:pPr>
+        <w:rPr>
+          <w:rFonts w:eastAsiaTheme="minorEastAsia"/>
+          <w:lang w:eastAsia="zh-CN"/>
+        </w:rPr>
+      </w:pPr>
+    </w:p>
+    <w:p>
+      <w:pPr>
+        <w:rPr>
+          <w:rFonts w:eastAsiaTheme="minorEastAsia"/>
+          <w:lang w:eastAsia="zh-CN"/>
+        </w:rPr>
+      </w:pPr>
+      <w:r>
+        <w:rPr>
+          <w:rFonts w:eastAsiaTheme="minorEastAsia"/>
+          <w:lang w:eastAsia="zh-CN"/>
+        </w:rPr>
+        <w:t>The activity-selection problem is the</w:t>
       </w:r>
       <w:r>
         <w:rPr>
@@ -2530,118 +2093,147 @@
           <w:rFonts w:eastAsiaTheme="minorEastAsia"/>
           <w:lang w:eastAsia="zh-CN"/>
         </w:rPr>
-        <w:t>mutually compatible activities.</w:t>
-      </w:r>
-    </w:p>
-    <w:p>
-      <w:pPr>
-        <w:rPr>
-          <w:rFonts w:eastAsiaTheme="minorEastAsia"/>
-          <w:lang w:eastAsia="zh-CN"/>
-        </w:rPr>
-      </w:pPr>
-    </w:p>
-    <w:p>
-      <w:pPr>
-        <w:rPr>
-          <w:rFonts w:eastAsiaTheme="minorEastAsia"/>
-          <w:lang w:eastAsia="zh-CN"/>
-        </w:rPr>
-      </w:pPr>
-      <w:r>
-        <w:rPr>
-          <w:rFonts w:eastAsiaTheme="minorEastAsia"/>
-          <w:lang w:eastAsia="zh-CN"/>
-        </w:rPr>
-        <w:t>Now y</w:t>
-      </w:r>
-      <w:r>
-        <w:rPr>
-          <w:rFonts w:eastAsiaTheme="minorEastAsia"/>
-          <w:lang w:eastAsia="zh-CN"/>
-        </w:rPr>
-        <w:t xml:space="preserve">ou are given </w:t>
-      </w:r>
-      <w:r>
-        <w:rPr>
-          <w:rFonts w:ascii="Consolas" w:hAnsi="Consolas" w:eastAsiaTheme="minorEastAsia"/>
-          <w:lang w:eastAsia="zh-CN"/>
-        </w:rPr>
-        <w:t>n</w:t>
-      </w:r>
-      <w:r>
-        <w:rPr>
-          <w:rFonts w:eastAsiaTheme="minorEastAsia"/>
-          <w:lang w:eastAsia="zh-CN"/>
-        </w:rPr>
-        <w:t xml:space="preserve"> activities with their start and finish times. </w:t>
-      </w:r>
-      <w:r>
-        <w:rPr>
-          <w:rFonts w:eastAsiaTheme="minorEastAsia"/>
-          <w:lang w:eastAsia="zh-CN"/>
-        </w:rPr>
-        <w:t>F</w:t>
-      </w:r>
-      <w:r>
-        <w:rPr>
-          <w:rFonts w:eastAsiaTheme="minorEastAsia"/>
-          <w:lang w:eastAsia="zh-CN"/>
-        </w:rPr>
-        <w:t xml:space="preserve">inding the </w:t>
-      </w:r>
-      <w:r>
-        <w:rPr>
-          <w:rFonts w:eastAsiaTheme="minorEastAsia"/>
-          <w:lang w:eastAsia="zh-CN"/>
-        </w:rPr>
-        <w:t>largest</w:t>
-      </w:r>
-      <w:r>
-        <w:rPr>
-          <w:rFonts w:eastAsiaTheme="minorEastAsia"/>
-          <w:lang w:eastAsia="zh-CN"/>
-        </w:rPr>
-        <w:t xml:space="preserve"> solution set of non-conflicting activities</w:t>
-      </w:r>
-      <w:r>
-        <w:rPr>
-          <w:rFonts w:eastAsiaTheme="minorEastAsia"/>
-          <w:lang w:eastAsia="zh-CN"/>
-        </w:rPr>
-        <w:t>.</w:t>
-      </w:r>
-      <w:r>
-        <w:rPr>
-          <w:rFonts w:eastAsiaTheme="minorEastAsia"/>
-          <w:lang w:eastAsia="zh-CN"/>
-        </w:rPr>
-        <w:t xml:space="preserve"> </w:t>
-      </w:r>
-    </w:p>
-    <w:p>
-      <w:pPr>
-        <w:pStyle w:val="Normal"/>
-        <w:rPr>
-          <w:rFonts w:eastAsia="等线" w:eastAsiaTheme="minorEastAsia"/>
-          <w:lang w:eastAsia="zh-CN"/>
-        </w:rPr>
-      </w:pPr>
-    </w:p>
-    <w:p>
-      <w:pPr>
+        <w:t xml:space="preserve">problem of selecting the </w:t>
+      </w:r>
+      <w:r>
         <w:rPr>
           <w:rFonts w:eastAsiaTheme="minorEastAsia"/>
           <w:b/>
           <w:bCs/>
           <w:lang w:eastAsia="zh-CN"/>
         </w:rPr>
-      </w:pPr>
-      <w:r>
-        <w:rPr>
-          <w:rFonts w:eastAsia="等线" w:eastAsiaTheme="minorEastAsia"/>
-          <w:b w:val="1"/>
-          <w:bCs w:val="1"/>
+        <w:t>largest set</w:t>
+      </w:r>
+      <w:r>
+        <w:rPr>
+          <w:rFonts w:eastAsiaTheme="minorEastAsia"/>
+          <w:lang w:eastAsia="zh-CN"/>
+        </w:rPr>
+        <w:t xml:space="preserve"> of</w:t>
+      </w:r>
+      <w:r>
+        <w:rPr>
+          <w:rFonts w:eastAsiaTheme="minorEastAsia"/>
+          <w:lang w:eastAsia="zh-CN"/>
+        </w:rPr>
+        <w:t xml:space="preserve"> </w:t>
+      </w:r>
+      <w:r>
+        <w:rPr>
+          <w:rFonts w:eastAsiaTheme="minorEastAsia"/>
+          <w:lang w:eastAsia="zh-CN"/>
+        </w:rPr>
+        <w:t>mutually compatible activities.</w:t>
+      </w:r>
+    </w:p>
+    <w:p>
+      <w:pPr>
+        <w:rPr>
+          <w:rFonts w:eastAsiaTheme="minorEastAsia"/>
+          <w:lang w:eastAsia="zh-CN"/>
+        </w:rPr>
+      </w:pPr>
+    </w:p>
+    <w:p>
+      <w:pPr>
+        <w:rPr>
+          <w:rFonts w:eastAsiaTheme="minorEastAsia"/>
+          <w:lang w:eastAsia="zh-CN"/>
+        </w:rPr>
+      </w:pPr>
+      <w:r>
+        <w:rPr>
+          <w:rFonts w:eastAsiaTheme="minorEastAsia"/>
+          <w:lang w:eastAsia="zh-CN"/>
+        </w:rPr>
+        <w:t>Now y</w:t>
+      </w:r>
+      <w:r>
+        <w:rPr>
+          <w:rFonts w:eastAsiaTheme="minorEastAsia"/>
+          <w:lang w:eastAsia="zh-CN"/>
+        </w:rPr>
+        <w:t xml:space="preserve">ou are given </w:t>
+      </w:r>
+      <w:r>
+        <w:rPr>
+          <w:rFonts w:ascii="Consolas" w:eastAsiaTheme="minorEastAsia" w:hAnsi="Consolas"/>
+          <w:lang w:eastAsia="zh-CN"/>
+        </w:rPr>
+        <w:t>n</w:t>
+      </w:r>
+      <w:r>
+        <w:rPr>
+          <w:rFonts w:eastAsiaTheme="minorEastAsia"/>
+          <w:lang w:eastAsia="zh-CN"/>
+        </w:rPr>
+        <w:t xml:space="preserve"> activities with their start and finish times. </w:t>
+      </w:r>
+      <w:r>
+        <w:rPr>
+          <w:rFonts w:eastAsiaTheme="minorEastAsia"/>
+          <w:lang w:eastAsia="zh-CN"/>
+        </w:rPr>
+        <w:t>F</w:t>
+      </w:r>
+      <w:r>
+        <w:rPr>
+          <w:rFonts w:eastAsiaTheme="minorEastAsia"/>
+          <w:lang w:eastAsia="zh-CN"/>
+        </w:rPr>
+        <w:t xml:space="preserve">inding the </w:t>
+      </w:r>
+      <w:r>
+        <w:rPr>
+          <w:rFonts w:eastAsiaTheme="minorEastAsia"/>
+          <w:lang w:eastAsia="zh-CN"/>
+        </w:rPr>
+        <w:t>largest</w:t>
+      </w:r>
+      <w:r>
+        <w:rPr>
+          <w:rFonts w:eastAsiaTheme="minorEastAsia"/>
+          <w:lang w:eastAsia="zh-CN"/>
+        </w:rPr>
+        <w:t xml:space="preserve"> solution set of non-conflicting activities</w:t>
+      </w:r>
+      <w:r>
+        <w:rPr>
+          <w:rFonts w:eastAsiaTheme="minorEastAsia"/>
+          <w:lang w:eastAsia="zh-CN"/>
+        </w:rPr>
+        <w:t>.</w:t>
+      </w:r>
+      <w:r>
+        <w:rPr>
+          <w:rFonts w:eastAsiaTheme="minorEastAsia"/>
+          <w:lang w:eastAsia="zh-CN"/>
+        </w:rPr>
+        <w:t xml:space="preserve"> </w:t>
+      </w:r>
+    </w:p>
+    <w:p>
+      <w:pPr>
+        <w:rPr>
+          <w:rFonts w:eastAsiaTheme="minorEastAsia"/>
+          <w:lang w:eastAsia="zh-CN"/>
+        </w:rPr>
+      </w:pPr>
+    </w:p>
+    <w:p>
+      <w:pPr>
+        <w:rPr>
+          <w:rFonts w:eastAsiaTheme="minorEastAsia"/>
+          <w:b/>
+          <w:bCs/>
+          <w:lang w:eastAsia="zh-CN"/>
+        </w:rPr>
+      </w:pPr>
+      <w:r>
+        <w:rPr>
+          <w:rFonts w:eastAsiaTheme="minorEastAsia"/>
+          <w:b/>
+          <w:bCs/>
           <w:lang w:eastAsia="zh-CN"/>
         </w:rPr>
         <w:t>Example input:</w:t>
@@ -2657,40 +2249,55 @@
       <w:tblGrid>
         <w:gridCol w:w="8295"/>
       </w:tblGrid>
-      <w:tr xmlns:wp14="http://schemas.microsoft.com/office/word/2010/wordml" wp14:textId="77777777">
+      <w:tr>
         <w:trPr>
           <w:trHeight w:val="300"/>
         </w:trPr>
         <w:tc>
           <w:tcPr>
             <w:tcW w:w="8295" w:type="dxa"/>
-            <w:tcMar/>
           </w:tcPr>
           <w:p>
             <w:pPr>
               <w:rPr>
-                <w:rFonts w:ascii="Consolas" w:hAnsi="Consolas" w:eastAsia="等线" w:eastAsiaTheme="minorEastAsia"/>
+                <w:rFonts w:ascii="Consolas" w:eastAsiaTheme="minorEastAsia" w:hAnsi="Consolas"/>
                 <w:lang w:eastAsia="zh-CN"/>
               </w:rPr>
             </w:pPr>
             <w:r>
               <w:rPr>
-                <w:rFonts w:ascii="Consolas" w:hAnsi="Consolas" w:eastAsia="等线" w:eastAsiaTheme="minorEastAsia"/>
+                <w:rFonts w:ascii="Consolas" w:eastAsiaTheme="minorEastAsia" w:hAnsi="Consolas"/>
                 <w:lang w:eastAsia="zh-CN"/>
               </w:rPr>
-              <w:t>start time  = [0, 3, 4, 2, 5,  3,  9, 11, 10]</w:t>
+              <w:t xml:space="preserve">start </w:t>
+            </w:r>
+            <w:proofErr w:type="gramStart"/>
+            <w:r>
+              <w:rPr>
+                <w:rFonts w:ascii="Consolas" w:eastAsiaTheme="minorEastAsia" w:hAnsi="Consolas"/>
+                <w:lang w:eastAsia="zh-CN"/>
+              </w:rPr>
+              <w:t>time  =</w:t>
+            </w:r>
+            <w:proofErr w:type="gramEnd"/>
+            <w:r>
+              <w:rPr>
+                <w:rFonts w:ascii="Consolas" w:eastAsiaTheme="minorEastAsia" w:hAnsi="Consolas"/>
+                <w:lang w:eastAsia="zh-CN"/>
+              </w:rPr>
+              <w:t xml:space="preserve"> [0, 3, 4, 2, 5,  3,  9, 11, 10]</w:t>
             </w:r>
           </w:p>
           <w:p>
             <w:pPr>
               <w:rPr>
-                <w:rFonts w:ascii="Consolas" w:hAnsi="Consolas" w:eastAsia="等线" w:eastAsiaTheme="minorEastAsia"/>
+                <w:rFonts w:ascii="Consolas" w:eastAsiaTheme="minorEastAsia" w:hAnsi="Consolas"/>
                 <w:lang w:eastAsia="zh-CN"/>
               </w:rPr>
             </w:pPr>
             <w:r>
               <w:rPr>
-                <w:rFonts w:ascii="Consolas" w:hAnsi="Consolas" w:eastAsia="等线" w:eastAsiaTheme="minorEastAsia"/>
+                <w:rFonts w:ascii="Consolas" w:eastAsiaTheme="minorEastAsia" w:hAnsi="Consolas"/>
                 <w:lang w:eastAsia="zh-CN"/>
               </w:rPr>
               <w:t>finish time = [3, 4, 6, 8, 9, 12, 13, 14, 15]</w:t>
@@ -2741,6 +2348,7 @@
         <w:rPr>
           <w:noProof/>
         </w:rPr>
+        <w:lastRenderedPageBreak/>
         <w:drawing>
           <wp:inline distT="0" distB="0" distL="0" distR="0" wp14:anchorId="757D8236" wp14:editId="7BE1A6E0">
             <wp:extent cx="5274310" cy="4043045"/>
@@ -2757,7 +2365,7 @@
                     <pic:cNvPicPr/>
                   </pic:nvPicPr>
                   <pic:blipFill>
-                    <a:blip r:embed="rId16"/>
+                    <a:blip r:embed="rId17"/>
                     <a:stretch>
                       <a:fillRect/>
                     </a:stretch>
@@ -2999,7 +2607,7 @@
     <w:p>
       <w:pPr>
         <w:rPr>
-          <w:rFonts w:eastAsia="等线" w:eastAsiaTheme="minorEastAsia"/>
+          <w:rFonts w:eastAsiaTheme="minorEastAsia"/>
           <w:lang w:eastAsia="zh-CN"/>
         </w:rPr>
       </w:pPr>
@@ -3008,63 +2616,60 @@
       <w:pPr>
         <w:pStyle w:val="Heading2"/>
         <w:rPr>
-          <w:rFonts w:eastAsia="等线" w:eastAsiaTheme="minorEastAsia"/>
-          <w:b w:val="1"/>
-          <w:bCs w:val="1"/>
-          <w:sz w:val="28"/>
-          <w:szCs w:val="28"/>
-          <w:lang w:eastAsia="zh-CN"/>
-        </w:rPr>
-      </w:pPr>
-      <w:r>
-        <w:rPr/>
-        <w:t>Implement</w:t>
-      </w:r>
-    </w:p>
-    <w:p>
-      <w:pPr>
-        <w:rPr>
-          <w:rFonts w:eastAsiaTheme="minorEastAsia"/>
-          <w:lang w:eastAsia="zh-CN"/>
-        </w:rPr>
-      </w:pPr>
-    </w:p>
-    <w:p>
-      <w:pPr>
-        <w:rPr>
-          <w:rFonts w:eastAsiaTheme="minorEastAsia"/>
-          <w:lang w:eastAsia="zh-CN"/>
-        </w:rPr>
-      </w:pPr>
-      <w:r>
-        <w:rPr>
-          <w:rFonts w:eastAsiaTheme="minorEastAsia"/>
-          <w:lang w:eastAsia="zh-CN"/>
-        </w:rPr>
-        <w:t>Let us implement it in Python.</w:t>
-      </w:r>
-    </w:p>
-    <w:p>
-      <w:pPr>
-        <w:rPr>
-          <w:rFonts w:eastAsiaTheme="minorEastAsia"/>
-          <w:lang w:eastAsia="zh-CN"/>
-        </w:rPr>
-      </w:pPr>
-      <w:r>
-        <w:rPr>
-          <w:rFonts w:eastAsiaTheme="minorEastAsia"/>
-          <w:lang w:eastAsia="zh-CN"/>
-        </w:rPr>
-        <w:t xml:space="preserve">In the </w:t>
-      </w:r>
-      <w:r>
-        <w:rPr>
-          <w:rFonts w:ascii="Consolas" w:hAnsi="Consolas" w:eastAsiaTheme="minorEastAsia"/>
+          <w:rFonts w:eastAsiaTheme="minorEastAsia"/>
           <w:b/>
           <w:bCs/>
           <w:lang w:eastAsia="zh-CN"/>
         </w:rPr>
+      </w:pPr>
+      <w:r>
+        <w:t>Implement</w:t>
+      </w:r>
+    </w:p>
+    <w:p>
+      <w:pPr>
+        <w:rPr>
+          <w:rFonts w:eastAsiaTheme="minorEastAsia"/>
+          <w:lang w:eastAsia="zh-CN"/>
+        </w:rPr>
+      </w:pPr>
+    </w:p>
+    <w:p>
+      <w:pPr>
+        <w:rPr>
+          <w:rFonts w:eastAsiaTheme="minorEastAsia"/>
+          <w:lang w:eastAsia="zh-CN"/>
+        </w:rPr>
+      </w:pPr>
+      <w:r>
+        <w:rPr>
+          <w:rFonts w:eastAsiaTheme="minorEastAsia"/>
+          <w:lang w:eastAsia="zh-CN"/>
+        </w:rPr>
+        <w:t>Let us implement it in Python.</w:t>
+      </w:r>
+    </w:p>
+    <w:p>
+      <w:pPr>
+        <w:rPr>
+          <w:rFonts w:eastAsiaTheme="minorEastAsia"/>
+          <w:lang w:eastAsia="zh-CN"/>
+        </w:rPr>
+      </w:pPr>
+      <w:r>
+        <w:rPr>
+          <w:rFonts w:eastAsiaTheme="minorEastAsia"/>
+          <w:lang w:eastAsia="zh-CN"/>
+        </w:rPr>
+        <w:t xml:space="preserve">In the </w:t>
+      </w:r>
+      <w:r>
+        <w:rPr>
+          <w:rFonts w:ascii="Consolas" w:eastAsiaTheme="minorEastAsia" w:hAnsi="Consolas"/>
+          <w:b/>
+          <w:bCs/>
+          <w:lang w:eastAsia="zh-CN"/>
+        </w:rPr>
         <w:t>Module08</w:t>
       </w:r>
       <w:r>
@@ -3076,7 +2681,7 @@
       </w:r>
       <w:r>
         <w:rPr>
-          <w:rFonts w:hint="eastAsia" w:ascii="Consolas" w:hAnsi="Consolas" w:eastAsiaTheme="minorEastAsia"/>
+          <w:rFonts w:ascii="Consolas" w:eastAsiaTheme="minorEastAsia" w:hAnsi="Consolas" w:hint="eastAsia"/>
           <w:color w:val="0070C0"/>
           <w:lang w:eastAsia="zh-CN"/>
         </w:rPr>
@@ -3084,7 +2689,7 @@
       </w:r>
       <w:r>
         <w:rPr>
-          <w:rFonts w:ascii="Consolas" w:hAnsi="Consolas" w:eastAsiaTheme="minorEastAsia"/>
+          <w:rFonts w:ascii="Consolas" w:eastAsiaTheme="minorEastAsia" w:hAnsi="Consolas"/>
           <w:color w:val="0070C0"/>
           <w:lang w:eastAsia="zh-CN"/>
         </w:rPr>
@@ -3107,14 +2712,14 @@
       </w:pPr>
       <w:r>
         <w:rPr>
-          <w:rFonts w:eastAsia="等线" w:eastAsiaTheme="minorEastAsia"/>
+          <w:rFonts w:eastAsiaTheme="minorEastAsia"/>
           <w:lang w:eastAsia="zh-CN"/>
         </w:rPr>
         <w:t>Type the following code</w:t>
       </w:r>
       <w:r>
         <w:rPr>
-          <w:rFonts w:eastAsia="等线" w:eastAsiaTheme="minorEastAsia"/>
+          <w:rFonts w:eastAsiaTheme="minorEastAsia"/>
           <w:lang w:eastAsia="zh-CN"/>
         </w:rPr>
         <w:t>. The test case data is at the end to copy and paste.</w:t>
@@ -3132,6 +2737,7 @@
         <w:rPr>
           <w:noProof/>
         </w:rPr>
+        <w:lastRenderedPageBreak/>
         <w:drawing>
           <wp:inline distT="0" distB="0" distL="0" distR="0" wp14:anchorId="0BF5A960" wp14:editId="6C5F0846">
             <wp:extent cx="5274310" cy="5412740"/>
@@ -3148,7 +2754,7 @@
                     <pic:cNvPicPr/>
                   </pic:nvPicPr>
                   <pic:blipFill>
-                    <a:blip r:embed="rId17"/>
+                    <a:blip r:embed="rId18"/>
                     <a:stretch>
                       <a:fillRect/>
                     </a:stretch>
@@ -3181,6 +2787,7 @@
         <w:rPr>
           <w:noProof/>
         </w:rPr>
+        <w:lastRenderedPageBreak/>
         <w:drawing>
           <wp:inline distT="0" distB="0" distL="0" distR="0" wp14:anchorId="23C2CFF0" wp14:editId="2A93E06A">
             <wp:extent cx="3091408" cy="5122334"/>
@@ -3197,7 +2804,7 @@
                     <pic:cNvPicPr/>
                   </pic:nvPicPr>
                   <pic:blipFill>
-                    <a:blip r:embed="rId18"/>
+                    <a:blip r:embed="rId19"/>
                     <a:stretch>
                       <a:fillRect/>
                     </a:stretch>
@@ -3394,191 +3001,106 @@
     <w:p>
       <w:pPr>
         <w:rPr>
-          <w:rFonts w:eastAsia="等线" w:eastAsiaTheme="minorEastAsia"/>
-          <w:lang w:eastAsia="zh-CN"/>
-        </w:rPr>
-      </w:pPr>
-      <w:r>
-        <w:rPr>
-          <w:rFonts w:eastAsia="等线" w:eastAsiaTheme="minorEastAsia"/>
+          <w:rFonts w:eastAsiaTheme="minorEastAsia"/>
+          <w:lang w:eastAsia="zh-CN"/>
+        </w:rPr>
+      </w:pPr>
+      <w:r>
+        <w:rPr>
+          <w:rFonts w:eastAsiaTheme="minorEastAsia"/>
           <w:lang w:eastAsia="zh-CN"/>
         </w:rPr>
         <w:t xml:space="preserve">The space complexity of this algorithm </w:t>
       </w:r>
-      <w:r>
-        <w:rPr>
-          <w:rFonts w:eastAsia="等线" w:eastAsiaTheme="minorEastAsia"/>
-          <w:lang w:eastAsia="zh-CN"/>
-        </w:rPr>
-        <w:t xml:space="preserve">O(</w:t>
-      </w:r>
-      <w:r>
-        <w:rPr>
-          <w:rFonts w:eastAsia="等线" w:eastAsiaTheme="minorEastAsia"/>
-          <w:lang w:eastAsia="zh-CN"/>
-        </w:rPr>
-        <w:t xml:space="preserve">1) in term</w:t>
-      </w:r>
-      <w:r>
-        <w:rPr>
-          <w:rFonts w:eastAsia="等线" w:eastAsiaTheme="minorEastAsia"/>
-          <w:lang w:eastAsia="zh-CN"/>
-        </w:rPr>
-        <w:t>s of time complexity,</w:t>
-      </w:r>
-      <w:r>
-        <w:rPr>
-          <w:rFonts w:eastAsia="等线" w:eastAsiaTheme="minorEastAsia"/>
+      <w:proofErr w:type="gramStart"/>
+      <w:r>
+        <w:rPr>
+          <w:rFonts w:eastAsiaTheme="minorEastAsia"/>
+          <w:lang w:eastAsia="zh-CN"/>
+        </w:rPr>
+        <w:t>O(</w:t>
+      </w:r>
+      <w:proofErr w:type="gramEnd"/>
+      <w:r>
+        <w:rPr>
+          <w:rFonts w:eastAsiaTheme="minorEastAsia"/>
+          <w:lang w:eastAsia="zh-CN"/>
+        </w:rPr>
+        <w:t>1) in term</w:t>
+      </w:r>
+      <w:r>
+        <w:rPr>
+          <w:rFonts w:eastAsiaTheme="minorEastAsia"/>
+          <w:lang w:eastAsia="zh-CN"/>
+        </w:rPr>
+        <w:t>s of time complexity, the sorting part can be as small as</w:t>
+      </w:r>
+      <w:r>
+        <w:rPr>
+          <w:rFonts w:ascii="Cambria Math" w:eastAsiaTheme="minorEastAsia" w:hAnsi="Cambria Math"/>
           <w:lang w:eastAsia="zh-CN"/>
         </w:rPr>
         <w:t xml:space="preserve"> </w:t>
       </w:r>
       <w:r>
         <w:rPr>
-          <w:rFonts w:eastAsia="等线" w:eastAsiaTheme="minorEastAsia"/>
-          <w:lang w:eastAsia="zh-CN"/>
-        </w:rPr>
-        <w:t>t</w:t>
-      </w:r>
-      <w:r>
-        <w:rPr>
-          <w:rFonts w:eastAsia="等线" w:eastAsiaTheme="minorEastAsia"/>
-          <w:lang w:eastAsia="zh-CN"/>
-        </w:rPr>
-        <w:t>he sorting part can be as</w:t>
-      </w:r>
-      <w:r>
-        <w:rPr>
-          <w:rFonts w:eastAsia="等线" w:eastAsiaTheme="minorEastAsia"/>
-          <w:lang w:eastAsia="zh-CN"/>
-        </w:rPr>
-        <w:t xml:space="preserve"> </w:t>
-      </w:r>
-      <w:r>
-        <w:rPr>
-          <w:rFonts w:eastAsia="等线" w:eastAsiaTheme="minorEastAsia"/>
-          <w:lang w:eastAsia="zh-CN"/>
-        </w:rPr>
-        <w:t>small as</w:t>
-      </w:r>
-      <w:r>
-        <w:rPr>
-          <w:rFonts w:ascii="Cambria Math" w:hAnsi="Cambria Math" w:eastAsia="等线" w:eastAsiaTheme="minorEastAsia"/>
-          <w:lang w:eastAsia="zh-CN"/>
-        </w:rPr>
-        <w:t xml:space="preserve"> </w:t>
-      </w:r>
-      <w:r>
-        <w:rPr>
-          <w:rFonts w:ascii="Cambria Math" w:hAnsi="Cambria Math" w:eastAsia="等线" w:eastAsiaTheme="minorEastAsia"/>
-          <w:lang w:eastAsia="zh-CN"/>
-        </w:rPr>
-        <w:t xml:space="preserve">O(</w:t>
-      </w:r>
-      <w:r>
-        <w:rPr>
-          <w:rFonts w:ascii="Cambria Math" w:hAnsi="Cambria Math" w:eastAsia="等线" w:eastAsiaTheme="minorEastAsia"/>
-          <w:lang w:eastAsia="zh-CN"/>
-        </w:rPr>
-        <w:t xml:space="preserve">nlogn</w:t>
-      </w:r>
-      <w:r>
-        <w:rPr>
-          <w:rFonts w:ascii="Cambria Math" w:hAnsi="Cambria Math" w:eastAsia="等线" w:eastAsiaTheme="minorEastAsia"/>
+          <w:rFonts w:ascii="Cambria Math" w:eastAsiaTheme="minorEastAsia" w:hAnsi="Cambria Math"/>
+          <w:lang w:eastAsia="zh-CN"/>
+        </w:rPr>
+        <w:t>O(</w:t>
+      </w:r>
+      <w:proofErr w:type="spellStart"/>
+      <w:r>
+        <w:rPr>
+          <w:rFonts w:ascii="Cambria Math" w:eastAsiaTheme="minorEastAsia" w:hAnsi="Cambria Math"/>
+          <w:lang w:eastAsia="zh-CN"/>
+        </w:rPr>
+        <w:t>nlogn</w:t>
+      </w:r>
+      <w:proofErr w:type="spellEnd"/>
+      <w:r>
+        <w:rPr>
+          <w:rFonts w:ascii="Cambria Math" w:eastAsiaTheme="minorEastAsia" w:hAnsi="Cambria Math"/>
           <w:lang w:eastAsia="zh-CN"/>
         </w:rPr>
         <w:t xml:space="preserve">) </w:t>
       </w:r>
       <w:r>
         <w:rPr>
-          <w:rFonts w:eastAsia="等线" w:eastAsiaTheme="minorEastAsia"/>
-          <w:lang w:eastAsia="zh-CN"/>
-        </w:rPr>
-        <w:t>and the</w:t>
-      </w:r>
-      <w:r>
-        <w:rPr>
-          <w:rFonts w:eastAsia="等线" w:eastAsiaTheme="minorEastAsia"/>
-          <w:lang w:eastAsia="zh-CN"/>
-        </w:rPr>
-        <w:t xml:space="preserve"> </w:t>
-      </w:r>
-      <w:r>
-        <w:rPr>
-          <w:rFonts w:eastAsia="等线" w:eastAsiaTheme="minorEastAsia"/>
-          <w:lang w:eastAsia="zh-CN"/>
-        </w:rPr>
-        <w:t xml:space="preserve">other part is</w:t>
-      </w:r>
-      <w:r>
-        <w:rPr>
-          <w:rFonts w:eastAsia="等线" w:eastAsiaTheme="minorEastAsia"/>
-          <w:lang w:eastAsia="zh-CN"/>
-        </w:rPr>
-        <w:t xml:space="preserve"> </w:t>
-      </w:r>
-      <w:r>
-        <w:rPr>
-          <w:rFonts w:eastAsia="等线" w:eastAsiaTheme="minorEastAsia"/>
-          <w:lang w:eastAsia="zh-CN"/>
-        </w:rPr>
-        <w:t xml:space="preserve">O(</w:t>
-      </w:r>
-      <w:r>
-        <w:rPr>
-          <w:rFonts w:eastAsia="等线" w:eastAsiaTheme="minorEastAsia"/>
-          <w:lang w:eastAsia="zh-CN"/>
-        </w:rPr>
-        <w:t xml:space="preserve">n) </w:t>
-      </w:r>
-      <w:r>
-        <w:rPr>
-          <w:rFonts w:eastAsia="等线" w:eastAsiaTheme="minorEastAsia"/>
-          <w:lang w:eastAsia="zh-CN"/>
-        </w:rPr>
-        <w:t xml:space="preserve"> as </w:t>
-      </w:r>
-      <w:r>
-        <w:rPr>
-          <w:rFonts w:eastAsia="等线" w:eastAsiaTheme="minorEastAsia"/>
+          <w:rFonts w:eastAsiaTheme="minorEastAsia"/>
+          <w:lang w:eastAsia="zh-CN"/>
+        </w:rPr>
+        <w:t>and the other part is</w:t>
+      </w:r>
+      <w:r>
+        <w:rPr>
+          <w:rFonts w:eastAsiaTheme="minorEastAsia"/>
+          <w:lang w:eastAsia="zh-CN"/>
+        </w:rPr>
+        <w:t xml:space="preserve"> O(n)  as </w:t>
+      </w:r>
+      <w:proofErr w:type="spellStart"/>
+      <w:r>
+        <w:rPr>
+          <w:rFonts w:eastAsiaTheme="minorEastAsia"/>
           <w:lang w:eastAsia="zh-CN"/>
         </w:rPr>
         <w:t>th</w:t>
       </w:r>
       <w:r>
         <w:rPr>
-          <w:rFonts w:eastAsia="等线" w:eastAsiaTheme="minorEastAsia"/>
+          <w:rFonts w:eastAsiaTheme="minorEastAsia"/>
           <w:lang w:eastAsia="zh-CN"/>
         </w:rPr>
         <w:t>he</w:t>
       </w:r>
-      <w:r>
-        <w:rPr>
-          <w:rFonts w:eastAsia="等线" w:eastAsiaTheme="minorEastAsia"/>
-          <w:lang w:eastAsia="zh-CN"/>
-        </w:rPr>
-        <w:t xml:space="preserve"> </w:t>
-      </w:r>
-      <w:r>
-        <w:rPr>
-          <w:rFonts w:eastAsia="等线" w:eastAsiaTheme="minorEastAsia"/>
-          <w:lang w:eastAsia="zh-CN"/>
-        </w:rPr>
-        <w:t>total</w:t>
-      </w:r>
-      <w:r>
-        <w:rPr>
-          <w:rFonts w:eastAsia="等线" w:eastAsiaTheme="minorEastAsia"/>
-          <w:lang w:eastAsia="zh-CN"/>
-        </w:rPr>
-        <w:t xml:space="preserve"> time complexity</w:t>
-      </w:r>
-      <w:r>
-        <w:rPr>
-          <w:rFonts w:eastAsia="等线" w:eastAsiaTheme="minorEastAsia"/>
-          <w:lang w:eastAsia="zh-CN"/>
-        </w:rPr>
-        <w:t xml:space="preserve"> is </w:t>
+      <w:proofErr w:type="spellEnd"/>
+      <w:r>
+        <w:rPr>
+          <w:rFonts w:eastAsiaTheme="minorEastAsia"/>
+          <w:lang w:eastAsia="zh-CN"/>
+        </w:rPr>
+        <w:t xml:space="preserve"> total time complexity is </w:t>
       </w:r>
       <m:oMath>
         <m:r>
@@ -3586,14 +3108,14 @@
             <m:sty m:val="p"/>
           </m:rPr>
           <w:rPr>
-            <w:rFonts w:hint="eastAsia" w:ascii="Cambria Math" w:hAnsi="Cambria Math" w:eastAsiaTheme="minorEastAsia"/>
+            <w:rFonts w:ascii="Cambria Math" w:eastAsiaTheme="minorEastAsia" w:hAnsi="Cambria Math" w:hint="eastAsia"/>
             <w:lang w:eastAsia="zh-CN"/>
           </w:rPr>
           <m:t>O</m:t>
         </m:r>
         <m:r>
           <w:rPr>
-            <w:rFonts w:ascii="Cambria Math" w:hAnsi="Cambria Math" w:eastAsiaTheme="minorEastAsia"/>
+            <w:rFonts w:ascii="Cambria Math" w:eastAsiaTheme="minorEastAsia" w:hAnsi="Cambria Math"/>
             <w:lang w:eastAsia="zh-CN"/>
           </w:rPr>
           <m:t>(n</m:t>
@@ -3602,7 +3124,7 @@
           <m:funcPr>
             <m:ctrlPr>
               <w:rPr>
-                <w:rFonts w:ascii="Cambria Math" w:hAnsi="Cambria Math" w:eastAsiaTheme="minorEastAsia"/>
+                <w:rFonts w:ascii="Cambria Math" w:eastAsiaTheme="minorEastAsia" w:hAnsi="Cambria Math"/>
                 <w:i/>
                 <w:lang w:eastAsia="zh-CN"/>
               </w:rPr>
@@ -3623,7 +3145,7 @@
           <m:e>
             <m:r>
               <w:rPr>
-                <w:rFonts w:ascii="Cambria Math" w:hAnsi="Cambria Math" w:eastAsiaTheme="minorEastAsia"/>
+                <w:rFonts w:ascii="Cambria Math" w:eastAsiaTheme="minorEastAsia" w:hAnsi="Cambria Math"/>
                 <w:lang w:eastAsia="zh-CN"/>
               </w:rPr>
               <m:t>n</m:t>
@@ -3632,7 +3154,7 @@
         </m:func>
         <m:r>
           <w:rPr>
-            <w:rFonts w:ascii="Cambria Math" w:hAnsi="Cambria Math" w:eastAsiaTheme="minorEastAsia"/>
+            <w:rFonts w:ascii="Cambria Math" w:eastAsiaTheme="minorEastAsia" w:hAnsi="Cambria Math"/>
             <w:lang w:eastAsia="zh-CN"/>
           </w:rPr>
           <m:t>)</m:t>
@@ -3640,7 +3162,7 @@
       </m:oMath>
       <w:r>
         <w:rPr>
-          <w:rFonts w:eastAsia="等线" w:eastAsiaTheme="minorEastAsia"/>
+          <w:rFonts w:eastAsiaTheme="minorEastAsia"/>
           <w:lang w:eastAsia="zh-CN"/>
         </w:rPr>
         <w:t>.</w:t>
@@ -3668,7 +3190,7 @@
         </w:rPr>
         <w:t xml:space="preserve">If you want to know more details about proof of optimality, you can read </w:t>
       </w:r>
-      <w:hyperlink w:history="1" r:id="rId19">
+      <w:hyperlink r:id="rId20" w:history="1">
         <w:r>
           <w:rPr>
             <w:rStyle w:val="Hyperlink"/>
@@ -3685,7 +3207,7 @@
         </w:rPr>
         <w:t xml:space="preserve"> or </w:t>
       </w:r>
-      <w:hyperlink w:history="1" w:anchor="Proof_of_optimality" r:id="rId20">
+      <w:hyperlink r:id="rId21" w:anchor="Proof_of_optimality" w:history="1">
         <w:r>
           <w:rPr>
             <w:rStyle w:val="Hyperlink"/>
@@ -3723,20 +3245,17 @@
       <w:pPr>
         <w:pStyle w:val="Heading1"/>
         <w:rPr>
-          <w:rFonts w:eastAsia="等线" w:eastAsiaTheme="minorEastAsia"/>
-          <w:b w:val="1"/>
-          <w:bCs w:val="1"/>
-          <w:sz w:val="36"/>
-          <w:szCs w:val="36"/>
-          <w:lang w:eastAsia="zh-CN"/>
-        </w:rPr>
-      </w:pPr>
-      <w:r>
-        <w:rPr/>
+          <w:rFonts w:eastAsiaTheme="minorEastAsia"/>
+          <w:b/>
+          <w:bCs/>
+          <w:lang w:eastAsia="zh-CN"/>
+        </w:rPr>
+      </w:pPr>
+      <w:r>
+        <w:lastRenderedPageBreak/>
         <w:t xml:space="preserve">Push Your Work to </w:t>
       </w:r>
       <w:r>
-        <w:rPr/>
         <w:t>GitHub</w:t>
       </w:r>
     </w:p>
@@ -3783,132 +3302,106 @@
     <w:p>
       <w:pPr>
         <w:rPr>
-          <w:rFonts w:eastAsia="等线" w:eastAsiaTheme="minorEastAsia"/>
-          <w:lang w:eastAsia="zh-CN"/>
-        </w:rPr>
-      </w:pPr>
-      <w:r>
-        <w:rPr>
-          <w:rFonts w:eastAsia="等线" w:eastAsiaTheme="minorEastAsia"/>
-          <w:lang w:eastAsia="zh-CN"/>
-        </w:rPr>
-        <w:t>O</w:t>
-      </w:r>
-      <w:r>
-        <w:rPr>
-          <w:rFonts w:eastAsia="等线" w:eastAsiaTheme="minorEastAsia"/>
-          <w:lang w:eastAsia="zh-CN"/>
-        </w:rPr>
-        <w:t>pen</w:t>
-      </w:r>
-      <w:r>
-        <w:rPr>
-          <w:rFonts w:eastAsia="等线" w:eastAsiaTheme="minorEastAsia"/>
+          <w:rFonts w:eastAsiaTheme="minorEastAsia"/>
+          <w:lang w:eastAsia="zh-CN"/>
+        </w:rPr>
+      </w:pPr>
+      <w:r>
+        <w:rPr>
+          <w:rFonts w:eastAsiaTheme="minorEastAsia"/>
+          <w:lang w:eastAsia="zh-CN"/>
+        </w:rPr>
+        <w:t>Open</w:t>
+      </w:r>
+      <w:r>
+        <w:rPr>
+          <w:rFonts w:eastAsiaTheme="minorEastAsia"/>
           <w:lang w:eastAsia="zh-CN"/>
         </w:rPr>
         <w:t xml:space="preserve"> </w:t>
       </w:r>
       <w:r>
         <w:rPr>
-          <w:rFonts w:eastAsia="等线" w:eastAsiaTheme="minorEastAsia"/>
+          <w:rFonts w:eastAsiaTheme="minorEastAsia"/>
           <w:lang w:eastAsia="zh-CN"/>
         </w:rPr>
         <w:t xml:space="preserve">a </w:t>
       </w:r>
       <w:r>
         <w:rPr>
-          <w:rFonts w:eastAsia="等线" w:eastAsiaTheme="minorEastAsia"/>
+          <w:rFonts w:eastAsiaTheme="minorEastAsia"/>
           <w:lang w:eastAsia="zh-CN"/>
         </w:rPr>
         <w:t>terminal</w:t>
       </w:r>
       <w:r>
         <w:rPr>
-          <w:rFonts w:eastAsia="等线" w:eastAsiaTheme="minorEastAsia"/>
+          <w:rFonts w:eastAsiaTheme="minorEastAsia"/>
           <w:lang w:eastAsia="zh-CN"/>
         </w:rPr>
         <w:t xml:space="preserve"> on visual studio code</w:t>
       </w:r>
       <w:r>
         <w:rPr>
-          <w:rFonts w:eastAsia="等线" w:eastAsiaTheme="minorEastAsia"/>
+          <w:rFonts w:eastAsiaTheme="minorEastAsia"/>
           <w:lang w:eastAsia="zh-CN"/>
         </w:rPr>
         <w:t xml:space="preserve"> and </w:t>
       </w:r>
       <w:r>
         <w:rPr>
-          <w:rFonts w:eastAsia="等线" w:eastAsiaTheme="minorEastAsia"/>
-          <w:lang w:eastAsia="zh-CN"/>
-        </w:rPr>
-        <w:t xml:space="preserve">make sure </w:t>
-      </w:r>
-      <w:r>
-        <w:rPr>
-          <w:rFonts w:eastAsia="等线" w:eastAsiaTheme="minorEastAsia"/>
-          <w:lang w:eastAsia="zh-CN"/>
-        </w:rPr>
-        <w:t>you’re</w:t>
-      </w:r>
-      <w:r>
-        <w:rPr>
-          <w:rFonts w:eastAsia="等线" w:eastAsiaTheme="minorEastAsia"/>
-          <w:lang w:eastAsia="zh-CN"/>
-        </w:rPr>
-        <w:t xml:space="preserve"> in the </w:t>
-      </w:r>
-      <w:r>
-        <w:rPr>
-          <w:rFonts w:eastAsia="等线" w:eastAsiaTheme="minorEastAsia"/>
+          <w:rFonts w:eastAsiaTheme="minorEastAsia"/>
+          <w:lang w:eastAsia="zh-CN"/>
+        </w:rPr>
+        <w:t xml:space="preserve">make sure you’re in the </w:t>
+      </w:r>
+      <w:r>
+        <w:rPr>
+          <w:rFonts w:eastAsiaTheme="minorEastAsia"/>
           <w:lang w:eastAsia="zh-CN"/>
         </w:rPr>
         <w:t>repository folder. (</w:t>
       </w:r>
-      <w:r>
-        <w:rPr>
-          <w:rFonts w:eastAsia="等线" w:eastAsiaTheme="minorEastAsia"/>
+      <w:proofErr w:type="spellStart"/>
+      <w:r>
+        <w:rPr>
+          <w:rFonts w:eastAsiaTheme="minorEastAsia"/>
           <w:lang w:eastAsia="zh-CN"/>
         </w:rPr>
         <w:t>i.e</w:t>
       </w:r>
-      <w:r>
-        <w:rPr>
-          <w:rFonts w:eastAsia="等线" w:eastAsiaTheme="minorEastAsia"/>
+      <w:proofErr w:type="spellEnd"/>
+      <w:r>
+        <w:rPr>
+          <w:rFonts w:eastAsiaTheme="minorEastAsia"/>
           <w:lang w:eastAsia="zh-CN"/>
         </w:rPr>
         <w:t>:</w:t>
       </w:r>
       <w:r>
         <w:rPr>
-          <w:rFonts w:eastAsia="等线" w:eastAsiaTheme="minorEastAsia"/>
-          <w:lang w:eastAsia="zh-CN"/>
-        </w:rPr>
-        <w:t xml:space="preserve"> </w:t>
-      </w:r>
-      <w:r>
-        <w:rPr>
-          <w:rFonts w:eastAsia="等线" w:eastAsiaTheme="minorEastAsia"/>
-          <w:lang w:eastAsia="zh-CN"/>
-        </w:rPr>
-        <w:t>ho</w:t>
-      </w:r>
-      <w:r>
-        <w:rPr>
-          <w:rFonts w:eastAsia="等线" w:eastAsiaTheme="minorEastAsia"/>
+          <w:rFonts w:eastAsiaTheme="minorEastAsia"/>
+          <w:lang w:eastAsia="zh-CN"/>
+        </w:rPr>
+        <w:t xml:space="preserve"> ho</w:t>
+      </w:r>
+      <w:r>
+        <w:rPr>
+          <w:rFonts w:eastAsiaTheme="minorEastAsia"/>
           <w:lang w:eastAsia="zh-CN"/>
         </w:rPr>
         <w:t>s</w:t>
       </w:r>
       <w:r>
         <w:rPr>
-          <w:rFonts w:eastAsia="等线" w:eastAsiaTheme="minorEastAsia"/>
+          <w:rFonts w:eastAsiaTheme="minorEastAsia"/>
           <w:lang w:eastAsia="zh-CN"/>
         </w:rPr>
         <w:t>01_courseName_</w:t>
       </w:r>
       <w:r>
         <w:rPr>
-          <w:rFonts w:eastAsia="等线" w:eastAsiaTheme="minorEastAsia"/>
+          <w:rFonts w:eastAsiaTheme="minorEastAsia"/>
           <w:lang w:eastAsia="zh-CN"/>
         </w:rPr>
         <w:t>GitHubUserName)</w:t>
@@ -3929,7 +3422,7 @@
           <w:lang w:eastAsia="zh-CN"/>
         </w:rPr>
       </w:pPr>
-      <w:bookmarkStart w:name="_Hlk60847952" w:id="1"/>
+      <w:bookmarkStart w:id="1" w:name="_Hlk60847952"/>
       <w:r>
         <w:rPr>
           <w:rFonts w:eastAsiaTheme="minorEastAsia"/>
@@ -3960,136 +3453,116 @@
     <w:p>
       <w:pPr>
         <w:rPr>
-          <w:rFonts w:ascii="Consolas" w:hAnsi="Consolas" w:eastAsia="等线" w:eastAsiaTheme="minorEastAsia"/>
-          <w:color w:val="auto"/>
-          <w:lang w:eastAsia="zh-CN"/>
-        </w:rPr>
-      </w:pPr>
-      <w:r>
-        <w:rPr>
-          <w:rFonts w:ascii="Consolas" w:hAnsi="Consolas" w:eastAsia="等线" w:eastAsiaTheme="minorEastAsia"/>
-          <w:color w:val="auto"/>
+          <w:rFonts w:ascii="Consolas" w:eastAsiaTheme="minorEastAsia" w:hAnsi="Consolas"/>
+          <w:lang w:eastAsia="zh-CN"/>
+        </w:rPr>
+      </w:pPr>
+      <w:r>
+        <w:rPr>
+          <w:rFonts w:ascii="Consolas" w:eastAsiaTheme="minorEastAsia" w:hAnsi="Consolas"/>
           <w:lang w:eastAsia="zh-CN"/>
         </w:rPr>
         <w:t>&gt;&gt;</w:t>
       </w:r>
       <w:r>
         <w:rPr>
-          <w:rFonts w:ascii="Consolas" w:hAnsi="Consolas" w:eastAsia="等线" w:eastAsiaTheme="minorEastAsia"/>
-          <w:color w:val="auto"/>
+          <w:rFonts w:ascii="Consolas" w:eastAsiaTheme="minorEastAsia" w:hAnsi="Consolas"/>
           <w:lang w:eastAsia="zh-CN"/>
         </w:rPr>
         <w:t>&gt;</w:t>
       </w:r>
       <w:r>
         <w:rPr>
-          <w:rFonts w:ascii="Consolas" w:hAnsi="Consolas" w:eastAsia="等线" w:eastAsiaTheme="minorEastAsia"/>
-          <w:color w:val="auto"/>
-          <w:lang w:eastAsia="zh-CN"/>
-        </w:rPr>
-        <w:t xml:space="preserve"> </w:t>
-      </w:r>
-      <w:r>
-        <w:rPr>
-          <w:rFonts w:ascii="Consolas" w:hAnsi="Consolas" w:eastAsia="等线" w:eastAsiaTheme="minorEastAsia"/>
-          <w:color w:val="auto"/>
-          <w:lang w:eastAsia="zh-CN"/>
-        </w:rPr>
-        <w:t xml:space="preserve">git </w:t>
-      </w:r>
-      <w:r>
-        <w:rPr>
-          <w:rFonts w:ascii="Consolas" w:hAnsi="Consolas" w:eastAsia="等线" w:eastAsiaTheme="minorEastAsia"/>
-          <w:color w:val="auto"/>
+          <w:rFonts w:ascii="Consolas" w:eastAsiaTheme="minorEastAsia" w:hAnsi="Consolas"/>
+          <w:lang w:eastAsia="zh-CN"/>
+        </w:rPr>
+        <w:t xml:space="preserve"> git </w:t>
+      </w:r>
+      <w:proofErr w:type="gramStart"/>
+      <w:r>
+        <w:rPr>
+          <w:rFonts w:ascii="Consolas" w:eastAsiaTheme="minorEastAsia" w:hAnsi="Consolas"/>
           <w:lang w:eastAsia="zh-CN"/>
         </w:rPr>
         <w:t>add .</w:t>
       </w:r>
-    </w:p>
-    <w:p>
-      <w:pPr>
-        <w:rPr>
-          <w:rFonts w:ascii="Consolas" w:hAnsi="Consolas" w:eastAsia="等线" w:eastAsiaTheme="minorEastAsia"/>
-          <w:color w:val="auto"/>
-          <w:lang w:eastAsia="zh-CN"/>
-        </w:rPr>
-      </w:pPr>
-      <w:r>
-        <w:rPr>
-          <w:rFonts w:ascii="Consolas" w:hAnsi="Consolas" w:eastAsia="等线" w:eastAsiaTheme="minorEastAsia"/>
-          <w:color w:val="auto"/>
+      <w:proofErr w:type="gramEnd"/>
+    </w:p>
+    <w:p>
+      <w:pPr>
+        <w:rPr>
+          <w:rFonts w:ascii="Consolas" w:eastAsiaTheme="minorEastAsia" w:hAnsi="Consolas"/>
+          <w:lang w:eastAsia="zh-CN"/>
+        </w:rPr>
+      </w:pPr>
+      <w:r>
+        <w:rPr>
+          <w:rFonts w:ascii="Consolas" w:eastAsiaTheme="minorEastAsia" w:hAnsi="Consolas"/>
           <w:lang w:eastAsia="zh-CN"/>
         </w:rPr>
         <w:t>&gt;&gt;</w:t>
       </w:r>
       <w:r>
         <w:rPr>
-          <w:rFonts w:ascii="Consolas" w:hAnsi="Consolas" w:eastAsia="等线" w:eastAsiaTheme="minorEastAsia"/>
-          <w:color w:val="auto"/>
+          <w:rFonts w:ascii="Consolas" w:eastAsiaTheme="minorEastAsia" w:hAnsi="Consolas"/>
           <w:lang w:eastAsia="zh-CN"/>
         </w:rPr>
         <w:t xml:space="preserve">&gt; </w:t>
       </w:r>
       <w:r>
         <w:rPr>
-          <w:rFonts w:ascii="Consolas" w:hAnsi="Consolas" w:eastAsia="等线" w:eastAsiaTheme="minorEastAsia"/>
-          <w:color w:val="auto"/>
+          <w:rFonts w:ascii="Consolas" w:eastAsiaTheme="minorEastAsia" w:hAnsi="Consolas"/>
           <w:lang w:eastAsia="zh-CN"/>
         </w:rPr>
         <w:t xml:space="preserve">git commit -m </w:t>
       </w:r>
       <w:r>
         <w:rPr>
-          <w:rFonts w:ascii="Consolas" w:hAnsi="Consolas" w:eastAsia="等线" w:eastAsiaTheme="minorEastAsia"/>
-          <w:color w:val="auto"/>
+          <w:rFonts w:ascii="Consolas" w:eastAsiaTheme="minorEastAsia" w:hAnsi="Consolas"/>
           <w:lang w:eastAsia="zh-CN"/>
         </w:rPr>
         <w:t>"</w:t>
       </w:r>
       <w:r>
         <w:rPr>
-          <w:rFonts w:ascii="Consolas" w:hAnsi="Consolas" w:eastAsia="等线" w:eastAsiaTheme="minorEastAsia"/>
-          <w:color w:val="auto"/>
+          <w:rFonts w:ascii="Consolas" w:eastAsiaTheme="minorEastAsia" w:hAnsi="Consolas"/>
           <w:lang w:eastAsia="zh-CN"/>
         </w:rPr>
         <w:t>Submission for HO</w:t>
       </w:r>
       <w:r>
         <w:rPr>
-          <w:rFonts w:ascii="Consolas" w:hAnsi="Consolas" w:eastAsia="等线" w:eastAsiaTheme="minorEastAsia"/>
-          <w:color w:val="auto"/>
+          <w:rFonts w:ascii="Consolas" w:eastAsiaTheme="minorEastAsia" w:hAnsi="Consolas"/>
           <w:lang w:eastAsia="zh-CN"/>
         </w:rPr>
         <w:t>S</w:t>
       </w:r>
       <w:r>
         <w:rPr>
-          <w:rFonts w:ascii="Consolas" w:hAnsi="Consolas" w:eastAsia="等线" w:eastAsiaTheme="minorEastAsia"/>
-          <w:color w:val="auto"/>
+          <w:rFonts w:ascii="Consolas" w:eastAsiaTheme="minorEastAsia" w:hAnsi="Consolas"/>
           <w:lang w:eastAsia="zh-CN"/>
         </w:rPr>
         <w:t>8</w:t>
       </w:r>
       <w:r>
         <w:rPr>
-          <w:rFonts w:ascii="Consolas" w:hAnsi="Consolas" w:eastAsia="等线" w:eastAsiaTheme="minorEastAsia"/>
-          <w:color w:val="auto"/>
+          <w:rFonts w:ascii="Consolas" w:eastAsiaTheme="minorEastAsia" w:hAnsi="Consolas"/>
           <w:lang w:eastAsia="zh-CN"/>
         </w:rPr>
         <w:t xml:space="preserve"> - </w:t>
       </w:r>
-      <w:r>
-        <w:rPr>
-          <w:rFonts w:ascii="Consolas" w:hAnsi="Consolas" w:eastAsia="等线" w:eastAsiaTheme="minorEastAsia"/>
-          <w:color w:val="auto"/>
+      <w:proofErr w:type="spellStart"/>
+      <w:r>
+        <w:rPr>
+          <w:rFonts w:ascii="Consolas" w:eastAsiaTheme="minorEastAsia" w:hAnsi="Consolas"/>
           <w:lang w:eastAsia="zh-CN"/>
         </w:rPr>
         <w:t>YourName</w:t>
       </w:r>
-      <w:r>
-        <w:rPr>
-          <w:rFonts w:ascii="Consolas" w:hAnsi="Consolas" w:eastAsia="等线" w:eastAsiaTheme="minorEastAsia"/>
-          <w:color w:val="auto"/>
+      <w:proofErr w:type="spellEnd"/>
+      <w:r>
+        <w:rPr>
+          <w:rFonts w:ascii="Consolas" w:eastAsiaTheme="minorEastAsia" w:hAnsi="Consolas"/>
           <w:lang w:eastAsia="zh-CN"/>
         </w:rPr>
         <w:t>"</w:t>
@@ -4098,42 +3571,30 @@
     <w:p>
       <w:pPr>
         <w:rPr>
-          <w:rFonts w:ascii="Consolas" w:hAnsi="Consolas" w:eastAsia="等线" w:eastAsiaTheme="minorEastAsia"/>
-          <w:color w:val="auto"/>
-          <w:lang w:eastAsia="zh-CN"/>
-        </w:rPr>
-      </w:pPr>
-      <w:r>
-        <w:rPr>
-          <w:rFonts w:ascii="Consolas" w:hAnsi="Consolas" w:eastAsia="等线" w:eastAsiaTheme="minorEastAsia"/>
-          <w:color w:val="auto"/>
+          <w:rFonts w:ascii="Consolas" w:eastAsiaTheme="minorEastAsia" w:hAnsi="Consolas"/>
+          <w:lang w:eastAsia="zh-CN"/>
+        </w:rPr>
+      </w:pPr>
+      <w:r>
+        <w:rPr>
+          <w:rFonts w:ascii="Consolas" w:eastAsiaTheme="minorEastAsia" w:hAnsi="Consolas"/>
           <w:lang w:eastAsia="zh-CN"/>
         </w:rPr>
         <w:t>&gt;</w:t>
       </w:r>
       <w:r>
         <w:rPr>
-          <w:rFonts w:ascii="Consolas" w:hAnsi="Consolas" w:eastAsia="等线" w:eastAsiaTheme="minorEastAsia"/>
-          <w:color w:val="auto"/>
+          <w:rFonts w:ascii="Consolas" w:eastAsiaTheme="minorEastAsia" w:hAnsi="Consolas"/>
           <w:lang w:eastAsia="zh-CN"/>
         </w:rPr>
         <w:t>&gt;&gt;</w:t>
       </w:r>
       <w:r>
         <w:rPr>
-          <w:rFonts w:ascii="Consolas" w:hAnsi="Consolas" w:eastAsia="等线" w:eastAsiaTheme="minorEastAsia"/>
-          <w:color w:val="auto"/>
-          <w:lang w:eastAsia="zh-CN"/>
-        </w:rPr>
-        <w:t xml:space="preserve"> </w:t>
-      </w:r>
-      <w:r>
-        <w:rPr>
-          <w:rFonts w:ascii="Consolas" w:hAnsi="Consolas" w:eastAsia="等线" w:eastAsiaTheme="minorEastAsia"/>
-          <w:color w:val="auto"/>
-          <w:lang w:eastAsia="zh-CN"/>
-        </w:rPr>
-        <w:t>git push origin master</w:t>
+          <w:rFonts w:ascii="Consolas" w:eastAsiaTheme="minorEastAsia" w:hAnsi="Consolas"/>
+          <w:lang w:eastAsia="zh-CN"/>
+        </w:rPr>
+        <w:t xml:space="preserve"> git push origin master</w:t>
       </w:r>
     </w:p>
     <w:p>
@@ -4163,8 +3624,8 @@
       </w:pPr>
     </w:p>
     <w:sectPr>
-      <w:footerReference w:type="default" r:id="rId21"/>
-      <w:pgSz w:w="11906" w:h="16838" w:orient="portrait"/>
+      <w:footerReference w:type="default" r:id="rId22"/>
+      <w:pgSz w:w="11906" w:h="16838"/>
       <w:pgMar w:top="1440" w:right="1800" w:bottom="1440" w:left="1800" w:header="720" w:footer="720" w:gutter="0"/>
       <w:cols w:space="720"/>
       <w:docGrid w:type="lines" w:linePitch="312"/>
@@ -4174,7 +3635,7 @@
 </file>
 
 <file path=word/endnotes.xml><?xml version="1.0" encoding="utf-8"?>
-<w:endnotes xmlns:wpc="http://schemas.microsoft.com/office/word/2010/wordprocessingCanvas" xmlns:cx="http://schemas.microsoft.com/office/drawing/2014/chartex" xmlns:cx1="http://schemas.microsoft.com/office/drawing/2015/9/8/chartex" xmlns:cx2="http://schemas.microsoft.com/office/drawing/2015/10/21/chartex" xmlns:cx3="http://schemas.microsoft.com/office/drawing/2016/5/9/chartex" xmlns:cx4="http://schemas.microsoft.com/office/drawing/2016/5/10/chartex" xmlns:cx5="http://schemas.microsoft.com/office/drawing/2016/5/11/chartex" xmlns:cx6="http://schemas.microsoft.com/office/drawing/2016/5/12/chartex" xmlns:cx7="http://schemas.microsoft.com/office/drawing/2016/5/13/chartex" xmlns:cx8="http://schemas.microsoft.com/office/drawing/2016/5/14/chartex" xmlns:mc="http://schemas.openxmlformats.org/markup-compatibility/2006" xmlns:aink="http://schemas.microsoft.com/office/drawing/2016/ink" xmlns:am3d="http://schemas.microsoft.com/office/drawing/2017/model3d" xmlns:o="urn:schemas-microsoft-com:office:office" xmlns:oel="http://schemas.microsoft.com/office/2019/extlst" xmlns:r="http://schemas.openxmlformats.org/officeDocument/2006/relationships" xmlns:m="http://schemas.openxmlformats.org/officeDocument/2006/math" xmlns:v="urn:schemas-microsoft-com:vml" xmlns:wp14="http://schemas.microsoft.com/office/word/2010/wordprocessingDrawing" xmlns:wp="http://schemas.openxmlformats.org/drawingml/2006/wordprocessingDrawing" xmlns:w10="urn:schemas-microsoft-com:office:word" xmlns:w="http://schemas.openxmlformats.org/wordprocessingml/2006/main" xmlns:w14="http://schemas.microsoft.com/office/word/2010/wordml" xmlns:w15="http://schemas.microsoft.com/office/word/2012/wordml" xmlns:w16cex="http://schemas.microsoft.com/office/word/2018/wordml/cex" xmlns:w16cid="http://schemas.microsoft.com/office/word/2016/wordml/cid" xmlns:w16="http://schemas.microsoft.com/office/word/2018/wordml" xmlns:w16sdtdh="http://schemas.microsoft.com/office/word/2020/wordml/sdtdatahash" xmlns:w16se="http://schemas.microsoft.com/office/word/2015/wordml/symex" xmlns:wpg="http://schemas.microsoft.com/office/word/2010/wordprocessingGroup" xmlns:wpi="http://schemas.microsoft.com/office/word/2010/wordprocessingInk" xmlns:wne="http://schemas.microsoft.com/office/word/2006/wordml" xmlns:wps="http://schemas.microsoft.com/office/word/2010/wordprocessingShape" mc:Ignorable="w14 w15 w16se w16cid w16 w16cex w16sdtdh wp14">
+<w:endnotes xmlns:wpc="http://schemas.microsoft.com/office/word/2010/wordprocessingCanvas" xmlns:cx="http://schemas.microsoft.com/office/drawing/2014/chartex" xmlns:cx1="http://schemas.microsoft.com/office/drawing/2015/9/8/chartex" xmlns:cx2="http://schemas.microsoft.com/office/drawing/2015/10/21/chartex" xmlns:cx3="http://schemas.microsoft.com/office/drawing/2016/5/9/chartex" xmlns:cx4="http://schemas.microsoft.com/office/drawing/2016/5/10/chartex" xmlns:cx5="http://schemas.microsoft.com/office/drawing/2016/5/11/chartex" xmlns:cx6="http://schemas.microsoft.com/office/drawing/2016/5/12/chartex" xmlns:cx7="http://schemas.microsoft.com/office/drawing/2016/5/13/chartex" xmlns:cx8="http://schemas.microsoft.com/office/drawing/2016/5/14/chartex" xmlns:mc="http://schemas.openxmlformats.org/markup-compatibility/2006" xmlns:aink="http://schemas.microsoft.com/office/drawing/2016/ink" xmlns:am3d="http://schemas.microsoft.com/office/drawing/2017/model3d" xmlns:o="urn:schemas-microsoft-com:office:office" xmlns:oel="http://schemas.microsoft.com/office/2019/extlst" xmlns:r="http://schemas.openxmlformats.org/officeDocument/2006/relationships" xmlns:m="http://schemas.openxmlformats.org/officeDocument/2006/math" xmlns:v="urn:schemas-microsoft-com:vml" xmlns:wp14="http://schemas.microsoft.com/office/word/2010/wordprocessingDrawing" xmlns:wp="http://schemas.openxmlformats.org/drawingml/2006/wordprocessingDrawing" xmlns:w10="urn:schemas-microsoft-com:office:word" xmlns:w="http://schemas.openxmlformats.org/wordprocessingml/2006/main" xmlns:w14="http://schemas.microsoft.com/office/word/2010/wordml" xmlns:w15="http://schemas.microsoft.com/office/word/2012/wordml" xmlns:w16cex="http://schemas.microsoft.com/office/word/2018/wordml/cex" xmlns:w16cid="http://schemas.microsoft.com/office/word/2016/wordml/cid" xmlns:w16="http://schemas.microsoft.com/office/word/2018/wordml" xmlns:w16du="http://schemas.microsoft.com/office/word/2023/wordml/word16du" xmlns:w16sdtdh="http://schemas.microsoft.com/office/word/2020/wordml/sdtdatahash" xmlns:w16se="http://schemas.microsoft.com/office/word/2015/wordml/symex" xmlns:wpg="http://schemas.microsoft.com/office/word/2010/wordprocessingGroup" xmlns:wpi="http://schemas.microsoft.com/office/word/2010/wordprocessingInk" xmlns:wne="http://schemas.microsoft.com/office/word/2006/wordml" xmlns:wps="http://schemas.microsoft.com/office/word/2010/wordprocessingShape" mc:Ignorable="w14 w15 w16se w16cid w16 w16cex w16sdtdh w16du wp14">
   <w:endnote w:type="separator" w:id="-1">
     <w:p>
       <w:r>
@@ -4196,7 +3657,7 @@
 </file>
 
 <file path=word/footer1.xml><?xml version="1.0" encoding="utf-8"?>
-<w:ftr xmlns:wpc="http://schemas.microsoft.com/office/word/2010/wordprocessingCanvas" xmlns:cx="http://schemas.microsoft.com/office/drawing/2014/chartex" xmlns:cx1="http://schemas.microsoft.com/office/drawing/2015/9/8/chartex" xmlns:cx2="http://schemas.microsoft.com/office/drawing/2015/10/21/chartex" xmlns:cx3="http://schemas.microsoft.com/office/drawing/2016/5/9/chartex" xmlns:cx4="http://schemas.microsoft.com/office/drawing/2016/5/10/chartex" xmlns:cx5="http://schemas.microsoft.com/office/drawing/2016/5/11/chartex" xmlns:cx6="http://schemas.microsoft.com/office/drawing/2016/5/12/chartex" xmlns:cx7="http://schemas.microsoft.com/office/drawing/2016/5/13/chartex" xmlns:cx8="http://schemas.microsoft.com/office/drawing/2016/5/14/chartex" xmlns:mc="http://schemas.openxmlformats.org/markup-compatibility/2006" xmlns:aink="http://schemas.microsoft.com/office/drawing/2016/ink" xmlns:am3d="http://schemas.microsoft.com/office/drawing/2017/model3d" xmlns:o="urn:schemas-microsoft-com:office:office" xmlns:oel="http://schemas.microsoft.com/office/2019/extlst" xmlns:r="http://schemas.openxmlformats.org/officeDocument/2006/relationships" xmlns:m="http://schemas.openxmlformats.org/officeDocument/2006/math" xmlns:v="urn:schemas-microsoft-com:vml" xmlns:wp14="http://schemas.microsoft.com/office/word/2010/wordprocessingDrawing" xmlns:wp="http://schemas.openxmlformats.org/drawingml/2006/wordprocessingDrawing" xmlns:w10="urn:schemas-microsoft-com:office:word" xmlns:w="http://schemas.openxmlformats.org/wordprocessingml/2006/main" xmlns:w14="http://schemas.microsoft.com/office/word/2010/wordml" xmlns:w15="http://schemas.microsoft.com/office/word/2012/wordml" xmlns:w16cex="http://schemas.microsoft.com/office/word/2018/wordml/cex" xmlns:w16cid="http://schemas.microsoft.com/office/word/2016/wordml/cid" xmlns:w16="http://schemas.microsoft.com/office/word/2018/wordml" xmlns:w16sdtdh="http://schemas.microsoft.com/office/word/2020/wordml/sdtdatahash" xmlns:w16se="http://schemas.microsoft.com/office/word/2015/wordml/symex" xmlns:wpg="http://schemas.microsoft.com/office/word/2010/wordprocessingGroup" xmlns:wpi="http://schemas.microsoft.com/office/word/2010/wordprocessingInk" xmlns:wne="http://schemas.microsoft.com/office/word/2006/wordml" xmlns:wps="http://schemas.microsoft.com/office/word/2010/wordprocessingShape" mc:Ignorable="w14 w15 w16se w16cid w16 w16cex w16sdtdh wp14">
+<w:ftr xmlns:wpc="http://schemas.microsoft.com/office/word/2010/wordprocessingCanvas" xmlns:cx="http://schemas.microsoft.com/office/drawing/2014/chartex" xmlns:cx1="http://schemas.microsoft.com/office/drawing/2015/9/8/chartex" xmlns:cx2="http://schemas.microsoft.com/office/drawing/2015/10/21/chartex" xmlns:cx3="http://schemas.microsoft.com/office/drawing/2016/5/9/chartex" xmlns:cx4="http://schemas.microsoft.com/office/drawing/2016/5/10/chartex" xmlns:cx5="http://schemas.microsoft.com/office/drawing/2016/5/11/chartex" xmlns:cx6="http://schemas.microsoft.com/office/drawing/2016/5/12/chartex" xmlns:cx7="http://schemas.microsoft.com/office/drawing/2016/5/13/chartex" xmlns:cx8="http://schemas.microsoft.com/office/drawing/2016/5/14/chartex" xmlns:mc="http://schemas.openxmlformats.org/markup-compatibility/2006" xmlns:aink="http://schemas.microsoft.com/office/drawing/2016/ink" xmlns:am3d="http://schemas.microsoft.com/office/drawing/2017/model3d" xmlns:o="urn:schemas-microsoft-com:office:office" xmlns:oel="http://schemas.microsoft.com/office/2019/extlst" xmlns:r="http://schemas.openxmlformats.org/officeDocument/2006/relationships" xmlns:m="http://schemas.openxmlformats.org/officeDocument/2006/math" xmlns:v="urn:schemas-microsoft-com:vml" xmlns:wp14="http://schemas.microsoft.com/office/word/2010/wordprocessingDrawing" xmlns:wp="http://schemas.openxmlformats.org/drawingml/2006/wordprocessingDrawing" xmlns:w10="urn:schemas-microsoft-com:office:word" xmlns:w="http://schemas.openxmlformats.org/wordprocessingml/2006/main" xmlns:w14="http://schemas.microsoft.com/office/word/2010/wordml" xmlns:w15="http://schemas.microsoft.com/office/word/2012/wordml" xmlns:w16cex="http://schemas.microsoft.com/office/word/2018/wordml/cex" xmlns:w16cid="http://schemas.microsoft.com/office/word/2016/wordml/cid" xmlns:w16="http://schemas.microsoft.com/office/word/2018/wordml" xmlns:w16du="http://schemas.microsoft.com/office/word/2023/wordml/word16du" xmlns:w16sdtdh="http://schemas.microsoft.com/office/word/2020/wordml/sdtdatahash" xmlns:w16se="http://schemas.microsoft.com/office/word/2015/wordml/symex" xmlns:wpg="http://schemas.microsoft.com/office/word/2010/wordprocessingGroup" xmlns:wpi="http://schemas.microsoft.com/office/word/2010/wordprocessingInk" xmlns:wne="http://schemas.microsoft.com/office/word/2006/wordml" xmlns:wps="http://schemas.microsoft.com/office/word/2010/wordprocessingShape" mc:Ignorable="w14 w15 w16se w16cid w16 w16cex w16sdtdh w16du wp14">
   <w:sdt>
     <w:sdtPr>
       <w:id w:val="1286165829"/>
@@ -4249,7 +3710,7 @@
 </file>
 
 <file path=word/footnotes.xml><?xml version="1.0" encoding="utf-8"?>
-<w:footnotes xmlns:wpc="http://schemas.microsoft.com/office/word/2010/wordprocessingCanvas" xmlns:cx="http://schemas.microsoft.com/office/drawing/2014/chartex" xmlns:cx1="http://schemas.microsoft.com/office/drawing/2015/9/8/chartex" xmlns:cx2="http://schemas.microsoft.com/office/drawing/2015/10/21/chartex" xmlns:cx3="http://schemas.microsoft.com/office/drawing/2016/5/9/chartex" xmlns:cx4="http://schemas.microsoft.com/office/drawing/2016/5/10/chartex" xmlns:cx5="http://schemas.microsoft.com/office/drawing/2016/5/11/chartex" xmlns:cx6="http://schemas.microsoft.com/office/drawing/2016/5/12/chartex" xmlns:cx7="http://schemas.microsoft.com/office/drawing/2016/5/13/chartex" xmlns:cx8="http://schemas.microsoft.com/office/drawing/2016/5/14/chartex" xmlns:mc="http://schemas.openxmlformats.org/markup-compatibility/2006" xmlns:aink="http://schemas.microsoft.com/office/drawing/2016/ink" xmlns:am3d="http://schemas.microsoft.com/office/drawing/2017/model3d" xmlns:o="urn:schemas-microsoft-com:office:office" xmlns:oel="http://schemas.microsoft.com/office/2019/extlst" xmlns:r="http://schemas.openxmlformats.org/officeDocument/2006/relationships" xmlns:m="http://schemas.openxmlformats.org/officeDocument/2006/math" xmlns:v="urn:schemas-microsoft-com:vml" xmlns:wp14="http://schemas.microsoft.com/office/word/2010/wordprocessingDrawing" xmlns:wp="http://schemas.openxmlformats.org/drawingml/2006/wordprocessingDrawing" xmlns:w10="urn:schemas-microsoft-com:office:word" xmlns:w="http://schemas.openxmlformats.org/wordprocessingml/2006/main" xmlns:w14="http://schemas.microsoft.com/office/word/2010/wordml" xmlns:w15="http://schemas.microsoft.com/office/word/2012/wordml" xmlns:w16cex="http://schemas.microsoft.com/office/word/2018/wordml/cex" xmlns:w16cid="http://schemas.microsoft.com/office/word/2016/wordml/cid" xmlns:w16="http://schemas.microsoft.com/office/word/2018/wordml" xmlns:w16sdtdh="http://schemas.microsoft.com/office/word/2020/wordml/sdtdatahash" xmlns:w16se="http://schemas.microsoft.com/office/word/2015/wordml/symex" xmlns:wpg="http://schemas.microsoft.com/office/word/2010/wordprocessingGroup" xmlns:wpi="http://schemas.microsoft.com/office/word/2010/wordprocessingInk" xmlns:wne="http://schemas.microsoft.com/office/word/2006/wordml" xmlns:wps="http://schemas.microsoft.com/office/word/2010/wordprocessingShape" mc:Ignorable="w14 w15 w16se w16cid w16 w16cex w16sdtdh wp14">
+<w:footnotes xmlns:wpc="http://schemas.microsoft.com/office/word/2010/wordprocessingCanvas" xmlns:cx="http://schemas.microsoft.com/office/drawing/2014/chartex" xmlns:cx1="http://schemas.microsoft.com/office/drawing/2015/9/8/chartex" xmlns:cx2="http://schemas.microsoft.com/office/drawing/2015/10/21/chartex" xmlns:cx3="http://schemas.microsoft.com/office/drawing/2016/5/9/chartex" xmlns:cx4="http://schemas.microsoft.com/office/drawing/2016/5/10/chartex" xmlns:cx5="http://schemas.microsoft.com/office/drawing/2016/5/11/chartex" xmlns:cx6="http://schemas.microsoft.com/office/drawing/2016/5/12/chartex" xmlns:cx7="http://schemas.microsoft.com/office/drawing/2016/5/13/chartex" xmlns:cx8="http://schemas.microsoft.com/office/drawing/2016/5/14/chartex" xmlns:mc="http://schemas.openxmlformats.org/markup-compatibility/2006" xmlns:aink="http://schemas.microsoft.com/office/drawing/2016/ink" xmlns:am3d="http://schemas.microsoft.com/office/drawing/2017/model3d" xmlns:o="urn:schemas-microsoft-com:office:office" xmlns:oel="http://schemas.microsoft.com/office/2019/extlst" xmlns:r="http://schemas.openxmlformats.org/officeDocument/2006/relationships" xmlns:m="http://schemas.openxmlformats.org/officeDocument/2006/math" xmlns:v="urn:schemas-microsoft-com:vml" xmlns:wp14="http://schemas.microsoft.com/office/word/2010/wordprocessingDrawing" xmlns:wp="http://schemas.openxmlformats.org/drawingml/2006/wordprocessingDrawing" xmlns:w10="urn:schemas-microsoft-com:office:word" xmlns:w="http://schemas.openxmlformats.org/wordprocessingml/2006/main" xmlns:w14="http://schemas.microsoft.com/office/word/2010/wordml" xmlns:w15="http://schemas.microsoft.com/office/word/2012/wordml" xmlns:w16cex="http://schemas.microsoft.com/office/word/2018/wordml/cex" xmlns:w16cid="http://schemas.microsoft.com/office/word/2016/wordml/cid" xmlns:w16="http://schemas.microsoft.com/office/word/2018/wordml" xmlns:w16du="http://schemas.microsoft.com/office/word/2023/wordml/word16du" xmlns:w16sdtdh="http://schemas.microsoft.com/office/word/2020/wordml/sdtdatahash" xmlns:w16se="http://schemas.microsoft.com/office/word/2015/wordml/symex" xmlns:wpg="http://schemas.microsoft.com/office/word/2010/wordprocessingGroup" xmlns:wpi="http://schemas.microsoft.com/office/word/2010/wordprocessingInk" xmlns:wne="http://schemas.microsoft.com/office/word/2006/wordml" xmlns:wps="http://schemas.microsoft.com/office/word/2010/wordprocessingShape" mc:Ignorable="w14 w15 w16se w16cid w16 w16cex w16sdtdh w16du wp14">
   <w:footnote w:type="separator" w:id="-1">
     <w:p>
       <w:r>
@@ -4271,7 +3732,7 @@
 </file>
 
 <file path=word/numbering.xml><?xml version="1.0" encoding="utf-8"?>
-<w:numbering xmlns:wpc="http://schemas.microsoft.com/office/word/2010/wordprocessingCanvas" xmlns:cx="http://schemas.microsoft.com/office/drawing/2014/chartex" xmlns:cx1="http://schemas.microsoft.com/office/drawing/2015/9/8/chartex" xmlns:cx2="http://schemas.microsoft.com/office/drawing/2015/10/21/chartex" xmlns:cx3="http://schemas.microsoft.com/office/drawing/2016/5/9/chartex" xmlns:cx4="http://schemas.microsoft.com/office/drawing/2016/5/10/chartex" xmlns:cx5="http://schemas.microsoft.com/office/drawing/2016/5/11/chartex" xmlns:cx6="http://schemas.microsoft.com/office/drawing/2016/5/12/chartex" xmlns:cx7="http://schemas.microsoft.com/office/drawing/2016/5/13/chartex" xmlns:cx8="http://schemas.microsoft.com/office/drawing/2016/5/14/chartex" xmlns:mc="http://schemas.openxmlformats.org/markup-compatibility/2006" xmlns:aink="http://schemas.microsoft.com/office/drawing/2016/ink" xmlns:am3d="http://schemas.microsoft.com/office/drawing/2017/model3d" xmlns:o="urn:schemas-microsoft-com:office:office" xmlns:oel="http://schemas.microsoft.com/office/2019/extlst" xmlns:r="http://schemas.openxmlformats.org/officeDocument/2006/relationships" xmlns:m="http://schemas.openxmlformats.org/officeDocument/2006/math" xmlns:v="urn:schemas-microsoft-com:vml" xmlns:wp14="http://schemas.microsoft.com/office/word/2010/wordprocessingDrawing" xmlns:wp="http://schemas.openxmlformats.org/drawingml/2006/wordprocessingDrawing" xmlns:w10="urn:schemas-microsoft-com:office:word" xmlns:w="http://schemas.openxmlformats.org/wordprocessingml/2006/main" xmlns:w14="http://schemas.microsoft.com/office/word/2010/wordml" xmlns:w15="http://schemas.microsoft.com/office/word/2012/wordml" xmlns:w16cex="http://schemas.microsoft.com/office/word/2018/wordml/cex" xmlns:w16cid="http://schemas.microsoft.com/office/word/2016/wordml/cid" xmlns:w16="http://schemas.microsoft.com/office/word/2018/wordml" xmlns:w16sdtdh="http://schemas.microsoft.com/office/word/2020/wordml/sdtdatahash" xmlns:w16se="http://schemas.microsoft.com/office/word/2015/wordml/symex" xmlns:wpg="http://schemas.microsoft.com/office/word/2010/wordprocessingGroup" xmlns:wpi="http://schemas.microsoft.com/office/word/2010/wordprocessingInk" xmlns:wne="http://schemas.microsoft.com/office/word/2006/wordml" xmlns:wps="http://schemas.microsoft.com/office/word/2010/wordprocessingShape" mc:Ignorable="w14 w15 w16se w16cid w16 w16cex w16sdtdh wp14">
+<w:numbering xmlns:wpc="http://schemas.microsoft.com/office/word/2010/wordprocessingCanvas" xmlns:cx="http://schemas.microsoft.com/office/drawing/2014/chartex" xmlns:cx1="http://schemas.microsoft.com/office/drawing/2015/9/8/chartex" xmlns:cx2="http://schemas.microsoft.com/office/drawing/2015/10/21/chartex" xmlns:cx3="http://schemas.microsoft.com/office/drawing/2016/5/9/chartex" xmlns:cx4="http://schemas.microsoft.com/office/drawing/2016/5/10/chartex" xmlns:cx5="http://schemas.microsoft.com/office/drawing/2016/5/11/chartex" xmlns:cx6="http://schemas.microsoft.com/office/drawing/2016/5/12/chartex" xmlns:cx7="http://schemas.microsoft.com/office/drawing/2016/5/13/chartex" xmlns:cx8="http://schemas.microsoft.com/office/drawing/2016/5/14/chartex" xmlns:mc="http://schemas.openxmlformats.org/markup-compatibility/2006" xmlns:aink="http://schemas.microsoft.com/office/drawing/2016/ink" xmlns:am3d="http://schemas.microsoft.com/office/drawing/2017/model3d" xmlns:o="urn:schemas-microsoft-com:office:office" xmlns:oel="http://schemas.microsoft.com/office/2019/extlst" xmlns:r="http://schemas.openxmlformats.org/officeDocument/2006/relationships" xmlns:m="http://schemas.openxmlformats.org/officeDocument/2006/math" xmlns:v="urn:schemas-microsoft-com:vml" xmlns:wp14="http://schemas.microsoft.com/office/word/2010/wordprocessingDrawing" xmlns:wp="http://schemas.openxmlformats.org/drawingml/2006/wordprocessingDrawing" xmlns:w10="urn:schemas-microsoft-com:office:word" xmlns:w="http://schemas.openxmlformats.org/wordprocessingml/2006/main" xmlns:w14="http://schemas.microsoft.com/office/word/2010/wordml" xmlns:w15="http://schemas.microsoft.com/office/word/2012/wordml" xmlns:w16cex="http://schemas.microsoft.com/office/word/2018/wordml/cex" xmlns:w16cid="http://schemas.microsoft.com/office/word/2016/wordml/cid" xmlns:w16="http://schemas.microsoft.com/office/word/2018/wordml" xmlns:w16du="http://schemas.microsoft.com/office/word/2023/wordml/word16du" xmlns:w16sdtdh="http://schemas.microsoft.com/office/word/2020/wordml/sdtdatahash" xmlns:w16se="http://schemas.microsoft.com/office/word/2015/wordml/symex" xmlns:wpg="http://schemas.microsoft.com/office/word/2010/wordprocessingGroup" xmlns:wpi="http://schemas.microsoft.com/office/word/2010/wordprocessingInk" xmlns:wne="http://schemas.microsoft.com/office/word/2006/wordml" xmlns:wps="http://schemas.microsoft.com/office/word/2010/wordprocessingShape" mc:Ignorable="w14 w15 w16se w16cid w16 w16cex w16sdtdh w16du wp14">
   <w:abstractNum w:abstractNumId="0" w15:restartNumberingAfterBreak="0">
     <w:nsid w:val="08DE57F9"/>
     <w:multiLevelType w:val="hybridMultilevel"/>
@@ -4285,7 +3746,7 @@
         <w:ind w:left="360" w:hanging="360"/>
       </w:pPr>
       <w:rPr>
-        <w:rFonts w:hint="default" w:ascii="Symbol" w:hAnsi="Symbol"/>
+        <w:rFonts w:ascii="Symbol" w:hAnsi="Symbol" w:hint="default"/>
       </w:rPr>
     </w:lvl>
     <w:lvl w:ilvl="1" w:tplc="04090003" w:tentative="1">
@@ -4297,7 +3758,7 @@
         <w:ind w:left="1080" w:hanging="360"/>
       </w:pPr>
       <w:rPr>
-        <w:rFonts w:hint="default" w:ascii="Courier New" w:hAnsi="Courier New" w:cs="Courier New"/>
+        <w:rFonts w:ascii="Courier New" w:hAnsi="Courier New" w:cs="Courier New" w:hint="default"/>
       </w:rPr>
     </w:lvl>
     <w:lvl w:ilvl="2" w:tplc="04090005" w:tentative="1">
@@ -4309,7 +3770,7 @@
         <w:ind w:left="1800" w:hanging="360"/>
       </w:pPr>
       <w:rPr>
-        <w:rFonts w:hint="default" w:ascii="Wingdings" w:hAnsi="Wingdings"/>
+        <w:rFonts w:ascii="Wingdings" w:hAnsi="Wingdings" w:hint="default"/>
       </w:rPr>
     </w:lvl>
     <w:lvl w:ilvl="3" w:tplc="04090001" w:tentative="1">
@@ -4321,7 +3782,7 @@
         <w:ind w:left="2520" w:hanging="360"/>
       </w:pPr>
       <w:rPr>
-        <w:rFonts w:hint="default" w:ascii="Symbol" w:hAnsi="Symbol"/>
+        <w:rFonts w:ascii="Symbol" w:hAnsi="Symbol" w:hint="default"/>
       </w:rPr>
     </w:lvl>
     <w:lvl w:ilvl="4" w:tplc="04090003" w:tentative="1">
@@ -4333,7 +3794,7 @@
         <w:ind w:left="3240" w:hanging="360"/>
       </w:pPr>
       <w:rPr>
-        <w:rFonts w:hint="default" w:ascii="Courier New" w:hAnsi="Courier New" w:cs="Courier New"/>
+        <w:rFonts w:ascii="Courier New" w:hAnsi="Courier New" w:cs="Courier New" w:hint="default"/>
       </w:rPr>
     </w:lvl>
     <w:lvl w:ilvl="5" w:tplc="04090005" w:tentative="1">
@@ -4345,7 +3806,7 @@
         <w:ind w:left="3960" w:hanging="360"/>
       </w:pPr>
       <w:rPr>
-        <w:rFonts w:hint="default" w:ascii="Wingdings" w:hAnsi="Wingdings"/>
+        <w:rFonts w:ascii="Wingdings" w:hAnsi="Wingdings" w:hint="default"/>
       </w:rPr>
     </w:lvl>
     <w:lvl w:ilvl="6" w:tplc="04090001" w:tentative="1">
@@ -4357,7 +3818,7 @@
         <w:ind w:left="4680" w:hanging="360"/>
       </w:pPr>
       <w:rPr>
-        <w:rFonts w:hint="default" w:ascii="Symbol" w:hAnsi="Symbol"/>
+        <w:rFonts w:ascii="Symbol" w:hAnsi="Symbol" w:hint="default"/>
       </w:rPr>
     </w:lvl>
     <w:lvl w:ilvl="7" w:tplc="04090003" w:tentative="1">
@@ -4369,7 +3830,7 @@
         <w:ind w:left="5400" w:hanging="360"/>
       </w:pPr>
       <w:rPr>
-        <w:rFonts w:hint="default" w:ascii="Courier New" w:hAnsi="Courier New" w:cs="Courier New"/>
+        <w:rFonts w:ascii="Courier New" w:hAnsi="Courier New" w:cs="Courier New" w:hint="default"/>
       </w:rPr>
     </w:lvl>
     <w:lvl w:ilvl="8" w:tplc="04090005" w:tentative="1">
@@ -4381,7 +3842,7 @@
         <w:ind w:left="6120" w:hanging="360"/>
       </w:pPr>
       <w:rPr>
-        <w:rFonts w:hint="default" w:ascii="Wingdings" w:hAnsi="Wingdings"/>
+        <w:rFonts w:ascii="Wingdings" w:hAnsi="Wingdings" w:hint="default"/>
       </w:rPr>
     </w:lvl>
   </w:abstractNum>
@@ -4484,7 +3945,7 @@
         <w:ind w:left="420" w:hanging="420"/>
       </w:pPr>
       <w:rPr>
-        <w:rFonts w:hint="default" w:ascii="Wingdings" w:hAnsi="Wingdings"/>
+        <w:rFonts w:ascii="Wingdings" w:hAnsi="Wingdings" w:hint="default"/>
       </w:rPr>
     </w:lvl>
     <w:lvl w:ilvl="1" w:tplc="04090003" w:tentative="1">
@@ -4496,7 +3957,7 @@
         <w:ind w:left="840" w:hanging="420"/>
       </w:pPr>
       <w:rPr>
-        <w:rFonts w:hint="default" w:ascii="Wingdings" w:hAnsi="Wingdings"/>
+        <w:rFonts w:ascii="Wingdings" w:hAnsi="Wingdings" w:hint="default"/>
       </w:rPr>
     </w:lvl>
     <w:lvl w:ilvl="2" w:tplc="04090005" w:tentative="1">
@@ -4508,7 +3969,7 @@
         <w:ind w:left="1260" w:hanging="420"/>
       </w:pPr>
       <w:rPr>
-        <w:rFonts w:hint="default" w:ascii="Wingdings" w:hAnsi="Wingdings"/>
+        <w:rFonts w:ascii="Wingdings" w:hAnsi="Wingdings" w:hint="default"/>
       </w:rPr>
     </w:lvl>
     <w:lvl w:ilvl="3" w:tplc="04090001" w:tentative="1">
@@ -4520,7 +3981,7 @@
         <w:ind w:left="1680" w:hanging="420"/>
       </w:pPr>
       <w:rPr>
-        <w:rFonts w:hint="default" w:ascii="Wingdings" w:hAnsi="Wingdings"/>
+        <w:rFonts w:ascii="Wingdings" w:hAnsi="Wingdings" w:hint="default"/>
       </w:rPr>
     </w:lvl>
     <w:lvl w:ilvl="4" w:tplc="04090003" w:tentative="1">
@@ -4532,7 +3993,7 @@
         <w:ind w:left="2100" w:hanging="420"/>
       </w:pPr>
       <w:rPr>
-        <w:rFonts w:hint="default" w:ascii="Wingdings" w:hAnsi="Wingdings"/>
+        <w:rFonts w:ascii="Wingdings" w:hAnsi="Wingdings" w:hint="default"/>
       </w:rPr>
     </w:lvl>
     <w:lvl w:ilvl="5" w:tplc="04090005" w:tentative="1">
@@ -4544,7 +4005,7 @@
         <w:ind w:left="2520" w:hanging="420"/>
       </w:pPr>
       <w:rPr>
-        <w:rFonts w:hint="default" w:ascii="Wingdings" w:hAnsi="Wingdings"/>
+        <w:rFonts w:ascii="Wingdings" w:hAnsi="Wingdings" w:hint="default"/>
       </w:rPr>
     </w:lvl>
     <w:lvl w:ilvl="6" w:tplc="04090001" w:tentative="1">
@@ -4556,7 +4017,7 @@
         <w:ind w:left="2940" w:hanging="420"/>
       </w:pPr>
       <w:rPr>
-        <w:rFonts w:hint="default" w:ascii="Wingdings" w:hAnsi="Wingdings"/>
+        <w:rFonts w:ascii="Wingdings" w:hAnsi="Wingdings" w:hint="default"/>
       </w:rPr>
     </w:lvl>
     <w:lvl w:ilvl="7" w:tplc="04090003" w:tentative="1">
@@ -4568,7 +4029,7 @@
         <w:ind w:left="3360" w:hanging="420"/>
       </w:pPr>
       <w:rPr>
-        <w:rFonts w:hint="default" w:ascii="Wingdings" w:hAnsi="Wingdings"/>
+        <w:rFonts w:ascii="Wingdings" w:hAnsi="Wingdings" w:hint="default"/>
       </w:rPr>
     </w:lvl>
     <w:lvl w:ilvl="8" w:tplc="04090005" w:tentative="1">
@@ -4580,7 +4041,7 @@
         <w:ind w:left="3780" w:hanging="420"/>
       </w:pPr>
       <w:rPr>
-        <w:rFonts w:hint="default" w:ascii="Wingdings" w:hAnsi="Wingdings"/>
+        <w:rFonts w:ascii="Wingdings" w:hAnsi="Wingdings" w:hint="default"/>
       </w:rPr>
     </w:lvl>
   </w:abstractNum>
@@ -4686,7 +4147,7 @@
         <w:ind w:left="420" w:hanging="420"/>
       </w:pPr>
       <w:rPr>
-        <w:rFonts w:hint="default" w:ascii="Wingdings" w:hAnsi="Wingdings"/>
+        <w:rFonts w:ascii="Wingdings" w:hAnsi="Wingdings" w:hint="default"/>
       </w:rPr>
     </w:lvl>
     <w:lvl w:ilvl="1" w:tplc="04090003" w:tentative="1">
@@ -4698,7 +4159,7 @@
         <w:ind w:left="840" w:hanging="420"/>
       </w:pPr>
       <w:rPr>
-        <w:rFonts w:hint="default" w:ascii="Wingdings" w:hAnsi="Wingdings"/>
+        <w:rFonts w:ascii="Wingdings" w:hAnsi="Wingdings" w:hint="default"/>
       </w:rPr>
     </w:lvl>
     <w:lvl w:ilvl="2" w:tplc="04090005" w:tentative="1">
@@ -4710,7 +4171,7 @@
         <w:ind w:left="1260" w:hanging="420"/>
       </w:pPr>
       <w:rPr>
-        <w:rFonts w:hint="default" w:ascii="Wingdings" w:hAnsi="Wingdings"/>
+        <w:rFonts w:ascii="Wingdings" w:hAnsi="Wingdings" w:hint="default"/>
       </w:rPr>
     </w:lvl>
     <w:lvl w:ilvl="3" w:tplc="04090001" w:tentative="1">
@@ -4722,7 +4183,7 @@
         <w:ind w:left="1680" w:hanging="420"/>
       </w:pPr>
       <w:rPr>
-        <w:rFonts w:hint="default" w:ascii="Wingdings" w:hAnsi="Wingdings"/>
+        <w:rFonts w:ascii="Wingdings" w:hAnsi="Wingdings" w:hint="default"/>
       </w:rPr>
     </w:lvl>
     <w:lvl w:ilvl="4" w:tplc="04090003" w:tentative="1">
@@ -4734,7 +4195,7 @@
         <w:ind w:left="2100" w:hanging="420"/>
       </w:pPr>
       <w:rPr>
-        <w:rFonts w:hint="default" w:ascii="Wingdings" w:hAnsi="Wingdings"/>
+        <w:rFonts w:ascii="Wingdings" w:hAnsi="Wingdings" w:hint="default"/>
       </w:rPr>
     </w:lvl>
     <w:lvl w:ilvl="5" w:tplc="04090005" w:tentative="1">
@@ -4746,7 +4207,7 @@
         <w:ind w:left="2520" w:hanging="420"/>
       </w:pPr>
       <w:rPr>
-        <w:rFonts w:hint="default" w:ascii="Wingdings" w:hAnsi="Wingdings"/>
+        <w:rFonts w:ascii="Wingdings" w:hAnsi="Wingdings" w:hint="default"/>
       </w:rPr>
     </w:lvl>
     <w:lvl w:ilvl="6" w:tplc="04090001" w:tentative="1">
@@ -4758,7 +4219,7 @@
         <w:ind w:left="2940" w:hanging="420"/>
       </w:pPr>
       <w:rPr>
-        <w:rFonts w:hint="default" w:ascii="Wingdings" w:hAnsi="Wingdings"/>
+        <w:rFonts w:ascii="Wingdings" w:hAnsi="Wingdings" w:hint="default"/>
       </w:rPr>
     </w:lvl>
     <w:lvl w:ilvl="7" w:tplc="04090003" w:tentative="1">
@@ -4770,7 +4231,7 @@
         <w:ind w:left="3360" w:hanging="420"/>
       </w:pPr>
       <w:rPr>
-        <w:rFonts w:hint="default" w:ascii="Wingdings" w:hAnsi="Wingdings"/>
+        <w:rFonts w:ascii="Wingdings" w:hAnsi="Wingdings" w:hint="default"/>
       </w:rPr>
     </w:lvl>
     <w:lvl w:ilvl="8" w:tplc="04090005" w:tentative="1">
@@ -4782,7 +4243,7 @@
         <w:ind w:left="3780" w:hanging="420"/>
       </w:pPr>
       <w:rPr>
-        <w:rFonts w:hint="default" w:ascii="Wingdings" w:hAnsi="Wingdings"/>
+        <w:rFonts w:ascii="Wingdings" w:hAnsi="Wingdings" w:hint="default"/>
       </w:rPr>
     </w:lvl>
   </w:abstractNum>
@@ -4799,7 +4260,7 @@
         <w:ind w:left="720" w:hanging="360"/>
       </w:pPr>
       <w:rPr>
-        <w:rFonts w:hint="default" w:ascii="Symbol" w:hAnsi="Symbol"/>
+        <w:rFonts w:ascii="Symbol" w:hAnsi="Symbol" w:hint="default"/>
       </w:rPr>
     </w:lvl>
     <w:lvl w:ilvl="1" w:tplc="F79CD7D8">
@@ -4811,7 +4272,7 @@
         <w:ind w:left="1440" w:hanging="360"/>
       </w:pPr>
       <w:rPr>
-        <w:rFonts w:hint="default" w:ascii="Courier New" w:hAnsi="Courier New" w:cs="Courier New"/>
+        <w:rFonts w:ascii="Courier New" w:hAnsi="Courier New" w:cs="Courier New" w:hint="default"/>
       </w:rPr>
     </w:lvl>
     <w:lvl w:ilvl="2" w:tplc="2DC0A8CC">
@@ -4823,7 +4284,7 @@
         <w:ind w:left="2160" w:hanging="360"/>
       </w:pPr>
       <w:rPr>
-        <w:rFonts w:hint="default" w:ascii="Wingdings" w:hAnsi="Wingdings"/>
+        <w:rFonts w:ascii="Wingdings" w:hAnsi="Wingdings" w:hint="default"/>
       </w:rPr>
     </w:lvl>
     <w:lvl w:ilvl="3" w:tplc="2A4E3CE0">
@@ -4835,7 +4296,7 @@
         <w:ind w:left="2880" w:hanging="360"/>
       </w:pPr>
       <w:rPr>
-        <w:rFonts w:hint="default" w:ascii="Symbol" w:hAnsi="Symbol"/>
+        <w:rFonts w:ascii="Symbol" w:hAnsi="Symbol" w:hint="default"/>
       </w:rPr>
     </w:lvl>
     <w:lvl w:ilvl="4" w:tplc="E7DCA01A">
@@ -4847,7 +4308,7 @@
         <w:ind w:left="3600" w:hanging="360"/>
       </w:pPr>
       <w:rPr>
-        <w:rFonts w:hint="default" w:ascii="Courier New" w:hAnsi="Courier New" w:cs="Courier New"/>
+        <w:rFonts w:ascii="Courier New" w:hAnsi="Courier New" w:cs="Courier New" w:hint="default"/>
       </w:rPr>
     </w:lvl>
     <w:lvl w:ilvl="5" w:tplc="863E9FAE">
@@ -4859,7 +4320,7 @@
         <w:ind w:left="4320" w:hanging="360"/>
       </w:pPr>
       <w:rPr>
-        <w:rFonts w:hint="default" w:ascii="Wingdings" w:hAnsi="Wingdings"/>
+        <w:rFonts w:ascii="Wingdings" w:hAnsi="Wingdings" w:hint="default"/>
       </w:rPr>
     </w:lvl>
     <w:lvl w:ilvl="6" w:tplc="72382FF4">
@@ -4871,7 +4332,7 @@
         <w:ind w:left="5040" w:hanging="360"/>
       </w:pPr>
       <w:rPr>
-        <w:rFonts w:hint="default" w:ascii="Symbol" w:hAnsi="Symbol"/>
+        <w:rFonts w:ascii="Symbol" w:hAnsi="Symbol" w:hint="default"/>
       </w:rPr>
     </w:lvl>
     <w:lvl w:ilvl="7" w:tplc="268C340E">
@@ -4883,7 +4344,7 @@
         <w:ind w:left="5760" w:hanging="360"/>
       </w:pPr>
       <w:rPr>
-        <w:rFonts w:hint="default" w:ascii="Courier New" w:hAnsi="Courier New" w:cs="Courier New"/>
+        <w:rFonts w:ascii="Courier New" w:hAnsi="Courier New" w:cs="Courier New" w:hint="default"/>
       </w:rPr>
     </w:lvl>
     <w:lvl w:ilvl="8" w:tplc="8C0E94A2">
@@ -4895,7 +4356,7 @@
         <w:ind w:left="6480" w:hanging="360"/>
       </w:pPr>
       <w:rPr>
-        <w:rFonts w:hint="default" w:ascii="Wingdings" w:hAnsi="Wingdings"/>
+        <w:rFonts w:ascii="Wingdings" w:hAnsi="Wingdings" w:hint="default"/>
       </w:rPr>
     </w:lvl>
   </w:abstractNum>
@@ -5001,7 +4462,7 @@
         <w:ind w:left="360" w:hanging="360"/>
       </w:pPr>
       <w:rPr>
-        <w:rFonts w:hint="default" w:ascii="Times New Roman" w:hAnsi="Times New Roman" w:cs="Times New Roman" w:eastAsiaTheme="minorEastAsia"/>
+        <w:rFonts w:ascii="Times New Roman" w:eastAsiaTheme="minorEastAsia" w:hAnsi="Times New Roman" w:cs="Times New Roman" w:hint="default"/>
       </w:rPr>
     </w:lvl>
     <w:lvl w:ilvl="1" w:tplc="04090003" w:tentative="1">
@@ -5013,7 +4474,7 @@
         <w:ind w:left="840" w:hanging="420"/>
       </w:pPr>
       <w:rPr>
-        <w:rFonts w:hint="default" w:ascii="Wingdings" w:hAnsi="Wingdings"/>
+        <w:rFonts w:ascii="Wingdings" w:hAnsi="Wingdings" w:hint="default"/>
       </w:rPr>
     </w:lvl>
     <w:lvl w:ilvl="2" w:tplc="04090005" w:tentative="1">
@@ -5025,7 +4486,7 @@
         <w:ind w:left="1260" w:hanging="420"/>
       </w:pPr>
       <w:rPr>
-        <w:rFonts w:hint="default" w:ascii="Wingdings" w:hAnsi="Wingdings"/>
+        <w:rFonts w:ascii="Wingdings" w:hAnsi="Wingdings" w:hint="default"/>
       </w:rPr>
     </w:lvl>
     <w:lvl w:ilvl="3" w:tplc="04090001" w:tentative="1">
@@ -5037,7 +4498,7 @@
         <w:ind w:left="1680" w:hanging="420"/>
       </w:pPr>
       <w:rPr>
-        <w:rFonts w:hint="default" w:ascii="Wingdings" w:hAnsi="Wingdings"/>
+        <w:rFonts w:ascii="Wingdings" w:hAnsi="Wingdings" w:hint="default"/>
       </w:rPr>
     </w:lvl>
     <w:lvl w:ilvl="4" w:tplc="04090003" w:tentative="1">
@@ -5049,7 +4510,7 @@
         <w:ind w:left="2100" w:hanging="420"/>
       </w:pPr>
       <w:rPr>
-        <w:rFonts w:hint="default" w:ascii="Wingdings" w:hAnsi="Wingdings"/>
+        <w:rFonts w:ascii="Wingdings" w:hAnsi="Wingdings" w:hint="default"/>
       </w:rPr>
     </w:lvl>
     <w:lvl w:ilvl="5" w:tplc="04090005" w:tentative="1">
@@ -5061,7 +4522,7 @@
         <w:ind w:left="2520" w:hanging="420"/>
       </w:pPr>
       <w:rPr>
-        <w:rFonts w:hint="default" w:ascii="Wingdings" w:hAnsi="Wingdings"/>
+        <w:rFonts w:ascii="Wingdings" w:hAnsi="Wingdings" w:hint="default"/>
       </w:rPr>
     </w:lvl>
     <w:lvl w:ilvl="6" w:tplc="04090001" w:tentative="1">
@@ -5073,7 +4534,7 @@
         <w:ind w:left="2940" w:hanging="420"/>
       </w:pPr>
       <w:rPr>
-        <w:rFonts w:hint="default" w:ascii="Wingdings" w:hAnsi="Wingdings"/>
+        <w:rFonts w:ascii="Wingdings" w:hAnsi="Wingdings" w:hint="default"/>
       </w:rPr>
     </w:lvl>
     <w:lvl w:ilvl="7" w:tplc="04090003" w:tentative="1">
@@ -5085,7 +4546,7 @@
         <w:ind w:left="3360" w:hanging="420"/>
       </w:pPr>
       <w:rPr>
-        <w:rFonts w:hint="default" w:ascii="Wingdings" w:hAnsi="Wingdings"/>
+        <w:rFonts w:ascii="Wingdings" w:hAnsi="Wingdings" w:hint="default"/>
       </w:rPr>
     </w:lvl>
     <w:lvl w:ilvl="8" w:tplc="04090005" w:tentative="1">
@@ -5097,7 +4558,7 @@
         <w:ind w:left="3780" w:hanging="420"/>
       </w:pPr>
       <w:rPr>
-        <w:rFonts w:hint="default" w:ascii="Wingdings" w:hAnsi="Wingdings"/>
+        <w:rFonts w:ascii="Wingdings" w:hAnsi="Wingdings" w:hint="default"/>
       </w:rPr>
     </w:lvl>
   </w:abstractNum>
@@ -5200,7 +4661,7 @@
         <w:ind w:left="420" w:hanging="420"/>
       </w:pPr>
       <w:rPr>
-        <w:rFonts w:hint="default" w:ascii="Wingdings" w:hAnsi="Wingdings"/>
+        <w:rFonts w:ascii="Wingdings" w:hAnsi="Wingdings" w:hint="default"/>
       </w:rPr>
     </w:lvl>
     <w:lvl w:ilvl="1" w:tplc="04090003" w:tentative="1">
@@ -5212,7 +4673,7 @@
         <w:ind w:left="840" w:hanging="420"/>
       </w:pPr>
       <w:rPr>
-        <w:rFonts w:hint="default" w:ascii="Wingdings" w:hAnsi="Wingdings"/>
+        <w:rFonts w:ascii="Wingdings" w:hAnsi="Wingdings" w:hint="default"/>
       </w:rPr>
     </w:lvl>
     <w:lvl w:ilvl="2" w:tplc="04090005" w:tentative="1">
@@ -5224,7 +4685,7 @@
         <w:ind w:left="1260" w:hanging="420"/>
       </w:pPr>
       <w:rPr>
-        <w:rFonts w:hint="default" w:ascii="Wingdings" w:hAnsi="Wingdings"/>
+        <w:rFonts w:ascii="Wingdings" w:hAnsi="Wingdings" w:hint="default"/>
       </w:rPr>
     </w:lvl>
     <w:lvl w:ilvl="3" w:tplc="04090001" w:tentative="1">
@@ -5236,7 +4697,7 @@
         <w:ind w:left="1680" w:hanging="420"/>
       </w:pPr>
       <w:rPr>
-        <w:rFonts w:hint="default" w:ascii="Wingdings" w:hAnsi="Wingdings"/>
+        <w:rFonts w:ascii="Wingdings" w:hAnsi="Wingdings" w:hint="default"/>
       </w:rPr>
     </w:lvl>
     <w:lvl w:ilvl="4" w:tplc="04090003" w:tentative="1">
@@ -5248,7 +4709,7 @@
         <w:ind w:left="2100" w:hanging="420"/>
       </w:pPr>
       <w:rPr>
-        <w:rFonts w:hint="default" w:ascii="Wingdings" w:hAnsi="Wingdings"/>
+        <w:rFonts w:ascii="Wingdings" w:hAnsi="Wingdings" w:hint="default"/>
       </w:rPr>
     </w:lvl>
     <w:lvl w:ilvl="5" w:tplc="04090005" w:tentative="1">
@@ -5260,7 +4721,7 @@
         <w:ind w:left="2520" w:hanging="420"/>
       </w:pPr>
       <w:rPr>
-        <w:rFonts w:hint="default" w:ascii="Wingdings" w:hAnsi="Wingdings"/>
+        <w:rFonts w:ascii="Wingdings" w:hAnsi="Wingdings" w:hint="default"/>
       </w:rPr>
     </w:lvl>
     <w:lvl w:ilvl="6" w:tplc="04090001" w:tentative="1">
@@ -5272,7 +4733,7 @@
         <w:ind w:left="2940" w:hanging="420"/>
       </w:pPr>
       <w:rPr>
-        <w:rFonts w:hint="default" w:ascii="Wingdings" w:hAnsi="Wingdings"/>
+        <w:rFonts w:ascii="Wingdings" w:hAnsi="Wingdings" w:hint="default"/>
       </w:rPr>
     </w:lvl>
     <w:lvl w:ilvl="7" w:tplc="04090003" w:tentative="1">
@@ -5284,7 +4745,7 @@
         <w:ind w:left="3360" w:hanging="420"/>
       </w:pPr>
       <w:rPr>
-        <w:rFonts w:hint="default" w:ascii="Wingdings" w:hAnsi="Wingdings"/>
+        <w:rFonts w:ascii="Wingdings" w:hAnsi="Wingdings" w:hint="default"/>
       </w:rPr>
     </w:lvl>
     <w:lvl w:ilvl="8" w:tplc="04090005" w:tentative="1">
@@ -5296,7 +4757,7 @@
         <w:ind w:left="3780" w:hanging="420"/>
       </w:pPr>
       <w:rPr>
-        <w:rFonts w:hint="default" w:ascii="Wingdings" w:hAnsi="Wingdings"/>
+        <w:rFonts w:ascii="Wingdings" w:hAnsi="Wingdings" w:hint="default"/>
       </w:rPr>
     </w:lvl>
   </w:abstractNum>
@@ -5313,7 +4774,7 @@
         <w:ind w:left="360" w:hanging="360"/>
       </w:pPr>
       <w:rPr>
-        <w:rFonts w:hint="default" w:ascii="Times New Roman" w:hAnsi="Times New Roman" w:cs="Times New Roman" w:eastAsiaTheme="minorEastAsia"/>
+        <w:rFonts w:ascii="Times New Roman" w:eastAsiaTheme="minorEastAsia" w:hAnsi="Times New Roman" w:cs="Times New Roman" w:hint="default"/>
       </w:rPr>
     </w:lvl>
     <w:lvl w:ilvl="1" w:tplc="04090003" w:tentative="1">
@@ -5325,7 +4786,7 @@
         <w:ind w:left="840" w:hanging="420"/>
       </w:pPr>
       <w:rPr>
-        <w:rFonts w:hint="default" w:ascii="Wingdings" w:hAnsi="Wingdings"/>
+        <w:rFonts w:ascii="Wingdings" w:hAnsi="Wingdings" w:hint="default"/>
       </w:rPr>
     </w:lvl>
     <w:lvl w:ilvl="2" w:tplc="04090005" w:tentative="1">
@@ -5337,7 +4798,7 @@
         <w:ind w:left="1260" w:hanging="420"/>
       </w:pPr>
       <w:rPr>
-        <w:rFonts w:hint="default" w:ascii="Wingdings" w:hAnsi="Wingdings"/>
+        <w:rFonts w:ascii="Wingdings" w:hAnsi="Wingdings" w:hint="default"/>
       </w:rPr>
     </w:lvl>
     <w:lvl w:ilvl="3" w:tplc="04090001" w:tentative="1">
@@ -5349,7 +4810,7 @@
         <w:ind w:left="1680" w:hanging="420"/>
       </w:pPr>
       <w:rPr>
-        <w:rFonts w:hint="default" w:ascii="Wingdings" w:hAnsi="Wingdings"/>
+        <w:rFonts w:ascii="Wingdings" w:hAnsi="Wingdings" w:hint="default"/>
       </w:rPr>
     </w:lvl>
     <w:lvl w:ilvl="4" w:tplc="04090003" w:tentative="1">
@@ -5361,7 +4822,7 @@
         <w:ind w:left="2100" w:hanging="420"/>
       </w:pPr>
       <w:rPr>
-        <w:rFonts w:hint="default" w:ascii="Wingdings" w:hAnsi="Wingdings"/>
+        <w:rFonts w:ascii="Wingdings" w:hAnsi="Wingdings" w:hint="default"/>
       </w:rPr>
     </w:lvl>
     <w:lvl w:ilvl="5" w:tplc="04090005" w:tentative="1">
@@ -5373,7 +4834,7 @@
         <w:ind w:left="2520" w:hanging="420"/>
       </w:pPr>
       <w:rPr>
-        <w:rFonts w:hint="default" w:ascii="Wingdings" w:hAnsi="Wingdings"/>
+        <w:rFonts w:ascii="Wingdings" w:hAnsi="Wingdings" w:hint="default"/>
       </w:rPr>
     </w:lvl>
     <w:lvl w:ilvl="6" w:tplc="04090001" w:tentative="1">
@@ -5385,7 +4846,7 @@
         <w:ind w:left="2940" w:hanging="420"/>
       </w:pPr>
       <w:rPr>
-        <w:rFonts w:hint="default" w:ascii="Wingdings" w:hAnsi="Wingdings"/>
+        <w:rFonts w:ascii="Wingdings" w:hAnsi="Wingdings" w:hint="default"/>
       </w:rPr>
     </w:lvl>
     <w:lvl w:ilvl="7" w:tplc="04090003" w:tentative="1">
@@ -5397,7 +4858,7 @@
         <w:ind w:left="3360" w:hanging="420"/>
       </w:pPr>
       <w:rPr>
-        <w:rFonts w:hint="default" w:ascii="Wingdings" w:hAnsi="Wingdings"/>
+        <w:rFonts w:ascii="Wingdings" w:hAnsi="Wingdings" w:hint="default"/>
       </w:rPr>
     </w:lvl>
     <w:lvl w:ilvl="8" w:tplc="04090005" w:tentative="1">
@@ -5409,7 +4870,7 @@
         <w:ind w:left="3780" w:hanging="420"/>
       </w:pPr>
       <w:rPr>
-        <w:rFonts w:hint="default" w:ascii="Wingdings" w:hAnsi="Wingdings"/>
+        <w:rFonts w:ascii="Wingdings" w:hAnsi="Wingdings" w:hint="default"/>
       </w:rPr>
     </w:lvl>
   </w:abstractNum>
@@ -5426,7 +4887,7 @@
         <w:ind w:left="420" w:hanging="420"/>
       </w:pPr>
       <w:rPr>
-        <w:rFonts w:hint="default" w:ascii="Wingdings" w:hAnsi="Wingdings"/>
+        <w:rFonts w:ascii="Wingdings" w:hAnsi="Wingdings" w:hint="default"/>
       </w:rPr>
     </w:lvl>
     <w:lvl w:ilvl="1" w:tplc="04090003" w:tentative="1">
@@ -5438,7 +4899,7 @@
         <w:ind w:left="840" w:hanging="420"/>
       </w:pPr>
       <w:rPr>
-        <w:rFonts w:hint="default" w:ascii="Wingdings" w:hAnsi="Wingdings"/>
+        <w:rFonts w:ascii="Wingdings" w:hAnsi="Wingdings" w:hint="default"/>
       </w:rPr>
     </w:lvl>
     <w:lvl w:ilvl="2" w:tplc="04090005" w:tentative="1">
@@ -5450,7 +4911,7 @@
         <w:ind w:left="1260" w:hanging="420"/>
       </w:pPr>
       <w:rPr>
-        <w:rFonts w:hint="default" w:ascii="Wingdings" w:hAnsi="Wingdings"/>
+        <w:rFonts w:ascii="Wingdings" w:hAnsi="Wingdings" w:hint="default"/>
       </w:rPr>
     </w:lvl>
     <w:lvl w:ilvl="3" w:tplc="04090001" w:tentative="1">
@@ -5462,7 +4923,7 @@
         <w:ind w:left="1680" w:hanging="420"/>
       </w:pPr>
       <w:rPr>
-        <w:rFonts w:hint="default" w:ascii="Wingdings" w:hAnsi="Wingdings"/>
+        <w:rFonts w:ascii="Wingdings" w:hAnsi="Wingdings" w:hint="default"/>
       </w:rPr>
     </w:lvl>
     <w:lvl w:ilvl="4" w:tplc="04090003" w:tentative="1">
@@ -5474,7 +4935,7 @@
         <w:ind w:left="2100" w:hanging="420"/>
       </w:pPr>
       <w:rPr>
-        <w:rFonts w:hint="default" w:ascii="Wingdings" w:hAnsi="Wingdings"/>
+        <w:rFonts w:ascii="Wingdings" w:hAnsi="Wingdings" w:hint="default"/>
       </w:rPr>
     </w:lvl>
     <w:lvl w:ilvl="5" w:tplc="04090005" w:tentative="1">
@@ -5486,7 +4947,7 @@
         <w:ind w:left="2520" w:hanging="420"/>
       </w:pPr>
       <w:rPr>
-        <w:rFonts w:hint="default" w:ascii="Wingdings" w:hAnsi="Wingdings"/>
+        <w:rFonts w:ascii="Wingdings" w:hAnsi="Wingdings" w:hint="default"/>
       </w:rPr>
     </w:lvl>
     <w:lvl w:ilvl="6" w:tplc="04090001" w:tentative="1">
@@ -5498,7 +4959,7 @@
         <w:ind w:left="2940" w:hanging="420"/>
       </w:pPr>
       <w:rPr>
-        <w:rFonts w:hint="default" w:ascii="Wingdings" w:hAnsi="Wingdings"/>
+        <w:rFonts w:ascii="Wingdings" w:hAnsi="Wingdings" w:hint="default"/>
       </w:rPr>
     </w:lvl>
     <w:lvl w:ilvl="7" w:tplc="04090003" w:tentative="1">
@@ -5510,7 +4971,7 @@
         <w:ind w:left="3360" w:hanging="420"/>
       </w:pPr>
       <w:rPr>
-        <w:rFonts w:hint="default" w:ascii="Wingdings" w:hAnsi="Wingdings"/>
+        <w:rFonts w:ascii="Wingdings" w:hAnsi="Wingdings" w:hint="default"/>
       </w:rPr>
     </w:lvl>
     <w:lvl w:ilvl="8" w:tplc="04090005" w:tentative="1">
@@ -5522,7 +4983,7 @@
         <w:ind w:left="3780" w:hanging="420"/>
       </w:pPr>
       <w:rPr>
-        <w:rFonts w:hint="default" w:ascii="Wingdings" w:hAnsi="Wingdings"/>
+        <w:rFonts w:ascii="Wingdings" w:hAnsi="Wingdings" w:hint="default"/>
       </w:rPr>
     </w:lvl>
   </w:abstractNum>
@@ -5539,7 +5000,7 @@
         <w:ind w:left="420" w:hanging="420"/>
       </w:pPr>
       <w:rPr>
-        <w:rFonts w:hint="default" w:ascii="Wingdings" w:hAnsi="Wingdings"/>
+        <w:rFonts w:ascii="Wingdings" w:hAnsi="Wingdings" w:hint="default"/>
       </w:rPr>
     </w:lvl>
     <w:lvl w:ilvl="1" w:tplc="04090003" w:tentative="1">
@@ -5551,7 +5012,7 @@
         <w:ind w:left="840" w:hanging="420"/>
       </w:pPr>
       <w:rPr>
-        <w:rFonts w:hint="default" w:ascii="Wingdings" w:hAnsi="Wingdings"/>
+        <w:rFonts w:ascii="Wingdings" w:hAnsi="Wingdings" w:hint="default"/>
       </w:rPr>
     </w:lvl>
     <w:lvl w:ilvl="2" w:tplc="04090005" w:tentative="1">
@@ -5563,7 +5024,7 @@
         <w:ind w:left="1260" w:hanging="420"/>
       </w:pPr>
       <w:rPr>
-        <w:rFonts w:hint="default" w:ascii="Wingdings" w:hAnsi="Wingdings"/>
+        <w:rFonts w:ascii="Wingdings" w:hAnsi="Wingdings" w:hint="default"/>
       </w:rPr>
     </w:lvl>
     <w:lvl w:ilvl="3" w:tplc="04090001" w:tentative="1">
@@ -5575,7 +5036,7 @@
         <w:ind w:left="1680" w:hanging="420"/>
       </w:pPr>
       <w:rPr>
-        <w:rFonts w:hint="default" w:ascii="Wingdings" w:hAnsi="Wingdings"/>
+        <w:rFonts w:ascii="Wingdings" w:hAnsi="Wingdings" w:hint="default"/>
       </w:rPr>
     </w:lvl>
     <w:lvl w:ilvl="4" w:tplc="04090003" w:tentative="1">
@@ -5587,7 +5048,7 @@
         <w:ind w:left="2100" w:hanging="420"/>
       </w:pPr>
       <w:rPr>
-        <w:rFonts w:hint="default" w:ascii="Wingdings" w:hAnsi="Wingdings"/>
+        <w:rFonts w:ascii="Wingdings" w:hAnsi="Wingdings" w:hint="default"/>
       </w:rPr>
     </w:lvl>
     <w:lvl w:ilvl="5" w:tplc="04090005" w:tentative="1">
@@ -5599,7 +5060,7 @@
         <w:ind w:left="2520" w:hanging="420"/>
       </w:pPr>
       <w:rPr>
-        <w:rFonts w:hint="default" w:ascii="Wingdings" w:hAnsi="Wingdings"/>
+        <w:rFonts w:ascii="Wingdings" w:hAnsi="Wingdings" w:hint="default"/>
       </w:rPr>
     </w:lvl>
     <w:lvl w:ilvl="6" w:tplc="04090001" w:tentative="1">
@@ -5611,7 +5072,7 @@
         <w:ind w:left="2940" w:hanging="420"/>
       </w:pPr>
       <w:rPr>
-        <w:rFonts w:hint="default" w:ascii="Wingdings" w:hAnsi="Wingdings"/>
+        <w:rFonts w:ascii="Wingdings" w:hAnsi="Wingdings" w:hint="default"/>
       </w:rPr>
     </w:lvl>
     <w:lvl w:ilvl="7" w:tplc="04090003" w:tentative="1">
@@ -5623,7 +5084,7 @@
         <w:ind w:left="3360" w:hanging="420"/>
       </w:pPr>
       <w:rPr>
-        <w:rFonts w:hint="default" w:ascii="Wingdings" w:hAnsi="Wingdings"/>
+        <w:rFonts w:ascii="Wingdings" w:hAnsi="Wingdings" w:hint="default"/>
       </w:rPr>
     </w:lvl>
     <w:lvl w:ilvl="8" w:tplc="04090005" w:tentative="1">
@@ -5635,7 +5096,7 @@
         <w:ind w:left="3780" w:hanging="420"/>
       </w:pPr>
       <w:rPr>
-        <w:rFonts w:hint="default" w:ascii="Wingdings" w:hAnsi="Wingdings"/>
+        <w:rFonts w:ascii="Wingdings" w:hAnsi="Wingdings" w:hint="default"/>
       </w:rPr>
     </w:lvl>
   </w:abstractNum>
@@ -5652,7 +5113,7 @@
         <w:ind w:left="720" w:hanging="360"/>
       </w:pPr>
       <w:rPr>
-        <w:rFonts w:hint="default" w:ascii="Symbol" w:hAnsi="Symbol"/>
+        <w:rFonts w:ascii="Symbol" w:hAnsi="Symbol" w:hint="default"/>
       </w:rPr>
     </w:lvl>
     <w:lvl w:ilvl="1" w:tplc="04090003">
@@ -5664,7 +5125,7 @@
         <w:ind w:left="1440" w:hanging="360"/>
       </w:pPr>
       <w:rPr>
-        <w:rFonts w:hint="default" w:ascii="Courier New" w:hAnsi="Courier New" w:cs="Courier New"/>
+        <w:rFonts w:ascii="Courier New" w:hAnsi="Courier New" w:cs="Courier New" w:hint="default"/>
       </w:rPr>
     </w:lvl>
     <w:lvl w:ilvl="2" w:tplc="04090005">
@@ -5676,7 +5137,7 @@
         <w:ind w:left="2160" w:hanging="360"/>
       </w:pPr>
       <w:rPr>
-        <w:rFonts w:hint="default" w:ascii="Wingdings" w:hAnsi="Wingdings"/>
+        <w:rFonts w:ascii="Wingdings" w:hAnsi="Wingdings" w:hint="default"/>
       </w:rPr>
     </w:lvl>
     <w:lvl w:ilvl="3" w:tplc="04090001">
@@ -5688,7 +5149,7 @@
         <w:ind w:left="2880" w:hanging="360"/>
       </w:pPr>
       <w:rPr>
-        <w:rFonts w:hint="default" w:ascii="Symbol" w:hAnsi="Symbol"/>
+        <w:rFonts w:ascii="Symbol" w:hAnsi="Symbol" w:hint="default"/>
       </w:rPr>
     </w:lvl>
     <w:lvl w:ilvl="4" w:tplc="04090003">
@@ -5700,7 +5161,7 @@
         <w:ind w:left="3600" w:hanging="360"/>
       </w:pPr>
       <w:rPr>
-        <w:rFonts w:hint="default" w:ascii="Courier New" w:hAnsi="Courier New" w:cs="Courier New"/>
+        <w:rFonts w:ascii="Courier New" w:hAnsi="Courier New" w:cs="Courier New" w:hint="default"/>
       </w:rPr>
     </w:lvl>
     <w:lvl w:ilvl="5" w:tplc="04090005">
@@ -5712,7 +5173,7 @@
         <w:ind w:left="4320" w:hanging="360"/>
       </w:pPr>
       <w:rPr>
-        <w:rFonts w:hint="default" w:ascii="Wingdings" w:hAnsi="Wingdings"/>
+        <w:rFonts w:ascii="Wingdings" w:hAnsi="Wingdings" w:hint="default"/>
       </w:rPr>
     </w:lvl>
     <w:lvl w:ilvl="6" w:tplc="04090001">
@@ -5724,7 +5185,7 @@
         <w:ind w:left="5040" w:hanging="360"/>
       </w:pPr>
       <w:rPr>
-        <w:rFonts w:hint="default" w:ascii="Symbol" w:hAnsi="Symbol"/>
+        <w:rFonts w:ascii="Symbol" w:hAnsi="Symbol" w:hint="default"/>
       </w:rPr>
     </w:lvl>
     <w:lvl w:ilvl="7" w:tplc="04090003">
@@ -5736,7 +5197,7 @@
         <w:ind w:left="5760" w:hanging="360"/>
       </w:pPr>
       <w:rPr>
-        <w:rFonts w:hint="default" w:ascii="Courier New" w:hAnsi="Courier New" w:cs="Courier New"/>
+        <w:rFonts w:ascii="Courier New" w:hAnsi="Courier New" w:cs="Courier New" w:hint="default"/>
       </w:rPr>
     </w:lvl>
     <w:lvl w:ilvl="8" w:tplc="04090005">
@@ -5748,7 +5209,7 @@
         <w:ind w:left="6480" w:hanging="360"/>
       </w:pPr>
       <w:rPr>
-        <w:rFonts w:hint="default" w:ascii="Wingdings" w:hAnsi="Wingdings"/>
+        <w:rFonts w:ascii="Wingdings" w:hAnsi="Wingdings" w:hint="default"/>
       </w:rPr>
     </w:lvl>
   </w:abstractNum>
@@ -6029,7 +5490,7 @@
         <w:ind w:left="720" w:hanging="360"/>
       </w:pPr>
       <w:rPr>
-        <w:rFonts w:hint="default" w:ascii="Symbol" w:hAnsi="Symbol"/>
+        <w:rFonts w:ascii="Symbol" w:hAnsi="Symbol" w:hint="default"/>
       </w:rPr>
     </w:lvl>
     <w:lvl w:ilvl="1" w:tplc="C74E8B16">
@@ -6050,7 +5511,7 @@
         <w:ind w:left="2160" w:hanging="360"/>
       </w:pPr>
       <w:rPr>
-        <w:rFonts w:hint="default" w:ascii="Wingdings" w:hAnsi="Wingdings"/>
+        <w:rFonts w:ascii="Wingdings" w:hAnsi="Wingdings" w:hint="default"/>
       </w:rPr>
     </w:lvl>
     <w:lvl w:ilvl="3" w:tplc="3F2610A2">
@@ -6062,7 +5523,7 @@
         <w:ind w:left="2880" w:hanging="360"/>
       </w:pPr>
       <w:rPr>
-        <w:rFonts w:hint="default" w:ascii="Symbol" w:hAnsi="Symbol"/>
+        <w:rFonts w:ascii="Symbol" w:hAnsi="Symbol" w:hint="default"/>
       </w:rPr>
     </w:lvl>
     <w:lvl w:ilvl="4" w:tplc="9DB6E804">
@@ -6074,7 +5535,7 @@
         <w:ind w:left="3600" w:hanging="360"/>
       </w:pPr>
       <w:rPr>
-        <w:rFonts w:hint="default" w:ascii="Courier New" w:hAnsi="Courier New" w:cs="Times New Roman"/>
+        <w:rFonts w:ascii="Courier New" w:hAnsi="Courier New" w:cs="Times New Roman" w:hint="default"/>
       </w:rPr>
     </w:lvl>
     <w:lvl w:ilvl="5" w:tplc="8316665A">
@@ -6086,7 +5547,7 @@
         <w:ind w:left="4320" w:hanging="360"/>
       </w:pPr>
       <w:rPr>
-        <w:rFonts w:hint="default" w:ascii="Wingdings" w:hAnsi="Wingdings"/>
+        <w:rFonts w:ascii="Wingdings" w:hAnsi="Wingdings" w:hint="default"/>
       </w:rPr>
     </w:lvl>
     <w:lvl w:ilvl="6" w:tplc="F2AEAFD0">
@@ -6098,7 +5559,7 @@
         <w:ind w:left="5040" w:hanging="360"/>
       </w:pPr>
       <w:rPr>
-        <w:rFonts w:hint="default" w:ascii="Symbol" w:hAnsi="Symbol"/>
+        <w:rFonts w:ascii="Symbol" w:hAnsi="Symbol" w:hint="default"/>
       </w:rPr>
     </w:lvl>
     <w:lvl w:ilvl="7" w:tplc="647096DC">
@@ -6110,7 +5571,7 @@
         <w:ind w:left="5760" w:hanging="360"/>
       </w:pPr>
       <w:rPr>
-        <w:rFonts w:hint="default" w:ascii="Courier New" w:hAnsi="Courier New" w:cs="Times New Roman"/>
+        <w:rFonts w:ascii="Courier New" w:hAnsi="Courier New" w:cs="Times New Roman" w:hint="default"/>
       </w:rPr>
     </w:lvl>
     <w:lvl w:ilvl="8" w:tplc="FA0085A4">
@@ -6122,7 +5583,7 @@
         <w:ind w:left="6480" w:hanging="360"/>
       </w:pPr>
       <w:rPr>
-        <w:rFonts w:hint="default" w:ascii="Wingdings" w:hAnsi="Wingdings"/>
+        <w:rFonts w:ascii="Wingdings" w:hAnsi="Wingdings" w:hint="default"/>
       </w:rPr>
     </w:lvl>
   </w:abstractNum>
@@ -6198,11 +5659,11 @@
 </file>
 
 <file path=word/styles.xml><?xml version="1.0" encoding="utf-8"?>
-<w:styles xmlns:wp14="http://schemas.microsoft.com/office/word/2010/wordprocessingDrawing" xmlns:mc="http://schemas.openxmlformats.org/markup-compatibility/2006" xmlns:r="http://schemas.openxmlformats.org/officeDocument/2006/relationships" xmlns:w="http://schemas.openxmlformats.org/wordprocessingml/2006/main" xmlns:w14="http://schemas.microsoft.com/office/word/2010/wordml" xmlns:w15="http://schemas.microsoft.com/office/word/2012/wordml" xmlns:w16cex="http://schemas.microsoft.com/office/word/2018/wordml/cex" xmlns:w16cid="http://schemas.microsoft.com/office/word/2016/wordml/cid" xmlns:w16="http://schemas.microsoft.com/office/word/2018/wordml" xmlns:w16sdtdh="http://schemas.microsoft.com/office/word/2020/wordml/sdtdatahash" xmlns:w16se="http://schemas.microsoft.com/office/word/2015/wordml/symex" mc:Ignorable="w14 w15 w16se w16cid w16 w16cex w16sdtdh wp14">
+<w:styles xmlns:mc="http://schemas.openxmlformats.org/markup-compatibility/2006" xmlns:r="http://schemas.openxmlformats.org/officeDocument/2006/relationships" xmlns:w="http://schemas.openxmlformats.org/wordprocessingml/2006/main" xmlns:w14="http://schemas.microsoft.com/office/word/2010/wordml" xmlns:w15="http://schemas.microsoft.com/office/word/2012/wordml" xmlns:w16cex="http://schemas.microsoft.com/office/word/2018/wordml/cex" xmlns:w16cid="http://schemas.microsoft.com/office/word/2016/wordml/cid" xmlns:w16="http://schemas.microsoft.com/office/word/2018/wordml" xmlns:w16du="http://schemas.microsoft.com/office/word/2023/wordml/word16du" xmlns:w16sdtdh="http://schemas.microsoft.com/office/word/2020/wordml/sdtdatahash" xmlns:w16se="http://schemas.microsoft.com/office/word/2015/wordml/symex" mc:Ignorable="w14 w15 w16se w16cid w16 w16cex w16sdtdh w16du">
   <w:docDefaults>
     <w:rPrDefault>
       <w:rPr>
-        <w:rFonts w:asciiTheme="minorHAnsi" w:hAnsiTheme="minorHAnsi" w:eastAsiaTheme="minorEastAsia" w:cstheme="minorBidi"/>
+        <w:rFonts w:asciiTheme="minorHAnsi" w:eastAsiaTheme="minorEastAsia" w:hAnsiTheme="minorHAnsi" w:cstheme="minorBidi"/>
         <w:kern w:val="2"/>
         <w:sz w:val="21"/>
         <w:szCs w:val="22"/>
@@ -6214,14 +5675,14 @@
   <w:latentStyles w:defLockedState="0" w:defUIPriority="99" w:defSemiHidden="0" w:defUnhideWhenUsed="0" w:defQFormat="0" w:count="376">
     <w:lsdException w:name="Normal" w:uiPriority="0" w:qFormat="1"/>
     <w:lsdException w:name="heading 1" w:uiPriority="9" w:qFormat="1"/>
-    <w:lsdException w:name="heading 2" w:uiPriority="9" w:semiHidden="1" w:unhideWhenUsed="1" w:qFormat="1"/>
-    <w:lsdException w:name="heading 3" w:uiPriority="9" w:semiHidden="1" w:unhideWhenUsed="1" w:qFormat="1"/>
-    <w:lsdException w:name="heading 4" w:uiPriority="9" w:semiHidden="1" w:unhideWhenUsed="1" w:qFormat="1"/>
-    <w:lsdException w:name="heading 5" w:uiPriority="9" w:semiHidden="1" w:unhideWhenUsed="1" w:qFormat="1"/>
-    <w:lsdException w:name="heading 6" w:uiPriority="9" w:semiHidden="1" w:unhideWhenUsed="1" w:qFormat="1"/>
-    <w:lsdException w:name="heading 7" w:uiPriority="9" w:semiHidden="1" w:unhideWhenUsed="1" w:qFormat="1"/>
-    <w:lsdException w:name="heading 8" w:uiPriority="9" w:semiHidden="1" w:unhideWhenUsed="1" w:qFormat="1"/>
-    <w:lsdException w:name="heading 9" w:uiPriority="9" w:semiHidden="1" w:unhideWhenUsed="1" w:qFormat="1"/>
+    <w:lsdException w:name="heading 2" w:semiHidden="1" w:uiPriority="9" w:unhideWhenUsed="1" w:qFormat="1"/>
+    <w:lsdException w:name="heading 3" w:semiHidden="1" w:uiPriority="9" w:unhideWhenUsed="1" w:qFormat="1"/>
+    <w:lsdException w:name="heading 4" w:semiHidden="1" w:uiPriority="9" w:unhideWhenUsed="1" w:qFormat="1"/>
+    <w:lsdException w:name="heading 5" w:semiHidden="1" w:uiPriority="9" w:unhideWhenUsed="1" w:qFormat="1"/>
+    <w:lsdException w:name="heading 6" w:semiHidden="1" w:uiPriority="9" w:unhideWhenUsed="1" w:qFormat="1"/>
+    <w:lsdException w:name="heading 7" w:semiHidden="1" w:uiPriority="9" w:unhideWhenUsed="1" w:qFormat="1"/>
+    <w:lsdException w:name="heading 8" w:semiHidden="1" w:uiPriority="9" w:unhideWhenUsed="1" w:qFormat="1"/>
+    <w:lsdException w:name="heading 9" w:semiHidden="1" w:uiPriority="9" w:unhideWhenUsed="1" w:qFormat="1"/>
     <w:lsdException w:name="index 1" w:semiHidden="1" w:unhideWhenUsed="1"/>
     <w:lsdException w:name="index 2" w:semiHidden="1" w:unhideWhenUsed="1"/>
     <w:lsdException w:name="index 3" w:semiHidden="1" w:unhideWhenUsed="1"/>
@@ -6231,22 +5692,22 @@
     <w:lsdException w:name="index 7" w:semiHidden="1" w:unhideWhenUsed="1"/>
     <w:lsdException w:name="index 8" w:semiHidden="1" w:unhideWhenUsed="1"/>
     <w:lsdException w:name="index 9" w:semiHidden="1" w:unhideWhenUsed="1"/>
-    <w:lsdException w:name="toc 1" w:uiPriority="39" w:semiHidden="1" w:unhideWhenUsed="1"/>
-    <w:lsdException w:name="toc 2" w:uiPriority="39" w:semiHidden="1" w:unhideWhenUsed="1"/>
-    <w:lsdException w:name="toc 3" w:uiPriority="39" w:semiHidden="1" w:unhideWhenUsed="1"/>
-    <w:lsdException w:name="toc 4" w:uiPriority="39" w:semiHidden="1" w:unhideWhenUsed="1"/>
-    <w:lsdException w:name="toc 5" w:uiPriority="39" w:semiHidden="1" w:unhideWhenUsed="1"/>
-    <w:lsdException w:name="toc 6" w:uiPriority="39" w:semiHidden="1" w:unhideWhenUsed="1"/>
-    <w:lsdException w:name="toc 7" w:uiPriority="39" w:semiHidden="1" w:unhideWhenUsed="1"/>
-    <w:lsdException w:name="toc 8" w:uiPriority="39" w:semiHidden="1" w:unhideWhenUsed="1"/>
-    <w:lsdException w:name="toc 9" w:uiPriority="39" w:semiHidden="1" w:unhideWhenUsed="1"/>
+    <w:lsdException w:name="toc 1" w:semiHidden="1" w:uiPriority="39" w:unhideWhenUsed="1"/>
+    <w:lsdException w:name="toc 2" w:semiHidden="1" w:uiPriority="39" w:unhideWhenUsed="1"/>
+    <w:lsdException w:name="toc 3" w:semiHidden="1" w:uiPriority="39" w:unhideWhenUsed="1"/>
+    <w:lsdException w:name="toc 4" w:semiHidden="1" w:uiPriority="39" w:unhideWhenUsed="1"/>
+    <w:lsdException w:name="toc 5" w:semiHidden="1" w:uiPriority="39" w:unhideWhenUsed="1"/>
+    <w:lsdException w:name="toc 6" w:semiHidden="1" w:uiPriority="39" w:unhideWhenUsed="1"/>
+    <w:lsdException w:name="toc 7" w:semiHidden="1" w:uiPriority="39" w:unhideWhenUsed="1"/>
+    <w:lsdException w:name="toc 8" w:semiHidden="1" w:uiPriority="39" w:unhideWhenUsed="1"/>
+    <w:lsdException w:name="toc 9" w:semiHidden="1" w:uiPriority="39" w:unhideWhenUsed="1"/>
     <w:lsdException w:name="Normal Indent" w:semiHidden="1" w:unhideWhenUsed="1"/>
     <w:lsdException w:name="footnote text" w:semiHidden="1" w:unhideWhenUsed="1"/>
     <w:lsdException w:name="annotation text" w:semiHidden="1" w:unhideWhenUsed="1"/>
     <w:lsdException w:name="header" w:semiHidden="1" w:unhideWhenUsed="1"/>
     <w:lsdException w:name="footer" w:semiHidden="1" w:unhideWhenUsed="1"/>
     <w:lsdException w:name="index heading" w:semiHidden="1" w:unhideWhenUsed="1"/>
-    <w:lsdException w:name="caption" w:uiPriority="35" w:semiHidden="1" w:unhideWhenUsed="1" w:qFormat="1"/>
+    <w:lsdException w:name="caption" w:semiHidden="1" w:uiPriority="35" w:unhideWhenUsed="1" w:qFormat="1"/>
     <w:lsdException w:name="table of figures" w:semiHidden="1" w:unhideWhenUsed="1"/>
     <w:lsdException w:name="envelope address" w:semiHidden="1" w:unhideWhenUsed="1"/>
     <w:lsdException w:name="envelope return" w:semiHidden="1" w:unhideWhenUsed="1"/>
@@ -6277,7 +5738,7 @@
     <w:lsdException w:name="Title" w:uiPriority="10" w:qFormat="1"/>
     <w:lsdException w:name="Closing" w:semiHidden="1" w:unhideWhenUsed="1"/>
     <w:lsdException w:name="Signature" w:semiHidden="1" w:unhideWhenUsed="1"/>
-    <w:lsdException w:name="Default Paragraph Font" w:uiPriority="1" w:semiHidden="1" w:unhideWhenUsed="1"/>
+    <w:lsdException w:name="Default Paragraph Font" w:semiHidden="1" w:uiPriority="1" w:unhideWhenUsed="1"/>
     <w:lsdException w:name="Body Text" w:semiHidden="1" w:unhideWhenUsed="1"/>
     <w:lsdException w:name="Body Text Indent" w:semiHidden="1" w:unhideWhenUsed="1"/>
     <w:lsdException w:name="List Continue" w:semiHidden="1" w:unhideWhenUsed="1"/>
@@ -6477,8 +5938,8 @@
     <w:lsdException w:name="Subtle Reference" w:uiPriority="31" w:qFormat="1"/>
     <w:lsdException w:name="Intense Reference" w:uiPriority="32" w:qFormat="1"/>
     <w:lsdException w:name="Book Title" w:uiPriority="33" w:qFormat="1"/>
-    <w:lsdException w:name="Bibliography" w:uiPriority="37" w:semiHidden="1" w:unhideWhenUsed="1"/>
-    <w:lsdException w:name="TOC Heading" w:uiPriority="39" w:semiHidden="1" w:unhideWhenUsed="1" w:qFormat="1"/>
+    <w:lsdException w:name="Bibliography" w:semiHidden="1" w:uiPriority="37" w:unhideWhenUsed="1"/>
+    <w:lsdException w:name="TOC Heading" w:semiHidden="1" w:uiPriority="39" w:unhideWhenUsed="1" w:qFormat="1"/>
     <w:lsdException w:name="Plain Table 1" w:uiPriority="41"/>
     <w:lsdException w:name="Plain Table 2" w:uiPriority="42"/>
     <w:lsdException w:name="Plain Table 3" w:uiPriority="43"/>
@@ -6589,25 +6050,66 @@
     <w:lsdException w:name="Unresolved Mention" w:semiHidden="1" w:unhideWhenUsed="1"/>
     <w:lsdException w:name="Smart Link" w:semiHidden="1" w:unhideWhenUsed="1"/>
   </w:latentStyles>
-  <w:style w:type="paragraph" w:styleId="Normal" w:default="1">
+  <w:style w:type="paragraph" w:default="1" w:styleId="Normal">
     <w:name w:val="Normal"/>
     <w:qFormat/>
     <w:rsid w:val="00971106"/>
     <w:rPr>
-      <w:rFonts w:ascii="Times New Roman" w:hAnsi="Times New Roman" w:eastAsia="Times New Roman" w:cs="Times New Roman"/>
+      <w:rFonts w:ascii="Times New Roman" w:eastAsia="Times New Roman" w:hAnsi="Times New Roman" w:cs="Times New Roman"/>
       <w:kern w:val="0"/>
       <w:sz w:val="24"/>
       <w:szCs w:val="24"/>
       <w:lang w:eastAsia="en-US"/>
     </w:rPr>
   </w:style>
-  <w:style w:type="character" w:styleId="DefaultParagraphFont" w:default="1">
+  <w:style w:type="paragraph" w:styleId="Heading1">
+    <w:name w:val="heading 1"/>
+    <w:basedOn w:val="Normal"/>
+    <w:next w:val="Normal"/>
+    <w:link w:val="Heading1Char"/>
+    <w:uiPriority w:val="9"/>
+    <w:qFormat/>
+    <w:rsid w:val="06099EA1"/>
+    <w:pPr>
+      <w:keepNext/>
+      <w:keepLines/>
+      <w:spacing w:before="240"/>
+      <w:outlineLvl w:val="0"/>
+    </w:pPr>
+    <w:rPr>
+      <w:color w:val="2F5496" w:themeColor="accent1" w:themeShade="BF"/>
+      <w:sz w:val="36"/>
+      <w:szCs w:val="36"/>
+    </w:rPr>
+  </w:style>
+  <w:style w:type="paragraph" w:styleId="Heading2">
+    <w:name w:val="heading 2"/>
+    <w:basedOn w:val="Normal"/>
+    <w:next w:val="Normal"/>
+    <w:link w:val="Heading2Char"/>
+    <w:uiPriority w:val="9"/>
+    <w:unhideWhenUsed/>
+    <w:qFormat/>
+    <w:rsid w:val="06099EA1"/>
+    <w:pPr>
+      <w:keepNext/>
+      <w:keepLines/>
+      <w:spacing w:before="40"/>
+      <w:outlineLvl w:val="1"/>
+    </w:pPr>
+    <w:rPr>
+      <w:color w:val="2F5496" w:themeColor="accent1" w:themeShade="BF"/>
+      <w:sz w:val="28"/>
+      <w:szCs w:val="28"/>
+    </w:rPr>
+  </w:style>
+  <w:style w:type="character" w:default="1" w:styleId="DefaultParagraphFont">
     <w:name w:val="Default Paragraph Font"/>
     <w:uiPriority w:val="1"/>
     <w:semiHidden/>
     <w:unhideWhenUsed/>
   </w:style>
-  <w:style w:type="table" w:styleId="TableNormal" w:default="1">
+  <w:style w:type="table" w:default="1" w:styleId="TableNormal">
     <w:name w:val="Normal Table"/>
     <w:uiPriority w:val="99"/>
     <w:semiHidden/>
@@ -6622,7 +6124,7 @@
       </w:tblCellMar>
     </w:tblPr>
   </w:style>
-  <w:style w:type="numbering" w:styleId="NoList" w:default="1">
+  <w:style w:type="numbering" w:default="1" w:styleId="NoList">
     <w:name w:val="No List"/>
     <w:uiPriority w:val="99"/>
     <w:semiHidden/>
@@ -6686,7 +6188,7 @@
     <w:rsid w:val="00D84104"/>
     <w:pPr>
       <w:pBdr>
-        <w:bottom w:val="single" w:color="auto" w:sz="6" w:space="1"/>
+        <w:bottom w:val="single" w:sz="6" w:space="1" w:color="auto"/>
       </w:pBdr>
       <w:tabs>
         <w:tab w:val="center" w:pos="4153"/>
@@ -6700,14 +6202,14 @@
       <w:szCs w:val="18"/>
     </w:rPr>
   </w:style>
-  <w:style w:type="character" w:styleId="HeaderChar" w:customStyle="1">
+  <w:style w:type="character" w:customStyle="1" w:styleId="HeaderChar">
     <w:name w:val="Header Char"/>
     <w:basedOn w:val="DefaultParagraphFont"/>
     <w:link w:val="Header"/>
     <w:uiPriority w:val="99"/>
     <w:rsid w:val="00D84104"/>
     <w:rPr>
-      <w:rFonts w:ascii="Times New Roman" w:hAnsi="Times New Roman" w:eastAsia="Times New Roman" w:cs="Times New Roman"/>
+      <w:rFonts w:ascii="Times New Roman" w:eastAsia="Times New Roman" w:hAnsi="Times New Roman" w:cs="Times New Roman"/>
       <w:kern w:val="0"/>
       <w:sz w:val="18"/>
       <w:szCs w:val="18"/>
@@ -6733,14 +6235,14 @@
       <w:szCs w:val="18"/>
     </w:rPr>
   </w:style>
-  <w:style w:type="character" w:styleId="FooterChar" w:customStyle="1">
+  <w:style w:type="character" w:customStyle="1" w:styleId="FooterChar">
     <w:name w:val="Footer Char"/>
     <w:basedOn w:val="DefaultParagraphFont"/>
     <w:link w:val="Footer"/>
     <w:uiPriority w:val="99"/>
     <w:rsid w:val="00D84104"/>
     <w:rPr>
-      <w:rFonts w:ascii="Times New Roman" w:hAnsi="Times New Roman" w:eastAsia="Times New Roman" w:cs="Times New Roman"/>
+      <w:rFonts w:ascii="Times New Roman" w:eastAsia="Times New Roman" w:hAnsi="Times New Roman" w:cs="Times New Roman"/>
       <w:kern w:val="0"/>
       <w:sz w:val="18"/>
       <w:szCs w:val="18"/>
@@ -6764,117 +6266,44 @@
     <w:rsid w:val="00B60903"/>
     <w:tblPr>
       <w:tblBorders>
-        <w:top w:val="single" w:color="auto" w:sz="4" w:space="0"/>
-        <w:left w:val="single" w:color="auto" w:sz="4" w:space="0"/>
-        <w:bottom w:val="single" w:color="auto" w:sz="4" w:space="0"/>
-        <w:right w:val="single" w:color="auto" w:sz="4" w:space="0"/>
-        <w:insideH w:val="single" w:color="auto" w:sz="4" w:space="0"/>
-        <w:insideV w:val="single" w:color="auto" w:sz="4" w:space="0"/>
+        <w:top w:val="single" w:sz="4" w:space="0" w:color="auto"/>
+        <w:left w:val="single" w:sz="4" w:space="0" w:color="auto"/>
+        <w:bottom w:val="single" w:sz="4" w:space="0" w:color="auto"/>
+        <w:right w:val="single" w:sz="4" w:space="0" w:color="auto"/>
+        <w:insideH w:val="single" w:sz="4" w:space="0" w:color="auto"/>
+        <w:insideV w:val="single" w:sz="4" w:space="0" w:color="auto"/>
       </w:tblBorders>
     </w:tblPr>
   </w:style>
-  <w:style w:type="paragraph" w:styleId="Heading1">
-    <w:uiPriority w:val="9"/>
-    <w:name w:val="heading 1"/>
-    <w:basedOn w:val="Normal"/>
-    <w:next w:val="Normal"/>
-    <w:link w:val="Heading1Char"/>
-    <w:qFormat/>
-    <w:rsid w:val="06099EA1"/>
-    <w:rPr>
-      <w:color w:val="2F5496" w:themeColor="accent1" w:themeTint="FF" w:themeShade="BF"/>
-      <w:sz w:val="36"/>
-      <w:szCs w:val="36"/>
-    </w:rPr>
-    <w:pPr>
-      <w:keepNext w:val="1"/>
-      <w:keepLines w:val="1"/>
-      <w:spacing w:before="240" w:after="0"/>
-      <w:outlineLvl w:val="0"/>
-    </w:pPr>
-  </w:style>
-  <w:style w:type="paragraph" w:styleId="Heading2">
-    <w:uiPriority w:val="9"/>
-    <w:name w:val="heading 2"/>
-    <w:basedOn w:val="Normal"/>
-    <w:next w:val="Normal"/>
-    <w:unhideWhenUsed/>
-    <w:link w:val="Heading2Char"/>
-    <w:qFormat/>
-    <w:rsid w:val="06099EA1"/>
-    <w:rPr>
-      <w:color w:val="2F5496" w:themeColor="accent1" w:themeTint="FF" w:themeShade="BF"/>
-      <w:sz w:val="28"/>
-      <w:szCs w:val="28"/>
-    </w:rPr>
-    <w:pPr>
-      <w:keepNext w:val="1"/>
-      <w:keepLines w:val="1"/>
-      <w:spacing w:before="40" w:after="0"/>
-      <w:outlineLvl w:val="1"/>
-    </w:pPr>
-  </w:style>
-  <w:style w:type="character" w:styleId="Heading1Char" w:customStyle="true">
-    <w:uiPriority w:val="9"/>
+  <w:style w:type="character" w:customStyle="1" w:styleId="Heading1Char">
     <w:name w:val="Heading 1 Char"/>
     <w:basedOn w:val="DefaultParagraphFont"/>
     <w:link w:val="Heading1"/>
+    <w:uiPriority w:val="9"/>
     <w:rsid w:val="06099EA1"/>
     <w:rPr>
-      <w:rFonts w:ascii="Times New Roman" w:hAnsi="Times New Roman" w:eastAsia="Times New Roman" w:cs="Times New Roman"/>
-      <w:color w:val="2F5496" w:themeColor="accent1" w:themeTint="FF" w:themeShade="BF"/>
+      <w:rFonts w:ascii="Times New Roman" w:eastAsia="Times New Roman" w:hAnsi="Times New Roman" w:cs="Times New Roman"/>
+      <w:color w:val="2F5496" w:themeColor="accent1" w:themeShade="BF"/>
       <w:sz w:val="36"/>
       <w:szCs w:val="36"/>
       <w:lang w:eastAsia="en-US"/>
     </w:rPr>
   </w:style>
-  <w:style w:type="character" w:styleId="Heading2Char" w:customStyle="true">
-    <w:uiPriority w:val="9"/>
+  <w:style w:type="character" w:customStyle="1" w:styleId="Heading2Char">
     <w:name w:val="Heading 2 Char"/>
     <w:basedOn w:val="DefaultParagraphFont"/>
     <w:link w:val="Heading2"/>
+    <w:uiPriority w:val="9"/>
     <w:rsid w:val="06099EA1"/>
     <w:rPr>
-      <w:rFonts w:ascii="Times New Roman" w:hAnsi="Times New Roman" w:eastAsia="Times New Roman" w:cs="Times New Roman"/>
-      <w:color w:val="2F5496" w:themeColor="accent1" w:themeTint="FF" w:themeShade="BF"/>
+      <w:rFonts w:ascii="Times New Roman" w:eastAsia="Times New Roman" w:hAnsi="Times New Roman" w:cs="Times New Roman"/>
+      <w:color w:val="2F5496" w:themeColor="accent1" w:themeShade="BF"/>
       <w:sz w:val="28"/>
       <w:szCs w:val="28"/>
       <w:lang w:eastAsia="en-US"/>
     </w:rPr>
   </w:style>
 </w:styles>
-</file>
-
-<file path=word/glossary/document.xml><?xml version="1.0" encoding="utf-8"?>
-<w:glossaryDocument xmlns:wp14="http://schemas.microsoft.com/office/word/2010/wordprocessingDrawing" xmlns:w14="http://schemas.microsoft.com/office/word/2010/wordml" xmlns:w="http://schemas.openxmlformats.org/wordprocessingml/2006/main" xmlns:mc="http://schemas.openxmlformats.org/markup-compatibility/2006" mc:Ignorable="wp14">
-  <w:docParts>
-    <w:docPart>
-      <w:docPartPr>
-        <w:name w:val="DefaultPlaceholder_1081868574"/>
-        <w:category>
-          <w:name w:val="General"/>
-          <w:gallery w:val="placeholder"/>
-        </w:category>
-        <w:types>
-          <w:type w:val="bbPlcHdr"/>
-        </w:types>
-        <w:behaviors>
-          <w:behavior w:val="content"/>
-        </w:behaviors>
-        <w:guid w:val="{f972a700-dee2-4e9d-a303-7fb81e8c52bb}"/>
-      </w:docPartPr>
-      <w:docPartBody>
-        <w:p xmlns:wp14="http://schemas.microsoft.com/office/word/2010/wordml" wp14:textId="77777777">
-          <w:r>
-            <w:rPr>
-              <w:rStyle w:val="PlaceholderText"/>
-            </w:rPr>
-          </w:r>
-        </w:p>
-      </w:docPartBody>
-    </w:docPart>
-  </w:docParts>
-</w:glossaryDocument>
 </file>
 
 <file path=word/theme/theme1.xml><?xml version="1.0" encoding="utf-8"?>

</xml_diff>